<commit_message>
Update adding Depreciated modules and Textures.
</commit_message>
<xml_diff>
--- a/Manual.docx
+++ b/Manual.docx
@@ -2129,23 +2129,7 @@
         </w:numPr>
       </w:pPr>
       <w:r>
-        <w:t xml:space="preserve">Find your </w:t>
-      </w:r>
-      <w:proofErr w:type="spellStart"/>
-      <w:r>
-        <w:t>Rimworld</w:t>
-      </w:r>
-      <w:proofErr w:type="spellEnd"/>
-      <w:r>
-        <w:t xml:space="preserve"> mods folder. This will be wherever you installed/extracted </w:t>
-      </w:r>
-      <w:proofErr w:type="spellStart"/>
-      <w:r>
-        <w:t>Rimworld</w:t>
-      </w:r>
-      <w:proofErr w:type="spellEnd"/>
-      <w:r>
-        <w:t xml:space="preserve"> to</w:t>
+        <w:t>Find your Rimworld mods folder. This will be wherever you installed/extracted Rimworld to</w:t>
       </w:r>
       <w:r>
         <w:t xml:space="preserve">. Then go to the </w:t>
@@ -2187,15 +2171,7 @@
         <w:t xml:space="preserve"> “ED-“</w:t>
       </w:r>
       <w:r>
-        <w:t xml:space="preserve"> folders from step 2) into the </w:t>
-      </w:r>
-      <w:proofErr w:type="spellStart"/>
-      <w:r>
-        <w:t>Rimworld</w:t>
-      </w:r>
-      <w:proofErr w:type="spellEnd"/>
-      <w:r>
-        <w:t xml:space="preserve"> mods folder (found in step 3)</w:t>
+        <w:t xml:space="preserve"> folders from step 2) into the Rimworld mods folder (found in step 3)</w:t>
       </w:r>
     </w:p>
     <w:p>
@@ -2207,15 +2183,7 @@
         </w:numPr>
       </w:pPr>
       <w:r>
-        <w:t xml:space="preserve">Open </w:t>
-      </w:r>
-      <w:proofErr w:type="spellStart"/>
-      <w:r>
-        <w:t>Rimworld</w:t>
-      </w:r>
-      <w:proofErr w:type="spellEnd"/>
-      <w:r>
-        <w:t xml:space="preserve"> and Enable </w:t>
+        <w:t xml:space="preserve">Open Rimworld and Enable </w:t>
       </w:r>
       <w:r>
         <w:t xml:space="preserve">any of the modules that you want to use. </w:t>
@@ -2245,13 +2213,8 @@
         </w:numPr>
       </w:pPr>
       <w:r>
-        <w:t xml:space="preserve">Restart </w:t>
-      </w:r>
-      <w:proofErr w:type="spellStart"/>
-      <w:r>
-        <w:t>Rimworld</w:t>
-      </w:r>
-      <w:proofErr w:type="spellEnd"/>
+        <w:t>Restart Rimworld</w:t>
+      </w:r>
     </w:p>
     <w:p>
       <w:pPr>
@@ -2316,15 +2279,7 @@
         <w:t>version</w:t>
       </w:r>
       <w:r>
-        <w:t xml:space="preserve"> of </w:t>
-      </w:r>
-      <w:proofErr w:type="spellStart"/>
-      <w:r>
-        <w:t>Rimworld</w:t>
-      </w:r>
-      <w:proofErr w:type="spellEnd"/>
-      <w:r>
-        <w:t xml:space="preserve"> it is possible to specify</w:t>
+        <w:t xml:space="preserve"> of Rimworld it is possible to specify</w:t>
       </w:r>
       <w:r>
         <w:t xml:space="preserve"> the</w:t>
@@ -2354,15 +2309,7 @@
         <w:t>Readme.txt</w:t>
       </w:r>
       <w:r>
-        <w:t xml:space="preserve">” that came with </w:t>
-      </w:r>
-      <w:proofErr w:type="spellStart"/>
-      <w:r>
-        <w:t>Rimworld</w:t>
-      </w:r>
-      <w:proofErr w:type="spellEnd"/>
-      <w:r>
-        <w:t>.</w:t>
+        <w:t>” that came with Rimworld.</w:t>
       </w:r>
     </w:p>
     <w:p>
@@ -2478,20 +2425,10 @@
         <w:t xml:space="preserve"> is not working right, or I am getting errors like "Could not f</w:t>
       </w:r>
       <w:r>
-        <w:t xml:space="preserve">ind a type named </w:t>
-      </w:r>
-      <w:proofErr w:type="spellStart"/>
-      <w:r>
-        <w:t>Enhanced_Development</w:t>
-      </w:r>
-      <w:proofErr w:type="spellEnd"/>
-      <w:proofErr w:type="gramStart"/>
-      <w:r>
-        <w:t>.#</w:t>
-      </w:r>
-      <w:proofErr w:type="gramEnd"/>
-      <w:r>
-        <w:t>##" or when I construct a building it just disappears. Really if anything else is not working it is usually best to check this first.</w:t>
+        <w:t>ind a type named Enhanced_Development</w:t>
+      </w:r>
+      <w:r>
+        <w:t>.###" or when I construct a building it just disappears. Really if anything else is not working it is usually best to check this first.</w:t>
       </w:r>
     </w:p>
     <w:p>
@@ -2506,29 +2443,13 @@
         <w:t>A:</w:t>
       </w:r>
       <w:r>
-        <w:t xml:space="preserve"> This issue can mean that the mod is unable to find .</w:t>
-      </w:r>
-      <w:proofErr w:type="spellStart"/>
-      <w:r>
-        <w:t>dll</w:t>
-      </w:r>
-      <w:proofErr w:type="spellEnd"/>
-      <w:r>
-        <w:t xml:space="preserve"> file that contains the code of the mod. The most common </w:t>
+        <w:t xml:space="preserve"> This issue can mean that the mod is unable to find .dll file that contains the code of the mod. The most common </w:t>
       </w:r>
       <w:r>
         <w:t>cause</w:t>
       </w:r>
       <w:r>
-        <w:t xml:space="preserve"> of this is loading the modules in the wrong order, or not having the core module enabled at all. You will want to make certain that ED-Core is loaded before any of the other ED mods. The load order is shown in numbers next to the name of the </w:t>
-      </w:r>
-      <w:proofErr w:type="gramStart"/>
-      <w:r>
-        <w:t>mod,</w:t>
-      </w:r>
-      <w:proofErr w:type="gramEnd"/>
-      <w:r>
-        <w:t xml:space="preserve"> you will need to make certain that ED-Core has a lower number than any of the other ED- Modules that list ED-Core as a requirement. You can do this by disabling and enabling mods until they are in the needed order. After this you will need to restart the game before it will take effect.</w:t>
+        <w:t xml:space="preserve"> of this is loading the modules in the wrong order, or not having the core module enabled at all. You will want to make certain that ED-Core is loaded before any of the other ED mods. The load order is shown in numbers next to the name of the mod, you will need to make certain that ED-Core has a lower number than any of the other ED- Modules that list ED-Core as a requirement. You can do this by disabling and enabling mods until they are in the needed order. After this you will need to restart the game before it will take effect.</w:t>
       </w:r>
     </w:p>
     <w:p>
@@ -2650,49 +2571,36 @@
         <w:rPr>
           <w:rStyle w:val="HTMLCode"/>
         </w:rPr>
-        <w:t>\</w:t>
-      </w:r>
-      <w:proofErr w:type="spellStart"/>
+        <w:t>\RimWorld###Win\RimWorld###Win_Data\output_log.txt</w:t>
+      </w:r>
+    </w:p>
+    <w:p>
+      <w:pPr>
+        <w:pStyle w:val="NormalWeb"/>
+      </w:pPr>
+      <w:r>
+        <w:t xml:space="preserve">Also including the </w:t>
+      </w:r>
       <w:r>
         <w:rPr>
           <w:rStyle w:val="HTMLCode"/>
         </w:rPr>
-        <w:t>RimWorld</w:t>
-      </w:r>
-      <w:proofErr w:type="spellEnd"/>
+        <w:t>ModsConfig.xml</w:t>
+      </w:r>
+      <w:r>
+        <w:t xml:space="preserve"> can be helpful so I can see your mod configuration.</w:t>
+      </w:r>
+      <w:r>
+        <w:br/>
+      </w:r>
       <w:r>
         <w:rPr>
           <w:rStyle w:val="HTMLCode"/>
         </w:rPr>
-        <w:t>###Win\</w:t>
-      </w:r>
-      <w:proofErr w:type="spellStart"/>
-      <w:r>
-        <w:rPr>
-          <w:rStyle w:val="HTMLCode"/>
-        </w:rPr>
-        <w:t>RimWorld</w:t>
-      </w:r>
-      <w:proofErr w:type="spellEnd"/>
-      <w:r>
-        <w:rPr>
-          <w:rStyle w:val="HTMLCode"/>
-        </w:rPr>
-        <w:t>###</w:t>
-      </w:r>
-      <w:proofErr w:type="spellStart"/>
-      <w:r>
-        <w:rPr>
-          <w:rStyle w:val="HTMLCode"/>
-        </w:rPr>
-        <w:t>Win_Data</w:t>
-      </w:r>
-      <w:proofErr w:type="spellEnd"/>
-      <w:r>
-        <w:rPr>
-          <w:rStyle w:val="HTMLCode"/>
-        </w:rPr>
-        <w:t>\output_log.txt</w:t>
+        <w:t>C:\Users\USERNAME\AppData\LocalLow\Ludeon Studios\RimWorld\Config\ModsConfig.xml</w:t>
+      </w:r>
+      <w:r>
+        <w:t xml:space="preserve"> </w:t>
       </w:r>
     </w:p>
     <w:p>
@@ -2700,75 +2608,10 @@
         <w:pStyle w:val="NormalWeb"/>
       </w:pPr>
       <w:r>
-        <w:t xml:space="preserve">Also including the </w:t>
-      </w:r>
-      <w:r>
-        <w:rPr>
-          <w:rStyle w:val="HTMLCode"/>
-        </w:rPr>
-        <w:t>ModsConfig.xml</w:t>
-      </w:r>
-      <w:r>
-        <w:t xml:space="preserve"> can be helpful so I can see your mod configuration.</w:t>
-      </w:r>
-      <w:r>
-        <w:br/>
-      </w:r>
-      <w:r>
-        <w:rPr>
-          <w:rStyle w:val="HTMLCode"/>
-        </w:rPr>
-        <w:t>C:\Users\USERNAME\AppData\LocalLow\Ludeon Studios\</w:t>
-      </w:r>
-      <w:proofErr w:type="spellStart"/>
-      <w:r>
-        <w:rPr>
-          <w:rStyle w:val="HTMLCode"/>
-        </w:rPr>
-        <w:t>RimWorld</w:t>
-      </w:r>
-      <w:proofErr w:type="spellEnd"/>
-      <w:r>
-        <w:rPr>
-          <w:rStyle w:val="HTMLCode"/>
-        </w:rPr>
-        <w:t>\</w:t>
-      </w:r>
-      <w:proofErr w:type="spellStart"/>
-      <w:r>
-        <w:rPr>
-          <w:rStyle w:val="HTMLCode"/>
-        </w:rPr>
-        <w:t>Config</w:t>
-      </w:r>
-      <w:proofErr w:type="spellEnd"/>
-      <w:r>
-        <w:rPr>
-          <w:rStyle w:val="HTMLCode"/>
-        </w:rPr>
-        <w:t>\ModsConfig.xml</w:t>
-      </w:r>
-      <w:r>
-        <w:t xml:space="preserve"> </w:t>
-      </w:r>
-    </w:p>
-    <w:p>
-      <w:pPr>
-        <w:pStyle w:val="NormalWeb"/>
-      </w:pPr>
-      <w:r>
         <w:t>Please</w:t>
       </w:r>
       <w:r>
-        <w:t xml:space="preserve"> also include the version of the mod and the version of </w:t>
-      </w:r>
-      <w:proofErr w:type="spellStart"/>
-      <w:r>
-        <w:t>Rimworld</w:t>
-      </w:r>
-      <w:proofErr w:type="spellEnd"/>
-      <w:r>
-        <w:t xml:space="preserve"> you are using.</w:t>
+        <w:t xml:space="preserve"> also include the version of the mod and the version of Rimworld you are using.</w:t>
       </w:r>
       <w:r>
         <w:br w:type="page"/>
@@ -2791,19 +2634,9 @@
           <w:lang w:eastAsia="en-AU"/>
         </w:rPr>
         <w:lastRenderedPageBreak/>
-        <w:t>ED-</w:t>
-      </w:r>
-      <w:proofErr w:type="spellStart"/>
-      <w:r>
-        <w:rPr>
-          <w:rFonts w:eastAsia="Times New Roman"/>
-          <w:b/>
-          <w:lang w:eastAsia="en-AU"/>
-        </w:rPr>
-        <w:t>AutoLoader</w:t>
+        <w:t>ED-AutoLoader</w:t>
       </w:r>
       <w:bookmarkEnd w:id="4"/>
-      <w:proofErr w:type="spellEnd"/>
     </w:p>
     <w:p>
       <w:pPr>
@@ -3080,21 +2913,7 @@
         <w:rPr>
           <w:lang w:eastAsia="en-AU"/>
         </w:rPr>
-        <w:t>This is the Core module of Enhanced Defence. It contains all of the .</w:t>
-      </w:r>
-      <w:proofErr w:type="spellStart"/>
-      <w:r>
-        <w:rPr>
-          <w:lang w:eastAsia="en-AU"/>
-        </w:rPr>
-        <w:t>dll</w:t>
-      </w:r>
-      <w:proofErr w:type="spellEnd"/>
-      <w:r>
-        <w:rPr>
-          <w:lang w:eastAsia="en-AU"/>
-        </w:rPr>
-        <w:t xml:space="preserve"> code that can be used by the other modules.</w:t>
+        <w:t>This is the Core module of Enhanced Defence. It contains all of the .dll code that can be used by the other modules.</w:t>
       </w:r>
     </w:p>
     <w:p>
@@ -3168,7 +2987,10 @@
           <w:lang w:eastAsia="en-AU"/>
         </w:rPr>
       </w:pPr>
-      <w:proofErr w:type="spellStart"/>
+      <w:bookmarkStart w:id="6" w:name="_Toc427996378"/>
+      <w:bookmarkStart w:id="7" w:name="_GoBack"/>
+      <w:bookmarkEnd w:id="5"/>
+      <w:bookmarkEnd w:id="7"/>
       <w:r>
         <w:rPr>
           <w:rFonts w:eastAsia="Times New Roman"/>
@@ -3176,488 +2998,9 @@
           <w:lang w:eastAsia="en-AU"/>
         </w:rPr>
         <w:lastRenderedPageBreak/>
-        <w:t>DeepStrike</w:t>
-      </w:r>
-      <w:bookmarkEnd w:id="5"/>
-      <w:proofErr w:type="spellEnd"/>
-    </w:p>
-    <w:p>
-      <w:pPr>
-        <w:pStyle w:val="Heading2"/>
-        <w:rPr>
-          <w:rFonts w:eastAsia="Times New Roman"/>
-          <w:lang w:eastAsia="en-AU"/>
-        </w:rPr>
-      </w:pPr>
-      <w:r>
-        <w:rPr>
-          <w:rFonts w:ascii="Times New Roman" w:eastAsia="Times New Roman" w:hAnsi="Times New Roman" w:cs="Times New Roman"/>
-          <w:noProof/>
-          <w:sz w:val="24"/>
-          <w:szCs w:val="24"/>
-          <w:lang w:eastAsia="en-AU"/>
-        </w:rPr>
-        <w:drawing>
-          <wp:inline distT="0" distB="0" distL="0" distR="0" wp14:anchorId="1ED17E2F" wp14:editId="65E2A24B">
-            <wp:extent cx="5845810" cy="3430905"/>
-            <wp:effectExtent l="0" t="0" r="2540" b="0"/>
-            <wp:docPr id="3" name="Picture 3" descr="https://camo.githubusercontent.com/ffcb934259b9a46ea5b3016bf610f69ed5761c9b/687474703a2f2f692e696d6775722e636f6d2f4d795850785a492e706e67"/>
-            <wp:cNvGraphicFramePr>
-              <a:graphicFrameLocks xmlns:a="http://schemas.openxmlformats.org/drawingml/2006/main" noChangeAspect="1"/>
-            </wp:cNvGraphicFramePr>
-            <a:graphic xmlns:a="http://schemas.openxmlformats.org/drawingml/2006/main">
-              <a:graphicData uri="http://schemas.openxmlformats.org/drawingml/2006/picture">
-                <pic:pic xmlns:pic="http://schemas.openxmlformats.org/drawingml/2006/picture">
-                  <pic:nvPicPr>
-                    <pic:cNvPr id="0" name="Picture 1" descr="https://camo.githubusercontent.com/ffcb934259b9a46ea5b3016bf610f69ed5761c9b/687474703a2f2f692e696d6775722e636f6d2f4d795850785a492e706e67"/>
-                    <pic:cNvPicPr>
-                      <a:picLocks noChangeAspect="1" noChangeArrowheads="1"/>
-                    </pic:cNvPicPr>
-                  </pic:nvPicPr>
-                  <pic:blipFill>
-                    <a:blip r:embed="rId11">
-                      <a:extLst>
-                        <a:ext uri="{28A0092B-C50C-407E-A947-70E740481C1C}">
-                          <a14:useLocalDpi xmlns:a14="http://schemas.microsoft.com/office/drawing/2010/main" val="0"/>
-                        </a:ext>
-                      </a:extLst>
-                    </a:blip>
-                    <a:srcRect/>
-                    <a:stretch>
-                      <a:fillRect/>
-                    </a:stretch>
-                  </pic:blipFill>
-                  <pic:spPr bwMode="auto">
-                    <a:xfrm>
-                      <a:off x="0" y="0"/>
-                      <a:ext cx="5845810" cy="3430905"/>
-                    </a:xfrm>
-                    <a:prstGeom prst="rect">
-                      <a:avLst/>
-                    </a:prstGeom>
-                    <a:noFill/>
-                    <a:ln>
-                      <a:noFill/>
-                    </a:ln>
-                  </pic:spPr>
-                </pic:pic>
-              </a:graphicData>
-            </a:graphic>
-          </wp:inline>
-        </w:drawing>
-      </w:r>
-      <w:r>
-        <w:rPr>
-          <w:rFonts w:ascii="Times New Roman" w:eastAsia="Times New Roman" w:hAnsi="Times New Roman" w:cs="Times New Roman"/>
-          <w:sz w:val="24"/>
-          <w:szCs w:val="24"/>
-          <w:lang w:eastAsia="en-AU"/>
-        </w:rPr>
-        <w:br/>
-      </w:r>
-      <w:r>
-        <w:rPr>
-          <w:rFonts w:eastAsia="Times New Roman"/>
-          <w:lang w:eastAsia="en-AU"/>
-        </w:rPr>
-        <w:t>D</w:t>
-      </w:r>
-      <w:r>
-        <w:rPr>
-          <w:rFonts w:eastAsia="Times New Roman"/>
-          <w:lang w:eastAsia="en-AU"/>
-        </w:rPr>
-        <w:t>escription</w:t>
-      </w:r>
-    </w:p>
-    <w:p>
-      <w:pPr>
-        <w:rPr>
-          <w:lang w:eastAsia="en-AU"/>
-        </w:rPr>
-      </w:pPr>
-      <w:bookmarkStart w:id="6" w:name="_Toc427996377"/>
-      <w:r>
-        <w:rPr>
-          <w:lang w:eastAsia="en-AU"/>
-        </w:rPr>
-        <w:tab/>
-        <w:t>Requires: ED-Core, ED-</w:t>
-      </w:r>
-      <w:proofErr w:type="spellStart"/>
-      <w:r>
-        <w:rPr>
-          <w:lang w:eastAsia="en-AU"/>
-        </w:rPr>
-        <w:t>AutoLoader</w:t>
-      </w:r>
-      <w:proofErr w:type="spellEnd"/>
-    </w:p>
-    <w:p>
-      <w:pPr>
-        <w:rPr>
-          <w:b/>
-          <w:bCs/>
-          <w:lang w:eastAsia="en-AU"/>
-        </w:rPr>
-      </w:pPr>
-      <w:r>
-        <w:rPr>
-          <w:lang w:eastAsia="en-AU"/>
-        </w:rPr>
-        <w:t>This module adds a Drop Pod system to the game, allowing you to quickly deploy Colonists and Resources to any point on the map.</w:t>
-      </w:r>
-    </w:p>
-    <w:p>
-      <w:pPr>
-        <w:pStyle w:val="Heading2"/>
-        <w:rPr>
-          <w:rFonts w:asciiTheme="minorHAnsi" w:eastAsiaTheme="minorHAnsi" w:hAnsiTheme="minorHAnsi" w:cstheme="minorBidi"/>
-          <w:b w:val="0"/>
-          <w:bCs w:val="0"/>
-          <w:color w:val="auto"/>
-          <w:sz w:val="22"/>
-          <w:szCs w:val="22"/>
-          <w:lang w:eastAsia="en-AU"/>
-        </w:rPr>
-      </w:pPr>
-      <w:r>
-        <w:rPr>
-          <w:rFonts w:eastAsia="Times New Roman"/>
-          <w:lang w:eastAsia="en-AU"/>
-        </w:rPr>
-        <w:t xml:space="preserve">How </w:t>
-      </w:r>
-      <w:proofErr w:type="gramStart"/>
-      <w:r>
-        <w:rPr>
-          <w:rFonts w:eastAsia="Times New Roman"/>
-          <w:lang w:eastAsia="en-AU"/>
-        </w:rPr>
-        <w:t>To</w:t>
-      </w:r>
-      <w:proofErr w:type="gramEnd"/>
-      <w:r>
-        <w:rPr>
-          <w:rFonts w:eastAsia="Times New Roman"/>
-          <w:lang w:eastAsia="en-AU"/>
-        </w:rPr>
-        <w:t xml:space="preserve"> use</w:t>
+        <w:t>ED-Embrasure</w:t>
       </w:r>
       <w:bookmarkEnd w:id="6"/>
-    </w:p>
-    <w:p>
-      <w:pPr>
-        <w:pStyle w:val="ListParagraph"/>
-        <w:numPr>
-          <w:ilvl w:val="0"/>
-          <w:numId w:val="8"/>
-        </w:numPr>
-        <w:spacing w:before="100" w:beforeAutospacing="1" w:after="100" w:afterAutospacing="1" w:line="240" w:lineRule="auto"/>
-        <w:rPr>
-          <w:rFonts w:ascii="Times New Roman" w:eastAsia="Times New Roman" w:hAnsi="Times New Roman" w:cs="Times New Roman"/>
-          <w:sz w:val="24"/>
-          <w:szCs w:val="24"/>
-          <w:lang w:eastAsia="en-AU"/>
-        </w:rPr>
-      </w:pPr>
-      <w:r>
-        <w:rPr>
-          <w:rFonts w:ascii="Times New Roman" w:eastAsia="Times New Roman" w:hAnsi="Times New Roman" w:cs="Times New Roman"/>
-          <w:sz w:val="24"/>
-          <w:szCs w:val="24"/>
-          <w:lang w:eastAsia="en-AU"/>
-        </w:rPr>
-        <w:t>Research "Orbital Drop Command".</w:t>
-      </w:r>
-    </w:p>
-    <w:p>
-      <w:pPr>
-        <w:pStyle w:val="ListParagraph"/>
-        <w:numPr>
-          <w:ilvl w:val="0"/>
-          <w:numId w:val="8"/>
-        </w:numPr>
-        <w:spacing w:before="100" w:beforeAutospacing="1" w:after="100" w:afterAutospacing="1" w:line="240" w:lineRule="auto"/>
-        <w:rPr>
-          <w:rFonts w:ascii="Times New Roman" w:eastAsia="Times New Roman" w:hAnsi="Times New Roman" w:cs="Times New Roman"/>
-          <w:sz w:val="24"/>
-          <w:szCs w:val="24"/>
-          <w:lang w:eastAsia="en-AU"/>
-        </w:rPr>
-      </w:pPr>
-      <w:r>
-        <w:rPr>
-          <w:rFonts w:ascii="Times New Roman" w:eastAsia="Times New Roman" w:hAnsi="Times New Roman" w:cs="Times New Roman"/>
-          <w:sz w:val="24"/>
-          <w:szCs w:val="24"/>
-          <w:lang w:eastAsia="en-AU"/>
-        </w:rPr>
-        <w:t>Build a</w:t>
-      </w:r>
-      <w:r>
-        <w:rPr>
-          <w:rFonts w:ascii="Times New Roman" w:eastAsia="Times New Roman" w:hAnsi="Times New Roman" w:cs="Times New Roman"/>
-          <w:sz w:val="24"/>
-          <w:szCs w:val="24"/>
-          <w:lang w:eastAsia="en-AU"/>
-        </w:rPr>
-        <w:t>n</w:t>
-      </w:r>
-      <w:r>
-        <w:rPr>
-          <w:rFonts w:ascii="Times New Roman" w:eastAsia="Times New Roman" w:hAnsi="Times New Roman" w:cs="Times New Roman"/>
-          <w:sz w:val="24"/>
-          <w:szCs w:val="24"/>
-          <w:lang w:eastAsia="en-AU"/>
-        </w:rPr>
-        <w:t xml:space="preserve"> "</w:t>
-      </w:r>
-      <w:proofErr w:type="spellStart"/>
-      <w:r>
-        <w:rPr>
-          <w:rFonts w:ascii="Times New Roman" w:eastAsia="Times New Roman" w:hAnsi="Times New Roman" w:cs="Times New Roman"/>
-          <w:sz w:val="24"/>
-          <w:szCs w:val="24"/>
-          <w:lang w:eastAsia="en-AU"/>
-        </w:rPr>
-        <w:t>OrbitalCommand</w:t>
-      </w:r>
-      <w:proofErr w:type="spellEnd"/>
-      <w:r>
-        <w:rPr>
-          <w:rFonts w:ascii="Times New Roman" w:eastAsia="Times New Roman" w:hAnsi="Times New Roman" w:cs="Times New Roman"/>
-          <w:sz w:val="24"/>
-          <w:szCs w:val="24"/>
-          <w:lang w:eastAsia="en-AU"/>
-        </w:rPr>
-        <w:t>" building and power it up.</w:t>
-      </w:r>
-    </w:p>
-    <w:p>
-      <w:pPr>
-        <w:pStyle w:val="ListParagraph"/>
-        <w:numPr>
-          <w:ilvl w:val="0"/>
-          <w:numId w:val="8"/>
-        </w:numPr>
-        <w:spacing w:before="100" w:beforeAutospacing="1" w:after="100" w:afterAutospacing="1" w:line="240" w:lineRule="auto"/>
-        <w:rPr>
-          <w:rFonts w:ascii="Times New Roman" w:eastAsia="Times New Roman" w:hAnsi="Times New Roman" w:cs="Times New Roman"/>
-          <w:sz w:val="24"/>
-          <w:szCs w:val="24"/>
-          <w:lang w:eastAsia="en-AU"/>
-        </w:rPr>
-      </w:pPr>
-      <w:r>
-        <w:rPr>
-          <w:rFonts w:ascii="Times New Roman" w:eastAsia="Times New Roman" w:hAnsi="Times New Roman" w:cs="Times New Roman"/>
-          <w:sz w:val="24"/>
-          <w:szCs w:val="24"/>
-          <w:lang w:eastAsia="en-AU"/>
-        </w:rPr>
-        <w:t>Load Colonists or Resources.</w:t>
-      </w:r>
-    </w:p>
-    <w:p>
-      <w:pPr>
-        <w:pStyle w:val="ListParagraph"/>
-        <w:numPr>
-          <w:ilvl w:val="1"/>
-          <w:numId w:val="8"/>
-        </w:numPr>
-        <w:spacing w:before="100" w:beforeAutospacing="1" w:after="100" w:afterAutospacing="1" w:line="240" w:lineRule="auto"/>
-        <w:rPr>
-          <w:rFonts w:ascii="Times New Roman" w:eastAsia="Times New Roman" w:hAnsi="Times New Roman" w:cs="Times New Roman"/>
-          <w:sz w:val="24"/>
-          <w:szCs w:val="24"/>
-          <w:lang w:eastAsia="en-AU"/>
-        </w:rPr>
-      </w:pPr>
-      <w:r>
-        <w:rPr>
-          <w:rFonts w:ascii="Times New Roman" w:eastAsia="Times New Roman" w:hAnsi="Times New Roman" w:cs="Times New Roman"/>
-          <w:sz w:val="24"/>
-          <w:szCs w:val="24"/>
-          <w:lang w:eastAsia="en-AU"/>
-        </w:rPr>
-        <w:t xml:space="preserve">Load Colonists by standing them next to the building </w:t>
-      </w:r>
-      <w:proofErr w:type="spellStart"/>
-      <w:r>
-        <w:rPr>
-          <w:rFonts w:ascii="Times New Roman" w:eastAsia="Times New Roman" w:hAnsi="Times New Roman" w:cs="Times New Roman"/>
-          <w:sz w:val="24"/>
-          <w:szCs w:val="24"/>
-          <w:lang w:eastAsia="en-AU"/>
-        </w:rPr>
-        <w:t>OrbitalCommand</w:t>
-      </w:r>
-      <w:proofErr w:type="spellEnd"/>
-      <w:r>
-        <w:rPr>
-          <w:rFonts w:ascii="Times New Roman" w:eastAsia="Times New Roman" w:hAnsi="Times New Roman" w:cs="Times New Roman"/>
-          <w:sz w:val="24"/>
-          <w:szCs w:val="24"/>
-          <w:lang w:eastAsia="en-AU"/>
-        </w:rPr>
-        <w:t xml:space="preserve"> building and pressing the load colonist button.</w:t>
-      </w:r>
-    </w:p>
-    <w:p>
-      <w:pPr>
-        <w:pStyle w:val="ListParagraph"/>
-        <w:numPr>
-          <w:ilvl w:val="1"/>
-          <w:numId w:val="8"/>
-        </w:numPr>
-        <w:spacing w:before="100" w:beforeAutospacing="1" w:after="100" w:afterAutospacing="1" w:line="240" w:lineRule="auto"/>
-        <w:rPr>
-          <w:rFonts w:ascii="Times New Roman" w:eastAsia="Times New Roman" w:hAnsi="Times New Roman" w:cs="Times New Roman"/>
-          <w:sz w:val="24"/>
-          <w:szCs w:val="24"/>
-          <w:lang w:eastAsia="en-AU"/>
-        </w:rPr>
-      </w:pPr>
-      <w:r>
-        <w:rPr>
-          <w:rFonts w:ascii="Times New Roman" w:eastAsia="Times New Roman" w:hAnsi="Times New Roman" w:cs="Times New Roman"/>
-          <w:sz w:val="24"/>
-          <w:szCs w:val="24"/>
-          <w:lang w:eastAsia="en-AU"/>
-        </w:rPr>
-        <w:t xml:space="preserve">Load resources by placing them in Autoloaders attached to the </w:t>
-      </w:r>
-      <w:proofErr w:type="spellStart"/>
-      <w:r>
-        <w:rPr>
-          <w:rFonts w:ascii="Times New Roman" w:eastAsia="Times New Roman" w:hAnsi="Times New Roman" w:cs="Times New Roman"/>
-          <w:sz w:val="24"/>
-          <w:szCs w:val="24"/>
-          <w:lang w:eastAsia="en-AU"/>
-        </w:rPr>
-        <w:t>OrbitalCommand</w:t>
-      </w:r>
-      <w:proofErr w:type="spellEnd"/>
-      <w:r>
-        <w:rPr>
-          <w:rFonts w:ascii="Times New Roman" w:eastAsia="Times New Roman" w:hAnsi="Times New Roman" w:cs="Times New Roman"/>
-          <w:sz w:val="24"/>
-          <w:szCs w:val="24"/>
-          <w:lang w:eastAsia="en-AU"/>
-        </w:rPr>
-        <w:t xml:space="preserve"> building and pressing load resources.</w:t>
-      </w:r>
-    </w:p>
-    <w:p>
-      <w:pPr>
-        <w:pStyle w:val="ListParagraph"/>
-        <w:numPr>
-          <w:ilvl w:val="0"/>
-          <w:numId w:val="8"/>
-        </w:numPr>
-        <w:spacing w:before="100" w:beforeAutospacing="1" w:after="100" w:afterAutospacing="1" w:line="240" w:lineRule="auto"/>
-        <w:rPr>
-          <w:rFonts w:ascii="Times New Roman" w:eastAsia="Times New Roman" w:hAnsi="Times New Roman" w:cs="Times New Roman"/>
-          <w:sz w:val="24"/>
-          <w:szCs w:val="24"/>
-          <w:lang w:eastAsia="en-AU"/>
-        </w:rPr>
-      </w:pPr>
-      <w:r>
-        <w:rPr>
-          <w:rFonts w:ascii="Times New Roman" w:eastAsia="Times New Roman" w:hAnsi="Times New Roman" w:cs="Times New Roman"/>
-          <w:sz w:val="24"/>
-          <w:szCs w:val="24"/>
-          <w:lang w:eastAsia="en-AU"/>
-        </w:rPr>
-        <w:t>Place a "Orbital Beacon" (builds instantly and free)</w:t>
-      </w:r>
-    </w:p>
-    <w:p>
-      <w:pPr>
-        <w:pStyle w:val="ListParagraph"/>
-        <w:numPr>
-          <w:ilvl w:val="0"/>
-          <w:numId w:val="8"/>
-        </w:numPr>
-        <w:spacing w:before="100" w:beforeAutospacing="1" w:after="100" w:afterAutospacing="1" w:line="240" w:lineRule="auto"/>
-        <w:rPr>
-          <w:rFonts w:ascii="Times New Roman" w:eastAsia="Times New Roman" w:hAnsi="Times New Roman" w:cs="Times New Roman"/>
-          <w:sz w:val="24"/>
-          <w:szCs w:val="24"/>
-          <w:lang w:eastAsia="en-AU"/>
-        </w:rPr>
-      </w:pPr>
-      <w:r>
-        <w:rPr>
-          <w:rFonts w:ascii="Times New Roman" w:eastAsia="Times New Roman" w:hAnsi="Times New Roman" w:cs="Times New Roman"/>
-          <w:sz w:val="24"/>
-          <w:szCs w:val="24"/>
-          <w:lang w:eastAsia="en-AU"/>
-        </w:rPr>
-        <w:t xml:space="preserve">Press the </w:t>
-      </w:r>
-      <w:proofErr w:type="spellStart"/>
-      <w:r>
-        <w:rPr>
-          <w:rFonts w:ascii="Times New Roman" w:eastAsia="Times New Roman" w:hAnsi="Times New Roman" w:cs="Times New Roman"/>
-          <w:sz w:val="24"/>
-          <w:szCs w:val="24"/>
-          <w:lang w:eastAsia="en-AU"/>
-        </w:rPr>
-        <w:t>Deepstrike</w:t>
-      </w:r>
-      <w:proofErr w:type="spellEnd"/>
-      <w:r>
-        <w:rPr>
-          <w:rFonts w:ascii="Times New Roman" w:eastAsia="Times New Roman" w:hAnsi="Times New Roman" w:cs="Times New Roman"/>
-          <w:sz w:val="24"/>
-          <w:szCs w:val="24"/>
-          <w:lang w:eastAsia="en-AU"/>
-        </w:rPr>
-        <w:t xml:space="preserve"> button on the Orbital Beacon to drop pod down your stored resources and colonists.</w:t>
-      </w:r>
-    </w:p>
-    <w:p>
-      <w:pPr>
-        <w:rPr>
-          <w:rFonts w:ascii="Courier New" w:eastAsia="Times New Roman" w:hAnsi="Courier New" w:cs="Courier New"/>
-          <w:sz w:val="20"/>
-          <w:szCs w:val="20"/>
-          <w:lang w:eastAsia="en-AU"/>
-        </w:rPr>
-      </w:pPr>
-      <w:r>
-        <w:rPr>
-          <w:rFonts w:ascii="Courier New" w:eastAsia="Times New Roman" w:hAnsi="Courier New" w:cs="Courier New"/>
-          <w:sz w:val="20"/>
-          <w:szCs w:val="20"/>
-          <w:lang w:eastAsia="en-AU"/>
-        </w:rPr>
-        <w:br w:type="page"/>
-      </w:r>
-    </w:p>
-    <w:p>
-      <w:pPr>
-        <w:pStyle w:val="Title"/>
-        <w:rPr>
-          <w:rFonts w:eastAsia="Times New Roman"/>
-          <w:b/>
-          <w:lang w:eastAsia="en-AU"/>
-        </w:rPr>
-      </w:pPr>
-      <w:bookmarkStart w:id="7" w:name="_Toc427996378"/>
-      <w:r>
-        <w:rPr>
-          <w:rFonts w:eastAsia="Times New Roman"/>
-          <w:b/>
-          <w:lang w:eastAsia="en-AU"/>
-        </w:rPr>
-        <w:lastRenderedPageBreak/>
-        <w:t>ED-Embrasure</w:t>
-      </w:r>
-      <w:bookmarkEnd w:id="7"/>
     </w:p>
     <w:p>
       <w:pPr>
@@ -3688,7 +3031,7 @@
                     </pic:cNvPicPr>
                   </pic:nvPicPr>
                   <pic:blipFill>
-                    <a:blip r:embed="rId12">
+                    <a:blip r:embed="rId11">
                       <a:extLst>
                         <a:ext uri="{28A0092B-C50C-407E-A947-70E740481C1C}">
                           <a14:useLocalDpi xmlns:a14="http://schemas.microsoft.com/office/drawing/2010/main" val="0"/>
@@ -3865,7 +3208,7 @@
                     </pic:cNvPicPr>
                   </pic:nvPicPr>
                   <pic:blipFill>
-                    <a:blip r:embed="rId13">
+                    <a:blip r:embed="rId12">
                       <a:extLst>
                         <a:ext uri="{28A0092B-C50C-407E-A947-70E740481C1C}">
                           <a14:useLocalDpi xmlns:a14="http://schemas.microsoft.com/office/drawing/2010/main" val="0"/>
@@ -3947,7 +3290,6 @@
           <w:lang w:eastAsia="en-AU"/>
         </w:rPr>
       </w:pPr>
-      <w:proofErr w:type="gramStart"/>
       <w:r>
         <w:rPr>
           <w:rFonts w:asciiTheme="minorHAnsi" w:eastAsiaTheme="minorHAnsi" w:hAnsiTheme="minorHAnsi" w:cstheme="minorBidi"/>
@@ -3957,55 +3299,7 @@
           <w:sz w:val="22"/>
           <w:szCs w:val="22"/>
         </w:rPr>
-        <w:t>Adds a Laser Drill that allows for the creation of new steam vents.</w:t>
-      </w:r>
-      <w:proofErr w:type="gramEnd"/>
-      <w:r>
-        <w:rPr>
-          <w:rFonts w:asciiTheme="minorHAnsi" w:eastAsiaTheme="minorHAnsi" w:hAnsiTheme="minorHAnsi" w:cstheme="minorBidi"/>
-          <w:b w:val="0"/>
-          <w:bCs w:val="0"/>
-          <w:color w:val="auto"/>
-          <w:sz w:val="22"/>
-          <w:szCs w:val="22"/>
-        </w:rPr>
-        <w:t xml:space="preserve"> Also adds a </w:t>
-      </w:r>
-      <w:proofErr w:type="spellStart"/>
-      <w:r>
-        <w:rPr>
-          <w:rFonts w:asciiTheme="minorHAnsi" w:eastAsiaTheme="minorHAnsi" w:hAnsiTheme="minorHAnsi" w:cstheme="minorBidi"/>
-          <w:b w:val="0"/>
-          <w:bCs w:val="0"/>
-          <w:color w:val="auto"/>
-          <w:sz w:val="22"/>
-          <w:szCs w:val="22"/>
-        </w:rPr>
-        <w:t>LaserFiller</w:t>
-      </w:r>
-      <w:proofErr w:type="spellEnd"/>
-      <w:r>
-        <w:rPr>
-          <w:rFonts w:asciiTheme="minorHAnsi" w:eastAsiaTheme="minorHAnsi" w:hAnsiTheme="minorHAnsi" w:cstheme="minorBidi"/>
-          <w:b w:val="0"/>
-          <w:bCs w:val="0"/>
-          <w:color w:val="auto"/>
-          <w:sz w:val="22"/>
-          <w:szCs w:val="22"/>
-        </w:rPr>
-        <w:t xml:space="preserve"> that allows you to remove unwanted steam vents. Both of these operations will take a considerable amount of time. To avoid geological instability only one laser Drill can be active at any </w:t>
-      </w:r>
-      <w:proofErr w:type="spellStart"/>
-      <w:r>
-        <w:rPr>
-          <w:rFonts w:asciiTheme="minorHAnsi" w:eastAsiaTheme="minorHAnsi" w:hAnsiTheme="minorHAnsi" w:cstheme="minorBidi"/>
-          <w:b w:val="0"/>
-          <w:bCs w:val="0"/>
-          <w:color w:val="auto"/>
-          <w:sz w:val="22"/>
-          <w:szCs w:val="22"/>
-        </w:rPr>
-        <w:t>time.</w:t>
+        <w:t>Adds a Laser Drill that allows for the creation of new steam vents. Also adds a LaserFiller that allows you to remove unwanted steam vents. Both of these operations will take a considerable amount of time. To avoid geological instability only one laser Drill can be active at any time.</w:t>
       </w:r>
       <w:r>
         <w:rPr>
@@ -4014,7 +3308,6 @@
         </w:rPr>
         <w:t>Details</w:t>
       </w:r>
-      <w:proofErr w:type="spellEnd"/>
     </w:p>
     <w:p>
       <w:pPr>
@@ -4090,7 +3383,7 @@
                     </pic:cNvPicPr>
                   </pic:nvPicPr>
                   <pic:blipFill>
-                    <a:blip r:embed="rId14">
+                    <a:blip r:embed="rId13">
                       <a:extLst>
                         <a:ext uri="{28A0092B-C50C-407E-A947-70E740481C1C}">
                           <a14:useLocalDpi xmlns:a14="http://schemas.microsoft.com/office/drawing/2010/main" val="0"/>
@@ -4383,27 +3676,7 @@
           <w:szCs w:val="24"/>
           <w:lang w:eastAsia="en-AU"/>
         </w:rPr>
-        <w:t xml:space="preserve"> that will then have to be further refined using the standard methods in </w:t>
-      </w:r>
-      <w:proofErr w:type="spellStart"/>
-      <w:r>
-        <w:rPr>
-          <w:rFonts w:ascii="Times New Roman" w:eastAsia="Times New Roman" w:hAnsi="Times New Roman" w:cs="Times New Roman"/>
-          <w:sz w:val="24"/>
-          <w:szCs w:val="24"/>
-          <w:lang w:eastAsia="en-AU"/>
-        </w:rPr>
-        <w:t>Rimworld</w:t>
-      </w:r>
-      <w:proofErr w:type="spellEnd"/>
-      <w:r>
-        <w:rPr>
-          <w:rFonts w:ascii="Times New Roman" w:eastAsia="Times New Roman" w:hAnsi="Times New Roman" w:cs="Times New Roman"/>
-          <w:sz w:val="24"/>
-          <w:szCs w:val="24"/>
-          <w:lang w:eastAsia="en-AU"/>
-        </w:rPr>
-        <w:t>, but more advanced versions will create usable resources directly.</w:t>
+        <w:t xml:space="preserve"> that will then have to be further refined using the standard methods in Rimworld, but more advanced versions will create usable resources directly.</w:t>
       </w:r>
     </w:p>
     <w:p>
@@ -4472,19 +3745,8 @@
           <w:szCs w:val="24"/>
           <w:lang w:eastAsia="en-AU"/>
         </w:rPr>
-        <w:t xml:space="preserve">10 OmniGel -&gt; 1 </w:t>
-      </w:r>
-      <w:proofErr w:type="spellStart"/>
-      <w:r>
-        <w:rPr>
-          <w:rFonts w:ascii="Times New Roman" w:eastAsia="Times New Roman" w:hAnsi="Times New Roman" w:cs="Times New Roman"/>
-          <w:sz w:val="24"/>
-          <w:szCs w:val="24"/>
-          <w:lang w:eastAsia="en-AU"/>
-        </w:rPr>
-        <w:t>ChunkSlag</w:t>
-      </w:r>
-      <w:proofErr w:type="spellEnd"/>
+        <w:t>10 OmniGel -&gt; 1 ChunkSlag</w:t>
+      </w:r>
       <w:r>
         <w:rPr>
           <w:rFonts w:ascii="Times New Roman" w:eastAsia="Times New Roman" w:hAnsi="Times New Roman" w:cs="Times New Roman"/>
@@ -4493,27 +3755,7 @@
           <w:lang w:eastAsia="en-AU"/>
         </w:rPr>
         <w:br/>
-        <w:t xml:space="preserve">10 OmniGel -&gt; 1 </w:t>
-      </w:r>
-      <w:proofErr w:type="spellStart"/>
-      <w:r>
-        <w:rPr>
-          <w:rFonts w:ascii="Times New Roman" w:eastAsia="Times New Roman" w:hAnsi="Times New Roman" w:cs="Times New Roman"/>
-          <w:sz w:val="24"/>
-          <w:szCs w:val="24"/>
-          <w:lang w:eastAsia="en-AU"/>
-        </w:rPr>
-        <w:t>ChunkRock</w:t>
-      </w:r>
-      <w:proofErr w:type="spellEnd"/>
-      <w:r>
-        <w:rPr>
-          <w:rFonts w:ascii="Times New Roman" w:eastAsia="Times New Roman" w:hAnsi="Times New Roman" w:cs="Times New Roman"/>
-          <w:sz w:val="24"/>
-          <w:szCs w:val="24"/>
-          <w:lang w:eastAsia="en-AU"/>
-        </w:rPr>
-        <w:t xml:space="preserve"> </w:t>
+        <w:t xml:space="preserve">10 OmniGel -&gt; 1 ChunkRock </w:t>
       </w:r>
     </w:p>
     <w:p>
@@ -4561,17 +3803,7 @@
           <w:lang w:eastAsia="en-AU"/>
         </w:rPr>
         <w:br/>
-        <w:t xml:space="preserve">75 OmniGel -&gt; 50 </w:t>
-      </w:r>
-      <w:proofErr w:type="spellStart"/>
-      <w:r>
-        <w:rPr>
-          <w:rFonts w:ascii="Times New Roman" w:eastAsia="Times New Roman" w:hAnsi="Times New Roman" w:cs="Times New Roman"/>
-          <w:sz w:val="24"/>
-          <w:szCs w:val="24"/>
-          <w:lang w:eastAsia="en-AU"/>
-        </w:rPr>
-        <w:t>Ston</w:t>
+        <w:t>75 OmniGel -&gt; 50 Ston</w:t>
       </w:r>
       <w:r>
         <w:rPr>
@@ -4582,7 +3814,6 @@
         </w:rPr>
         <w:t>eBlocks</w:t>
       </w:r>
-      <w:proofErr w:type="spellEnd"/>
       <w:r>
         <w:rPr>
           <w:rFonts w:ascii="Times New Roman" w:eastAsia="Times New Roman" w:hAnsi="Times New Roman" w:cs="Times New Roman"/>
@@ -4591,19 +3822,8 @@
           <w:lang w:eastAsia="en-AU"/>
         </w:rPr>
         <w:br/>
-        <w:t xml:space="preserve">75 OmniGel </w:t>
-      </w:r>
-      <w:proofErr w:type="gramStart"/>
-      <w:r>
-        <w:rPr>
-          <w:rFonts w:ascii="Times New Roman" w:eastAsia="Times New Roman" w:hAnsi="Times New Roman" w:cs="Times New Roman"/>
-          <w:sz w:val="24"/>
-          <w:szCs w:val="24"/>
-          <w:lang w:eastAsia="en-AU"/>
-        </w:rPr>
-        <w:t>-&gt; 50 Silver</w:t>
-      </w:r>
-      <w:proofErr w:type="gramEnd"/>
+        <w:t>75 OmniGel -&gt; 50 Silver</w:t>
+      </w:r>
     </w:p>
     <w:p>
       <w:pPr>
@@ -4810,7 +4030,7 @@
                     </pic:cNvPicPr>
                   </pic:nvPicPr>
                   <pic:blipFill>
-                    <a:blip r:embed="rId15">
+                    <a:blip r:embed="rId14">
                       <a:extLst>
                         <a:ext uri="{28A0092B-C50C-407E-A947-70E740481C1C}">
                           <a14:useLocalDpi xmlns:a14="http://schemas.microsoft.com/office/drawing/2010/main" val="0"/>
@@ -4993,21 +4213,7 @@
         <w:rPr>
           <w:lang w:eastAsia="en-AU"/>
         </w:rPr>
-        <w:t xml:space="preserve">nist and have then stand near the </w:t>
-      </w:r>
-      <w:proofErr w:type="gramStart"/>
-      <w:r>
-        <w:rPr>
-          <w:lang w:eastAsia="en-AU"/>
-        </w:rPr>
-        <w:t>building,</w:t>
-      </w:r>
-      <w:proofErr w:type="gramEnd"/>
-      <w:r>
-        <w:rPr>
-          <w:lang w:eastAsia="en-AU"/>
-        </w:rPr>
-        <w:t xml:space="preserve"> drafting them can be useful to make certain that they stay where you want them.</w:t>
+        <w:t>nist and have then stand near the building, drafting them can be useful to make certain that they stay where you want them.</w:t>
       </w:r>
     </w:p>
     <w:p>
@@ -5025,21 +4231,7 @@
         <w:rPr>
           <w:lang w:eastAsia="en-AU"/>
         </w:rPr>
-        <w:t xml:space="preserve">Press "Upgrade to </w:t>
-      </w:r>
-      <w:proofErr w:type="spellStart"/>
-      <w:r>
-        <w:rPr>
-          <w:lang w:eastAsia="en-AU"/>
-        </w:rPr>
-        <w:t>Nanno</w:t>
-      </w:r>
-      <w:proofErr w:type="spellEnd"/>
-      <w:r>
-        <w:rPr>
-          <w:lang w:eastAsia="en-AU"/>
-        </w:rPr>
-        <w:t xml:space="preserve"> Shield" button </w:t>
+        <w:t xml:space="preserve">Press "Upgrade to Nanno Shield" button </w:t>
       </w:r>
       <w:r>
         <w:rPr>
@@ -5274,7 +4466,7 @@
                     </pic:cNvPicPr>
                   </pic:nvPicPr>
                   <pic:blipFill>
-                    <a:blip r:embed="rId16">
+                    <a:blip r:embed="rId15">
                       <a:extLst>
                         <a:ext uri="{28A0092B-C50C-407E-A947-70E740481C1C}">
                           <a14:useLocalDpi xmlns:a14="http://schemas.microsoft.com/office/drawing/2010/main" val="0"/>
@@ -5433,7 +4625,6 @@
         </w:rPr>
         <w:t xml:space="preserve"> the </w:t>
       </w:r>
-      <w:proofErr w:type="spellStart"/>
       <w:r>
         <w:rPr>
           <w:rFonts w:ascii="Times New Roman" w:eastAsia="Times New Roman" w:hAnsi="Times New Roman" w:cs="Times New Roman"/>
@@ -5450,17 +4641,7 @@
           <w:szCs w:val="24"/>
           <w:lang w:eastAsia="en-AU"/>
         </w:rPr>
-        <w:t>imworld</w:t>
-      </w:r>
-      <w:proofErr w:type="spellEnd"/>
-      <w:r>
-        <w:rPr>
-          <w:rFonts w:ascii="Times New Roman" w:eastAsia="Times New Roman" w:hAnsi="Times New Roman" w:cs="Times New Roman"/>
-          <w:sz w:val="24"/>
-          <w:szCs w:val="24"/>
-          <w:lang w:eastAsia="en-AU"/>
-        </w:rPr>
-        <w:t xml:space="preserve"> core(probably best to not edit this directly) or another mod. </w:t>
+        <w:t xml:space="preserve">imworld core(probably best to not edit this directly) or another mod. </w:t>
       </w:r>
     </w:p>
     <w:p>
@@ -5484,27 +4665,7 @@
           <w:szCs w:val="24"/>
           <w:lang w:eastAsia="en-AU"/>
         </w:rPr>
-        <w:t xml:space="preserve">In that new mod change the </w:t>
-      </w:r>
-      <w:proofErr w:type="spellStart"/>
-      <w:r>
-        <w:rPr>
-          <w:rFonts w:ascii="Times New Roman" w:eastAsia="Times New Roman" w:hAnsi="Times New Roman" w:cs="Times New Roman"/>
-          <w:sz w:val="24"/>
-          <w:szCs w:val="24"/>
-          <w:lang w:eastAsia="en-AU"/>
-        </w:rPr>
-        <w:t>thingClass</w:t>
-      </w:r>
-      <w:proofErr w:type="spellEnd"/>
-      <w:r>
-        <w:rPr>
-          <w:rFonts w:ascii="Times New Roman" w:eastAsia="Times New Roman" w:hAnsi="Times New Roman" w:cs="Times New Roman"/>
-          <w:sz w:val="24"/>
-          <w:szCs w:val="24"/>
-          <w:lang w:eastAsia="en-AU"/>
-        </w:rPr>
-        <w:t xml:space="preserve"> of any plants that you want to edit in xml to be</w:t>
+        <w:t>In that new mod change the thingClass of any plants that you want to edit in xml to be</w:t>
       </w:r>
       <w:r>
         <w:rPr>
@@ -5522,47 +4683,7 @@
           <w:szCs w:val="20"/>
           <w:lang w:eastAsia="en-AU"/>
         </w:rPr>
-        <w:t>&lt;</w:t>
-      </w:r>
-      <w:proofErr w:type="spellStart"/>
-      <w:r>
-        <w:rPr>
-          <w:rFonts w:ascii="Courier New" w:eastAsia="Times New Roman" w:hAnsi="Courier New" w:cs="Courier New"/>
-          <w:sz w:val="20"/>
-          <w:szCs w:val="20"/>
-          <w:lang w:eastAsia="en-AU"/>
-        </w:rPr>
-        <w:t>thingClass</w:t>
-      </w:r>
-      <w:proofErr w:type="spellEnd"/>
-      <w:r>
-        <w:rPr>
-          <w:rFonts w:ascii="Courier New" w:eastAsia="Times New Roman" w:hAnsi="Courier New" w:cs="Courier New"/>
-          <w:sz w:val="20"/>
-          <w:szCs w:val="20"/>
-          <w:lang w:eastAsia="en-AU"/>
-        </w:rPr>
-        <w:t>&gt;Enhanced_Defence.Plants24H.Plant&lt;/</w:t>
-      </w:r>
-      <w:proofErr w:type="spellStart"/>
-      <w:r>
-        <w:rPr>
-          <w:rFonts w:ascii="Courier New" w:eastAsia="Times New Roman" w:hAnsi="Courier New" w:cs="Courier New"/>
-          <w:sz w:val="20"/>
-          <w:szCs w:val="20"/>
-          <w:lang w:eastAsia="en-AU"/>
-        </w:rPr>
-        <w:t>thingClass</w:t>
-      </w:r>
-      <w:proofErr w:type="spellEnd"/>
-      <w:r>
-        <w:rPr>
-          <w:rFonts w:ascii="Courier New" w:eastAsia="Times New Roman" w:hAnsi="Courier New" w:cs="Courier New"/>
-          <w:sz w:val="20"/>
-          <w:szCs w:val="20"/>
-          <w:lang w:eastAsia="en-AU"/>
-        </w:rPr>
-        <w:t>&gt;</w:t>
+        <w:t>&lt;thingClass&gt;Enhanced_Defence.Plants24H.Plant&lt;/thingClass&gt;</w:t>
       </w:r>
       <w:r>
         <w:rPr>
@@ -5692,7 +4813,7 @@
                     </pic:cNvPicPr>
                   </pic:nvPicPr>
                   <pic:blipFill>
-                    <a:blip r:embed="rId17">
+                    <a:blip r:embed="rId16">
                       <a:extLst>
                         <a:ext uri="{28A0092B-C50C-407E-A947-70E740481C1C}">
                           <a14:useLocalDpi xmlns:a14="http://schemas.microsoft.com/office/drawing/2010/main" val="0"/>
@@ -5837,7 +4958,7 @@
                     </pic:cNvPicPr>
                   </pic:nvPicPr>
                   <pic:blipFill>
-                    <a:blip r:embed="rId18">
+                    <a:blip r:embed="rId17">
                       <a:extLst>
                         <a:ext uri="{28A0092B-C50C-407E-A947-70E740481C1C}">
                           <a14:useLocalDpi xmlns:a14="http://schemas.microsoft.com/office/drawing/2010/main" val="0"/>
@@ -5986,61 +5107,8 @@
           <w:szCs w:val="24"/>
           <w:lang w:eastAsia="en-AU"/>
         </w:rPr>
-        <w:t xml:space="preserve">After activating the mod and starting to play the first thing you will have to do is the research "Basic shield generator" this will unlock the "Basic shield" building. After placing a Shield and providing it with enough power it will enter a warmup state. During this time there will be a countdown timer showing you how long until the shield is activated (if you select the shield). After this time has elapsed the shield will activate showing a circle on the screen that shows where is covered by the shield. This shield will stop all projectiles that enter it, but allow you to fire out from within the shield. The shield will start with a certain amount of health and will increase until it reaches </w:t>
-      </w:r>
-      <w:proofErr w:type="spellStart"/>
-      <w:proofErr w:type="gramStart"/>
-      <w:r>
-        <w:rPr>
-          <w:rFonts w:ascii="Times New Roman" w:eastAsia="Times New Roman" w:hAnsi="Times New Roman" w:cs="Times New Roman"/>
-          <w:sz w:val="24"/>
-          <w:szCs w:val="24"/>
-          <w:lang w:eastAsia="en-AU"/>
-        </w:rPr>
-        <w:t>it's</w:t>
-      </w:r>
-      <w:proofErr w:type="spellEnd"/>
-      <w:proofErr w:type="gramEnd"/>
-      <w:r>
-        <w:rPr>
-          <w:rFonts w:ascii="Times New Roman" w:eastAsia="Times New Roman" w:hAnsi="Times New Roman" w:cs="Times New Roman"/>
-          <w:sz w:val="24"/>
-          <w:szCs w:val="24"/>
-          <w:lang w:eastAsia="en-AU"/>
-        </w:rPr>
-        <w:t xml:space="preserve"> maximum health. This will be reduced whenever the shield is used to block a projectile. </w:t>
-      </w:r>
-      <w:proofErr w:type="gramStart"/>
-      <w:r>
-        <w:rPr>
-          <w:rFonts w:ascii="Times New Roman" w:eastAsia="Times New Roman" w:hAnsi="Times New Roman" w:cs="Times New Roman"/>
-          <w:sz w:val="24"/>
-          <w:szCs w:val="24"/>
-          <w:lang w:eastAsia="en-AU"/>
-        </w:rPr>
-        <w:t xml:space="preserve">If the shield is reduced to zero it will have to </w:t>
-      </w:r>
-      <w:proofErr w:type="spellStart"/>
-      <w:r>
-        <w:rPr>
-          <w:rFonts w:ascii="Times New Roman" w:eastAsia="Times New Roman" w:hAnsi="Times New Roman" w:cs="Times New Roman"/>
-          <w:sz w:val="24"/>
-          <w:szCs w:val="24"/>
-          <w:lang w:eastAsia="en-AU"/>
-        </w:rPr>
-        <w:t>compleate</w:t>
-      </w:r>
-      <w:proofErr w:type="spellEnd"/>
-      <w:r>
-        <w:rPr>
-          <w:rFonts w:ascii="Times New Roman" w:eastAsia="Times New Roman" w:hAnsi="Times New Roman" w:cs="Times New Roman"/>
-          <w:sz w:val="24"/>
-          <w:szCs w:val="24"/>
-          <w:lang w:eastAsia="en-AU"/>
-        </w:rPr>
-        <w:t xml:space="preserve"> the warmup phase again before it can block anything.</w:t>
-      </w:r>
-      <w:proofErr w:type="gramEnd"/>
+        <w:t>After activating the mod and starting to play the first thing you will have to do is the research "Basic shield generator" this will unlock the "Basic shield" building. After placing a Shield and providing it with enough power it will enter a warmup state. During this time there will be a countdown timer showing you how long until the shield is activated (if you select the shield). After this time has elapsed the shield will activate showing a circle on the screen that shows where is covered by the shield. This shield will stop all projectiles that enter it, but allow you to fire out from within the shield. The shield will start with a certain amount of health and will increase until it reaches it's maximum health. This will be reduced whenever the shield is used to block a projectile. If the shield is reduced to zero it will have to compleate the warmup phase again before it can block anything.</w:t>
+      </w:r>
     </w:p>
     <w:p>
       <w:pPr>
@@ -6221,27 +5289,7 @@
           <w:szCs w:val="24"/>
           <w:lang w:eastAsia="en-AU"/>
         </w:rPr>
-        <w:t xml:space="preserve"> Rather than creating a large circular shield this generator will create </w:t>
-      </w:r>
-      <w:proofErr w:type="gramStart"/>
-      <w:r>
-        <w:rPr>
-          <w:rFonts w:ascii="Times New Roman" w:eastAsia="Times New Roman" w:hAnsi="Times New Roman" w:cs="Times New Roman"/>
-          <w:sz w:val="24"/>
-          <w:szCs w:val="24"/>
-          <w:lang w:eastAsia="en-AU"/>
-        </w:rPr>
-        <w:t>an</w:t>
-      </w:r>
-      <w:proofErr w:type="gramEnd"/>
-      <w:r>
-        <w:rPr>
-          <w:rFonts w:ascii="Times New Roman" w:eastAsia="Times New Roman" w:hAnsi="Times New Roman" w:cs="Times New Roman"/>
-          <w:sz w:val="24"/>
-          <w:szCs w:val="24"/>
-          <w:lang w:eastAsia="en-AU"/>
-        </w:rPr>
-        <w:t xml:space="preserve"> small individual shield over each wall/door object. </w:t>
+        <w:t xml:space="preserve"> Rather than creating a large circular shield this generator will create an small individual shield over each wall/door object. </w:t>
       </w:r>
     </w:p>
     <w:p>
@@ -6856,7 +5904,6 @@
         </w:rPr>
       </w:pPr>
       <w:bookmarkStart w:id="21" w:name="_Toc427996393"/>
-      <w:proofErr w:type="spellStart"/>
       <w:r>
         <w:rPr>
           <w:rFonts w:eastAsia="Times New Roman"/>
@@ -6865,7 +5912,6 @@
         <w:t>Modding</w:t>
       </w:r>
       <w:bookmarkEnd w:id="21"/>
-      <w:proofErr w:type="spellEnd"/>
     </w:p>
     <w:p>
       <w:pPr>
@@ -6917,7 +5963,6 @@
           <w:lang w:eastAsia="en-AU"/>
         </w:rPr>
       </w:pPr>
-      <w:proofErr w:type="spellStart"/>
       <w:r>
         <w:rPr>
           <w:rFonts w:ascii="Times New Roman" w:eastAsia="Times New Roman" w:hAnsi="Times New Roman" w:cs="Times New Roman"/>
@@ -6927,10 +5972,26 @@
           <w:szCs w:val="24"/>
           <w:lang w:eastAsia="en-AU"/>
         </w:rPr>
-        <w:t>shieldMax</w:t>
-      </w:r>
-      <w:bookmarkStart w:id="22" w:name="_GoBack"/>
-      <w:bookmarkEnd w:id="22"/>
+        <w:t>shieldMaxShieldStrength:</w:t>
+      </w:r>
+      <w:r>
+        <w:rPr>
+          <w:rFonts w:ascii="Times New Roman" w:eastAsia="Times New Roman" w:hAnsi="Times New Roman" w:cs="Times New Roman"/>
+          <w:sz w:val="24"/>
+          <w:szCs w:val="24"/>
+          <w:lang w:eastAsia="en-AU"/>
+        </w:rPr>
+        <w:t xml:space="preserve"> Maximum shield strength</w:t>
+      </w:r>
+      <w:r>
+        <w:rPr>
+          <w:rFonts w:ascii="Times New Roman" w:eastAsia="Times New Roman" w:hAnsi="Times New Roman" w:cs="Times New Roman"/>
+          <w:sz w:val="24"/>
+          <w:szCs w:val="24"/>
+          <w:lang w:eastAsia="en-AU"/>
+        </w:rPr>
+        <w:br/>
+      </w:r>
       <w:r>
         <w:rPr>
           <w:rFonts w:ascii="Times New Roman" w:eastAsia="Times New Roman" w:hAnsi="Times New Roman" w:cs="Times New Roman"/>
@@ -6940,9 +6001,26 @@
           <w:szCs w:val="24"/>
           <w:lang w:eastAsia="en-AU"/>
         </w:rPr>
-        <w:t>ShieldStrength</w:t>
-      </w:r>
-      <w:proofErr w:type="spellEnd"/>
+        <w:t>shieldInitialShieldStrength:</w:t>
+      </w:r>
+      <w:r>
+        <w:rPr>
+          <w:rFonts w:ascii="Times New Roman" w:eastAsia="Times New Roman" w:hAnsi="Times New Roman" w:cs="Times New Roman"/>
+          <w:sz w:val="24"/>
+          <w:szCs w:val="24"/>
+          <w:lang w:eastAsia="en-AU"/>
+        </w:rPr>
+        <w:t xml:space="preserve"> Shield strength when going online</w:t>
+      </w:r>
+      <w:r>
+        <w:rPr>
+          <w:rFonts w:ascii="Times New Roman" w:eastAsia="Times New Roman" w:hAnsi="Times New Roman" w:cs="Times New Roman"/>
+          <w:sz w:val="24"/>
+          <w:szCs w:val="24"/>
+          <w:lang w:eastAsia="en-AU"/>
+        </w:rPr>
+        <w:br/>
+      </w:r>
       <w:r>
         <w:rPr>
           <w:rFonts w:ascii="Times New Roman" w:eastAsia="Times New Roman" w:hAnsi="Times New Roman" w:cs="Times New Roman"/>
@@ -6952,16 +6030,16 @@
           <w:szCs w:val="24"/>
           <w:lang w:eastAsia="en-AU"/>
         </w:rPr>
-        <w:t>:</w:t>
-      </w:r>
-      <w:r>
-        <w:rPr>
-          <w:rFonts w:ascii="Times New Roman" w:eastAsia="Times New Roman" w:hAnsi="Times New Roman" w:cs="Times New Roman"/>
-          <w:sz w:val="24"/>
-          <w:szCs w:val="24"/>
-          <w:lang w:eastAsia="en-AU"/>
-        </w:rPr>
-        <w:t xml:space="preserve"> Maximum shield strength</w:t>
+        <w:t>shieldShieldRadius:</w:t>
+      </w:r>
+      <w:r>
+        <w:rPr>
+          <w:rFonts w:ascii="Times New Roman" w:eastAsia="Times New Roman" w:hAnsi="Times New Roman" w:cs="Times New Roman"/>
+          <w:sz w:val="24"/>
+          <w:szCs w:val="24"/>
+          <w:lang w:eastAsia="en-AU"/>
+        </w:rPr>
+        <w:t xml:space="preserve"> Radius of the Shield</w:t>
       </w:r>
       <w:r>
         <w:rPr>
@@ -6972,7 +6050,6 @@
         </w:rPr>
         <w:br/>
       </w:r>
-      <w:proofErr w:type="spellStart"/>
       <w:r>
         <w:rPr>
           <w:rFonts w:ascii="Times New Roman" w:eastAsia="Times New Roman" w:hAnsi="Times New Roman" w:cs="Times New Roman"/>
@@ -6982,9 +6059,26 @@
           <w:szCs w:val="24"/>
           <w:lang w:eastAsia="en-AU"/>
         </w:rPr>
-        <w:t>shieldInitialShieldStrength</w:t>
-      </w:r>
-      <w:proofErr w:type="spellEnd"/>
+        <w:t>shieldPowerRequiredCharging:</w:t>
+      </w:r>
+      <w:r>
+        <w:rPr>
+          <w:rFonts w:ascii="Times New Roman" w:eastAsia="Times New Roman" w:hAnsi="Times New Roman" w:cs="Times New Roman"/>
+          <w:sz w:val="24"/>
+          <w:szCs w:val="24"/>
+          <w:lang w:eastAsia="en-AU"/>
+        </w:rPr>
+        <w:t xml:space="preserve"> The power when the shield is up but not at full strength</w:t>
+      </w:r>
+      <w:r>
+        <w:rPr>
+          <w:rFonts w:ascii="Times New Roman" w:eastAsia="Times New Roman" w:hAnsi="Times New Roman" w:cs="Times New Roman"/>
+          <w:sz w:val="24"/>
+          <w:szCs w:val="24"/>
+          <w:lang w:eastAsia="en-AU"/>
+        </w:rPr>
+        <w:br/>
+      </w:r>
       <w:r>
         <w:rPr>
           <w:rFonts w:ascii="Times New Roman" w:eastAsia="Times New Roman" w:hAnsi="Times New Roman" w:cs="Times New Roman"/>
@@ -6994,16 +6088,16 @@
           <w:szCs w:val="24"/>
           <w:lang w:eastAsia="en-AU"/>
         </w:rPr>
-        <w:t>:</w:t>
-      </w:r>
-      <w:r>
-        <w:rPr>
-          <w:rFonts w:ascii="Times New Roman" w:eastAsia="Times New Roman" w:hAnsi="Times New Roman" w:cs="Times New Roman"/>
-          <w:sz w:val="24"/>
-          <w:szCs w:val="24"/>
-          <w:lang w:eastAsia="en-AU"/>
-        </w:rPr>
-        <w:t xml:space="preserve"> Shield strength when going online</w:t>
+        <w:t>shieldPowerRequiredSustaining:</w:t>
+      </w:r>
+      <w:r>
+        <w:rPr>
+          <w:rFonts w:ascii="Times New Roman" w:eastAsia="Times New Roman" w:hAnsi="Times New Roman" w:cs="Times New Roman"/>
+          <w:sz w:val="24"/>
+          <w:szCs w:val="24"/>
+          <w:lang w:eastAsia="en-AU"/>
+        </w:rPr>
+        <w:t xml:space="preserve"> The power used when the shield is up and at full strength</w:t>
       </w:r>
       <w:r>
         <w:rPr>
@@ -7014,7 +6108,6 @@
         </w:rPr>
         <w:br/>
       </w:r>
-      <w:proofErr w:type="spellStart"/>
       <w:r>
         <w:rPr>
           <w:rFonts w:ascii="Times New Roman" w:eastAsia="Times New Roman" w:hAnsi="Times New Roman" w:cs="Times New Roman"/>
@@ -7024,9 +6117,26 @@
           <w:szCs w:val="24"/>
           <w:lang w:eastAsia="en-AU"/>
         </w:rPr>
-        <w:t>shieldShieldRadius</w:t>
-      </w:r>
-      <w:proofErr w:type="spellEnd"/>
+        <w:t>shieldBlockIndirect:</w:t>
+      </w:r>
+      <w:r>
+        <w:rPr>
+          <w:rFonts w:ascii="Times New Roman" w:eastAsia="Times New Roman" w:hAnsi="Times New Roman" w:cs="Times New Roman"/>
+          <w:sz w:val="24"/>
+          <w:szCs w:val="24"/>
+          <w:lang w:eastAsia="en-AU"/>
+        </w:rPr>
+        <w:t xml:space="preserve"> Should it block projectiles that fly overhead</w:t>
+      </w:r>
+      <w:r>
+        <w:rPr>
+          <w:rFonts w:ascii="Times New Roman" w:eastAsia="Times New Roman" w:hAnsi="Times New Roman" w:cs="Times New Roman"/>
+          <w:sz w:val="24"/>
+          <w:szCs w:val="24"/>
+          <w:lang w:eastAsia="en-AU"/>
+        </w:rPr>
+        <w:br/>
+      </w:r>
       <w:r>
         <w:rPr>
           <w:rFonts w:ascii="Times New Roman" w:eastAsia="Times New Roman" w:hAnsi="Times New Roman" w:cs="Times New Roman"/>
@@ -7036,16 +6146,16 @@
           <w:szCs w:val="24"/>
           <w:lang w:eastAsia="en-AU"/>
         </w:rPr>
-        <w:t>:</w:t>
-      </w:r>
-      <w:r>
-        <w:rPr>
-          <w:rFonts w:ascii="Times New Roman" w:eastAsia="Times New Roman" w:hAnsi="Times New Roman" w:cs="Times New Roman"/>
-          <w:sz w:val="24"/>
-          <w:szCs w:val="24"/>
-          <w:lang w:eastAsia="en-AU"/>
-        </w:rPr>
-        <w:t xml:space="preserve"> Radius of the Shield</w:t>
+        <w:t>shieldBlockDirect:</w:t>
+      </w:r>
+      <w:r>
+        <w:rPr>
+          <w:rFonts w:ascii="Times New Roman" w:eastAsia="Times New Roman" w:hAnsi="Times New Roman" w:cs="Times New Roman"/>
+          <w:sz w:val="24"/>
+          <w:szCs w:val="24"/>
+          <w:lang w:eastAsia="en-AU"/>
+        </w:rPr>
+        <w:t xml:space="preserve"> Should it block projectiles that fly direct</w:t>
       </w:r>
       <w:r>
         <w:rPr>
@@ -7056,7 +6166,6 @@
         </w:rPr>
         <w:br/>
       </w:r>
-      <w:proofErr w:type="spellStart"/>
       <w:r>
         <w:rPr>
           <w:rFonts w:ascii="Times New Roman" w:eastAsia="Times New Roman" w:hAnsi="Times New Roman" w:cs="Times New Roman"/>
@@ -7066,9 +6175,26 @@
           <w:szCs w:val="24"/>
           <w:lang w:eastAsia="en-AU"/>
         </w:rPr>
-        <w:t>shieldPowerRequiredCharging</w:t>
-      </w:r>
-      <w:proofErr w:type="spellEnd"/>
+        <w:t>shieldFireSupression:</w:t>
+      </w:r>
+      <w:r>
+        <w:rPr>
+          <w:rFonts w:ascii="Times New Roman" w:eastAsia="Times New Roman" w:hAnsi="Times New Roman" w:cs="Times New Roman"/>
+          <w:sz w:val="24"/>
+          <w:szCs w:val="24"/>
+          <w:lang w:eastAsia="en-AU"/>
+        </w:rPr>
+        <w:t xml:space="preserve"> Should it put out fires (in squares that it is blocking)</w:t>
+      </w:r>
+      <w:r>
+        <w:rPr>
+          <w:rFonts w:ascii="Times New Roman" w:eastAsia="Times New Roman" w:hAnsi="Times New Roman" w:cs="Times New Roman"/>
+          <w:sz w:val="24"/>
+          <w:szCs w:val="24"/>
+          <w:lang w:eastAsia="en-AU"/>
+        </w:rPr>
+        <w:br/>
+      </w:r>
       <w:r>
         <w:rPr>
           <w:rFonts w:ascii="Times New Roman" w:eastAsia="Times New Roman" w:hAnsi="Times New Roman" w:cs="Times New Roman"/>
@@ -7078,16 +6204,16 @@
           <w:szCs w:val="24"/>
           <w:lang w:eastAsia="en-AU"/>
         </w:rPr>
-        <w:t>:</w:t>
-      </w:r>
-      <w:r>
-        <w:rPr>
-          <w:rFonts w:ascii="Times New Roman" w:eastAsia="Times New Roman" w:hAnsi="Times New Roman" w:cs="Times New Roman"/>
-          <w:sz w:val="24"/>
-          <w:szCs w:val="24"/>
-          <w:lang w:eastAsia="en-AU"/>
-        </w:rPr>
-        <w:t xml:space="preserve"> The power when the shield is up but not at full strength</w:t>
+        <w:t>shieldStructuralIntegrityMode:</w:t>
+      </w:r>
+      <w:r>
+        <w:rPr>
+          <w:rFonts w:ascii="Times New Roman" w:eastAsia="Times New Roman" w:hAnsi="Times New Roman" w:cs="Times New Roman"/>
+          <w:sz w:val="24"/>
+          <w:szCs w:val="24"/>
+          <w:lang w:eastAsia="en-AU"/>
+        </w:rPr>
+        <w:t xml:space="preserve"> Should it only work on walls</w:t>
       </w:r>
       <w:r>
         <w:rPr>
@@ -7098,7 +6224,6 @@
         </w:rPr>
         <w:br/>
       </w:r>
-      <w:proofErr w:type="spellStart"/>
       <w:r>
         <w:rPr>
           <w:rFonts w:ascii="Times New Roman" w:eastAsia="Times New Roman" w:hAnsi="Times New Roman" w:cs="Times New Roman"/>
@@ -7108,9 +6233,26 @@
           <w:szCs w:val="24"/>
           <w:lang w:eastAsia="en-AU"/>
         </w:rPr>
-        <w:t>shieldPowerRequiredSustaining</w:t>
-      </w:r>
-      <w:proofErr w:type="spellEnd"/>
+        <w:t>shieldRechargeTickDelay:</w:t>
+      </w:r>
+      <w:r>
+        <w:rPr>
+          <w:rFonts w:ascii="Times New Roman" w:eastAsia="Times New Roman" w:hAnsi="Times New Roman" w:cs="Times New Roman"/>
+          <w:sz w:val="24"/>
+          <w:szCs w:val="24"/>
+          <w:lang w:eastAsia="en-AU"/>
+        </w:rPr>
+        <w:t xml:space="preserve"> How many ticks between recharging the shield by 1 (lower number will recharge faster)</w:t>
+      </w:r>
+      <w:r>
+        <w:rPr>
+          <w:rFonts w:ascii="Times New Roman" w:eastAsia="Times New Roman" w:hAnsi="Times New Roman" w:cs="Times New Roman"/>
+          <w:sz w:val="24"/>
+          <w:szCs w:val="24"/>
+          <w:lang w:eastAsia="en-AU"/>
+        </w:rPr>
+        <w:br/>
+      </w:r>
       <w:r>
         <w:rPr>
           <w:rFonts w:ascii="Times New Roman" w:eastAsia="Times New Roman" w:hAnsi="Times New Roman" w:cs="Times New Roman"/>
@@ -7120,16 +6262,16 @@
           <w:szCs w:val="24"/>
           <w:lang w:eastAsia="en-AU"/>
         </w:rPr>
-        <w:t>:</w:t>
-      </w:r>
-      <w:r>
-        <w:rPr>
-          <w:rFonts w:ascii="Times New Roman" w:eastAsia="Times New Roman" w:hAnsi="Times New Roman" w:cs="Times New Roman"/>
-          <w:sz w:val="24"/>
-          <w:szCs w:val="24"/>
-          <w:lang w:eastAsia="en-AU"/>
-        </w:rPr>
-        <w:t xml:space="preserve"> The power used when the shield is up and at full strength</w:t>
+        <w:t>shieldRecoverWarmup:</w:t>
+      </w:r>
+      <w:r>
+        <w:rPr>
+          <w:rFonts w:ascii="Times New Roman" w:eastAsia="Times New Roman" w:hAnsi="Times New Roman" w:cs="Times New Roman"/>
+          <w:sz w:val="24"/>
+          <w:szCs w:val="24"/>
+          <w:lang w:eastAsia="en-AU"/>
+        </w:rPr>
+        <w:t xml:space="preserve"> How long to wait before starting to charge</w:t>
       </w:r>
       <w:r>
         <w:rPr>
@@ -7140,7 +6282,6 @@
         </w:rPr>
         <w:br/>
       </w:r>
-      <w:proofErr w:type="spellStart"/>
       <w:r>
         <w:rPr>
           <w:rFonts w:ascii="Times New Roman" w:eastAsia="Times New Roman" w:hAnsi="Times New Roman" w:cs="Times New Roman"/>
@@ -7150,9 +6291,26 @@
           <w:szCs w:val="24"/>
           <w:lang w:eastAsia="en-AU"/>
         </w:rPr>
-        <w:t>shieldBlockIndirect</w:t>
-      </w:r>
-      <w:proofErr w:type="spellEnd"/>
+        <w:t>colourRed:</w:t>
+      </w:r>
+      <w:r>
+        <w:rPr>
+          <w:rFonts w:ascii="Times New Roman" w:eastAsia="Times New Roman" w:hAnsi="Times New Roman" w:cs="Times New Roman"/>
+          <w:sz w:val="24"/>
+          <w:szCs w:val="24"/>
+          <w:lang w:eastAsia="en-AU"/>
+        </w:rPr>
+        <w:t xml:space="preserve"> Float value, Colour between 0 and 1</w:t>
+      </w:r>
+      <w:r>
+        <w:rPr>
+          <w:rFonts w:ascii="Times New Roman" w:eastAsia="Times New Roman" w:hAnsi="Times New Roman" w:cs="Times New Roman"/>
+          <w:sz w:val="24"/>
+          <w:szCs w:val="24"/>
+          <w:lang w:eastAsia="en-AU"/>
+        </w:rPr>
+        <w:br/>
+      </w:r>
       <w:r>
         <w:rPr>
           <w:rFonts w:ascii="Times New Roman" w:eastAsia="Times New Roman" w:hAnsi="Times New Roman" w:cs="Times New Roman"/>
@@ -7162,16 +6320,16 @@
           <w:szCs w:val="24"/>
           <w:lang w:eastAsia="en-AU"/>
         </w:rPr>
-        <w:t>:</w:t>
-      </w:r>
-      <w:r>
-        <w:rPr>
-          <w:rFonts w:ascii="Times New Roman" w:eastAsia="Times New Roman" w:hAnsi="Times New Roman" w:cs="Times New Roman"/>
-          <w:sz w:val="24"/>
-          <w:szCs w:val="24"/>
-          <w:lang w:eastAsia="en-AU"/>
-        </w:rPr>
-        <w:t xml:space="preserve"> Should it block projectiles that fly overhead</w:t>
+        <w:t>colourGreen:</w:t>
+      </w:r>
+      <w:r>
+        <w:rPr>
+          <w:rFonts w:ascii="Times New Roman" w:eastAsia="Times New Roman" w:hAnsi="Times New Roman" w:cs="Times New Roman"/>
+          <w:sz w:val="24"/>
+          <w:szCs w:val="24"/>
+          <w:lang w:eastAsia="en-AU"/>
+        </w:rPr>
+        <w:t xml:space="preserve"> Float value, Colour between 0 and 1</w:t>
       </w:r>
       <w:r>
         <w:rPr>
@@ -7182,7 +6340,6 @@
         </w:rPr>
         <w:br/>
       </w:r>
-      <w:proofErr w:type="spellStart"/>
       <w:r>
         <w:rPr>
           <w:rFonts w:ascii="Times New Roman" w:eastAsia="Times New Roman" w:hAnsi="Times New Roman" w:cs="Times New Roman"/>
@@ -7192,313 +6349,7 @@
           <w:szCs w:val="24"/>
           <w:lang w:eastAsia="en-AU"/>
         </w:rPr>
-        <w:t>shieldBlockDirect</w:t>
-      </w:r>
-      <w:proofErr w:type="spellEnd"/>
-      <w:r>
-        <w:rPr>
-          <w:rFonts w:ascii="Times New Roman" w:eastAsia="Times New Roman" w:hAnsi="Times New Roman" w:cs="Times New Roman"/>
-          <w:b/>
-          <w:bCs/>
-          <w:sz w:val="24"/>
-          <w:szCs w:val="24"/>
-          <w:lang w:eastAsia="en-AU"/>
-        </w:rPr>
-        <w:t>:</w:t>
-      </w:r>
-      <w:r>
-        <w:rPr>
-          <w:rFonts w:ascii="Times New Roman" w:eastAsia="Times New Roman" w:hAnsi="Times New Roman" w:cs="Times New Roman"/>
-          <w:sz w:val="24"/>
-          <w:szCs w:val="24"/>
-          <w:lang w:eastAsia="en-AU"/>
-        </w:rPr>
-        <w:t xml:space="preserve"> Should it block projectiles that fly direct</w:t>
-      </w:r>
-      <w:r>
-        <w:rPr>
-          <w:rFonts w:ascii="Times New Roman" w:eastAsia="Times New Roman" w:hAnsi="Times New Roman" w:cs="Times New Roman"/>
-          <w:sz w:val="24"/>
-          <w:szCs w:val="24"/>
-          <w:lang w:eastAsia="en-AU"/>
-        </w:rPr>
-        <w:br/>
-      </w:r>
-      <w:proofErr w:type="spellStart"/>
-      <w:r>
-        <w:rPr>
-          <w:rFonts w:ascii="Times New Roman" w:eastAsia="Times New Roman" w:hAnsi="Times New Roman" w:cs="Times New Roman"/>
-          <w:b/>
-          <w:bCs/>
-          <w:sz w:val="24"/>
-          <w:szCs w:val="24"/>
-          <w:lang w:eastAsia="en-AU"/>
-        </w:rPr>
-        <w:t>shieldFireSupression</w:t>
-      </w:r>
-      <w:proofErr w:type="spellEnd"/>
-      <w:r>
-        <w:rPr>
-          <w:rFonts w:ascii="Times New Roman" w:eastAsia="Times New Roman" w:hAnsi="Times New Roman" w:cs="Times New Roman"/>
-          <w:b/>
-          <w:bCs/>
-          <w:sz w:val="24"/>
-          <w:szCs w:val="24"/>
-          <w:lang w:eastAsia="en-AU"/>
-        </w:rPr>
-        <w:t>:</w:t>
-      </w:r>
-      <w:r>
-        <w:rPr>
-          <w:rFonts w:ascii="Times New Roman" w:eastAsia="Times New Roman" w:hAnsi="Times New Roman" w:cs="Times New Roman"/>
-          <w:sz w:val="24"/>
-          <w:szCs w:val="24"/>
-          <w:lang w:eastAsia="en-AU"/>
-        </w:rPr>
-        <w:t xml:space="preserve"> Should it put out fires (in squares that it is blocking)</w:t>
-      </w:r>
-      <w:r>
-        <w:rPr>
-          <w:rFonts w:ascii="Times New Roman" w:eastAsia="Times New Roman" w:hAnsi="Times New Roman" w:cs="Times New Roman"/>
-          <w:sz w:val="24"/>
-          <w:szCs w:val="24"/>
-          <w:lang w:eastAsia="en-AU"/>
-        </w:rPr>
-        <w:br/>
-      </w:r>
-      <w:proofErr w:type="spellStart"/>
-      <w:r>
-        <w:rPr>
-          <w:rFonts w:ascii="Times New Roman" w:eastAsia="Times New Roman" w:hAnsi="Times New Roman" w:cs="Times New Roman"/>
-          <w:b/>
-          <w:bCs/>
-          <w:sz w:val="24"/>
-          <w:szCs w:val="24"/>
-          <w:lang w:eastAsia="en-AU"/>
-        </w:rPr>
-        <w:t>shieldStructuralIntegrityMode</w:t>
-      </w:r>
-      <w:proofErr w:type="spellEnd"/>
-      <w:r>
-        <w:rPr>
-          <w:rFonts w:ascii="Times New Roman" w:eastAsia="Times New Roman" w:hAnsi="Times New Roman" w:cs="Times New Roman"/>
-          <w:b/>
-          <w:bCs/>
-          <w:sz w:val="24"/>
-          <w:szCs w:val="24"/>
-          <w:lang w:eastAsia="en-AU"/>
-        </w:rPr>
-        <w:t>:</w:t>
-      </w:r>
-      <w:r>
-        <w:rPr>
-          <w:rFonts w:ascii="Times New Roman" w:eastAsia="Times New Roman" w:hAnsi="Times New Roman" w:cs="Times New Roman"/>
-          <w:sz w:val="24"/>
-          <w:szCs w:val="24"/>
-          <w:lang w:eastAsia="en-AU"/>
-        </w:rPr>
-        <w:t xml:space="preserve"> Should it only work on walls</w:t>
-      </w:r>
-      <w:r>
-        <w:rPr>
-          <w:rFonts w:ascii="Times New Roman" w:eastAsia="Times New Roman" w:hAnsi="Times New Roman" w:cs="Times New Roman"/>
-          <w:sz w:val="24"/>
-          <w:szCs w:val="24"/>
-          <w:lang w:eastAsia="en-AU"/>
-        </w:rPr>
-        <w:br/>
-      </w:r>
-      <w:proofErr w:type="spellStart"/>
-      <w:r>
-        <w:rPr>
-          <w:rFonts w:ascii="Times New Roman" w:eastAsia="Times New Roman" w:hAnsi="Times New Roman" w:cs="Times New Roman"/>
-          <w:b/>
-          <w:bCs/>
-          <w:sz w:val="24"/>
-          <w:szCs w:val="24"/>
-          <w:lang w:eastAsia="en-AU"/>
-        </w:rPr>
-        <w:t>shieldRechargeTickDelay</w:t>
-      </w:r>
-      <w:proofErr w:type="spellEnd"/>
-      <w:r>
-        <w:rPr>
-          <w:rFonts w:ascii="Times New Roman" w:eastAsia="Times New Roman" w:hAnsi="Times New Roman" w:cs="Times New Roman"/>
-          <w:b/>
-          <w:bCs/>
-          <w:sz w:val="24"/>
-          <w:szCs w:val="24"/>
-          <w:lang w:eastAsia="en-AU"/>
-        </w:rPr>
-        <w:t>:</w:t>
-      </w:r>
-      <w:r>
-        <w:rPr>
-          <w:rFonts w:ascii="Times New Roman" w:eastAsia="Times New Roman" w:hAnsi="Times New Roman" w:cs="Times New Roman"/>
-          <w:sz w:val="24"/>
-          <w:szCs w:val="24"/>
-          <w:lang w:eastAsia="en-AU"/>
-        </w:rPr>
-        <w:t xml:space="preserve"> How many ticks between recharging the shield by 1 (lower number will recharge faster)</w:t>
-      </w:r>
-      <w:r>
-        <w:rPr>
-          <w:rFonts w:ascii="Times New Roman" w:eastAsia="Times New Roman" w:hAnsi="Times New Roman" w:cs="Times New Roman"/>
-          <w:sz w:val="24"/>
-          <w:szCs w:val="24"/>
-          <w:lang w:eastAsia="en-AU"/>
-        </w:rPr>
-        <w:br/>
-      </w:r>
-      <w:proofErr w:type="spellStart"/>
-      <w:r>
-        <w:rPr>
-          <w:rFonts w:ascii="Times New Roman" w:eastAsia="Times New Roman" w:hAnsi="Times New Roman" w:cs="Times New Roman"/>
-          <w:b/>
-          <w:bCs/>
-          <w:sz w:val="24"/>
-          <w:szCs w:val="24"/>
-          <w:lang w:eastAsia="en-AU"/>
-        </w:rPr>
-        <w:t>shieldRecoverWarmup</w:t>
-      </w:r>
-      <w:proofErr w:type="spellEnd"/>
-      <w:r>
-        <w:rPr>
-          <w:rFonts w:ascii="Times New Roman" w:eastAsia="Times New Roman" w:hAnsi="Times New Roman" w:cs="Times New Roman"/>
-          <w:b/>
-          <w:bCs/>
-          <w:sz w:val="24"/>
-          <w:szCs w:val="24"/>
-          <w:lang w:eastAsia="en-AU"/>
-        </w:rPr>
-        <w:t>:</w:t>
-      </w:r>
-      <w:r>
-        <w:rPr>
-          <w:rFonts w:ascii="Times New Roman" w:eastAsia="Times New Roman" w:hAnsi="Times New Roman" w:cs="Times New Roman"/>
-          <w:sz w:val="24"/>
-          <w:szCs w:val="24"/>
-          <w:lang w:eastAsia="en-AU"/>
-        </w:rPr>
-        <w:t xml:space="preserve"> How long to wait before starting to charge</w:t>
-      </w:r>
-      <w:r>
-        <w:rPr>
-          <w:rFonts w:ascii="Times New Roman" w:eastAsia="Times New Roman" w:hAnsi="Times New Roman" w:cs="Times New Roman"/>
-          <w:sz w:val="24"/>
-          <w:szCs w:val="24"/>
-          <w:lang w:eastAsia="en-AU"/>
-        </w:rPr>
-        <w:br/>
-      </w:r>
-      <w:proofErr w:type="spellStart"/>
-      <w:r>
-        <w:rPr>
-          <w:rFonts w:ascii="Times New Roman" w:eastAsia="Times New Roman" w:hAnsi="Times New Roman" w:cs="Times New Roman"/>
-          <w:b/>
-          <w:bCs/>
-          <w:sz w:val="24"/>
-          <w:szCs w:val="24"/>
-          <w:lang w:eastAsia="en-AU"/>
-        </w:rPr>
-        <w:t>colourRed</w:t>
-      </w:r>
-      <w:proofErr w:type="spellEnd"/>
-      <w:r>
-        <w:rPr>
-          <w:rFonts w:ascii="Times New Roman" w:eastAsia="Times New Roman" w:hAnsi="Times New Roman" w:cs="Times New Roman"/>
-          <w:b/>
-          <w:bCs/>
-          <w:sz w:val="24"/>
-          <w:szCs w:val="24"/>
-          <w:lang w:eastAsia="en-AU"/>
-        </w:rPr>
-        <w:t>:</w:t>
-      </w:r>
-      <w:r>
-        <w:rPr>
-          <w:rFonts w:ascii="Times New Roman" w:eastAsia="Times New Roman" w:hAnsi="Times New Roman" w:cs="Times New Roman"/>
-          <w:sz w:val="24"/>
-          <w:szCs w:val="24"/>
-          <w:lang w:eastAsia="en-AU"/>
-        </w:rPr>
-        <w:t xml:space="preserve"> Float value, Colour between 0 and 1</w:t>
-      </w:r>
-      <w:r>
-        <w:rPr>
-          <w:rFonts w:ascii="Times New Roman" w:eastAsia="Times New Roman" w:hAnsi="Times New Roman" w:cs="Times New Roman"/>
-          <w:sz w:val="24"/>
-          <w:szCs w:val="24"/>
-          <w:lang w:eastAsia="en-AU"/>
-        </w:rPr>
-        <w:br/>
-      </w:r>
-      <w:proofErr w:type="spellStart"/>
-      <w:r>
-        <w:rPr>
-          <w:rFonts w:ascii="Times New Roman" w:eastAsia="Times New Roman" w:hAnsi="Times New Roman" w:cs="Times New Roman"/>
-          <w:b/>
-          <w:bCs/>
-          <w:sz w:val="24"/>
-          <w:szCs w:val="24"/>
-          <w:lang w:eastAsia="en-AU"/>
-        </w:rPr>
-        <w:t>colourGreen</w:t>
-      </w:r>
-      <w:proofErr w:type="spellEnd"/>
-      <w:r>
-        <w:rPr>
-          <w:rFonts w:ascii="Times New Roman" w:eastAsia="Times New Roman" w:hAnsi="Times New Roman" w:cs="Times New Roman"/>
-          <w:b/>
-          <w:bCs/>
-          <w:sz w:val="24"/>
-          <w:szCs w:val="24"/>
-          <w:lang w:eastAsia="en-AU"/>
-        </w:rPr>
-        <w:t>:</w:t>
-      </w:r>
-      <w:r>
-        <w:rPr>
-          <w:rFonts w:ascii="Times New Roman" w:eastAsia="Times New Roman" w:hAnsi="Times New Roman" w:cs="Times New Roman"/>
-          <w:sz w:val="24"/>
-          <w:szCs w:val="24"/>
-          <w:lang w:eastAsia="en-AU"/>
-        </w:rPr>
-        <w:t xml:space="preserve"> Float value, Colour between 0 and 1</w:t>
-      </w:r>
-      <w:r>
-        <w:rPr>
-          <w:rFonts w:ascii="Times New Roman" w:eastAsia="Times New Roman" w:hAnsi="Times New Roman" w:cs="Times New Roman"/>
-          <w:sz w:val="24"/>
-          <w:szCs w:val="24"/>
-          <w:lang w:eastAsia="en-AU"/>
-        </w:rPr>
-        <w:br/>
-      </w:r>
-      <w:proofErr w:type="spellStart"/>
-      <w:r>
-        <w:rPr>
-          <w:rFonts w:ascii="Times New Roman" w:eastAsia="Times New Roman" w:hAnsi="Times New Roman" w:cs="Times New Roman"/>
-          <w:b/>
-          <w:bCs/>
-          <w:sz w:val="24"/>
-          <w:szCs w:val="24"/>
-          <w:lang w:eastAsia="en-AU"/>
-        </w:rPr>
-        <w:t>colourBlue</w:t>
-      </w:r>
-      <w:proofErr w:type="spellEnd"/>
-      <w:r>
-        <w:rPr>
-          <w:rFonts w:ascii="Times New Roman" w:eastAsia="Times New Roman" w:hAnsi="Times New Roman" w:cs="Times New Roman"/>
-          <w:b/>
-          <w:bCs/>
-          <w:sz w:val="24"/>
-          <w:szCs w:val="24"/>
-          <w:lang w:eastAsia="en-AU"/>
-        </w:rPr>
-        <w:t>:</w:t>
+        <w:t>colourBlue:</w:t>
       </w:r>
       <w:r>
         <w:rPr>
@@ -7537,7 +6388,7 @@
           <w:b/>
         </w:rPr>
       </w:pPr>
-      <w:bookmarkStart w:id="23" w:name="_Toc427996394"/>
+      <w:bookmarkStart w:id="22" w:name="_Toc427996394"/>
       <w:r>
         <w:rPr>
           <w:b/>
@@ -7545,7 +6396,7 @@
         <w:lastRenderedPageBreak/>
         <w:t>ED-Stargate</w:t>
       </w:r>
-      <w:bookmarkEnd w:id="23"/>
+      <w:bookmarkEnd w:id="22"/>
     </w:p>
     <w:p>
       <w:pPr>
@@ -7573,7 +6424,7 @@
                     </pic:cNvPicPr>
                   </pic:nvPicPr>
                   <pic:blipFill>
-                    <a:blip r:embed="rId19">
+                    <a:blip r:embed="rId18">
                       <a:extLst>
                         <a:ext uri="{28A0092B-C50C-407E-A947-70E740481C1C}">
                           <a14:useLocalDpi xmlns:a14="http://schemas.microsoft.com/office/drawing/2010/main" val="0"/>
@@ -7804,15 +6655,7 @@
         <w:t xml:space="preserve"> there is</w:t>
       </w:r>
       <w:r>
-        <w:t xml:space="preserve"> a second way to get a Stargate. This is the </w:t>
-      </w:r>
-      <w:proofErr w:type="spellStart"/>
-      <w:r>
-        <w:t>Offworld</w:t>
-      </w:r>
-      <w:proofErr w:type="spellEnd"/>
-      <w:r>
-        <w:t xml:space="preserve"> gate. This can be</w:t>
+        <w:t xml:space="preserve"> a second way to get a Stargate. This is the Offworld gate. This can be</w:t>
       </w:r>
       <w:r>
         <w:t xml:space="preserve"> </w:t>
@@ -7892,7 +6735,7 @@
           <w:b/>
         </w:rPr>
       </w:pPr>
-      <w:bookmarkStart w:id="24" w:name="_Toc427996395"/>
+      <w:bookmarkStart w:id="23" w:name="_Toc427996395"/>
       <w:r>
         <w:rPr>
           <w:b/>
@@ -7900,7 +6743,7 @@
         <w:lastRenderedPageBreak/>
         <w:t>ED-Turret Ammo</w:t>
       </w:r>
-      <w:bookmarkEnd w:id="24"/>
+      <w:bookmarkEnd w:id="23"/>
     </w:p>
     <w:p>
       <w:pPr>
@@ -7933,7 +6776,7 @@
                     </pic:cNvPicPr>
                   </pic:nvPicPr>
                   <pic:blipFill>
-                    <a:blip r:embed="rId20">
+                    <a:blip r:embed="rId19">
                       <a:extLst>
                         <a:ext uri="{28A0092B-C50C-407E-A947-70E740481C1C}">
                           <a14:useLocalDpi xmlns:a14="http://schemas.microsoft.com/office/drawing/2010/main" val="0"/>
@@ -7998,11 +6841,9 @@
       </w:r>
     </w:p>
     <w:p>
-      <w:proofErr w:type="gramStart"/>
       <w:r>
         <w:t>Adds the requirement for the base Mortars to require Ammunition to fire.</w:t>
       </w:r>
-      <w:proofErr w:type="gramEnd"/>
       <w:r>
         <w:br/>
         <w:t>The Raider constructed Mortars during sieges will also require this but they start with a high initial Ammunition.</w:t>
@@ -8021,22 +6862,14 @@
           <w:b/>
         </w:rPr>
       </w:pPr>
-      <w:bookmarkStart w:id="25" w:name="_Toc427996396"/>
+      <w:bookmarkStart w:id="24" w:name="_Toc427996396"/>
       <w:r>
         <w:rPr>
           <w:b/>
         </w:rPr>
-        <w:t>ED-</w:t>
-      </w:r>
-      <w:proofErr w:type="spellStart"/>
-      <w:r>
-        <w:rPr>
-          <w:b/>
-        </w:rPr>
-        <w:t>WirelessPower</w:t>
-      </w:r>
-      <w:bookmarkEnd w:id="25"/>
-      <w:proofErr w:type="spellEnd"/>
+        <w:t>ED-WirelessPower</w:t>
+      </w:r>
+      <w:bookmarkEnd w:id="24"/>
     </w:p>
     <w:p>
       <w:pPr>
@@ -8068,7 +6901,7 @@
                     </pic:cNvPicPr>
                   </pic:nvPicPr>
                   <pic:blipFill>
-                    <a:blip r:embed="rId21">
+                    <a:blip r:embed="rId20">
                       <a:extLst>
                         <a:ext uri="{28A0092B-C50C-407E-A947-70E740481C1C}">
                           <a14:useLocalDpi xmlns:a14="http://schemas.microsoft.com/office/drawing/2010/main" val="0"/>
@@ -8200,11 +7033,11 @@
       <w:pPr>
         <w:pStyle w:val="Heading2"/>
       </w:pPr>
-      <w:bookmarkStart w:id="26" w:name="_Toc427996375"/>
+      <w:bookmarkStart w:id="25" w:name="_Toc427996375"/>
       <w:r>
         <w:t>How to change Turrets</w:t>
       </w:r>
-      <w:bookmarkEnd w:id="26"/>
+      <w:bookmarkEnd w:id="25"/>
     </w:p>
     <w:p>
       <w:pPr>
@@ -8223,27 +7056,7 @@
           <w:szCs w:val="24"/>
           <w:lang w:eastAsia="en-AU"/>
         </w:rPr>
-        <w:t xml:space="preserve">One of the main uses of this is to supply ammunition to </w:t>
-      </w:r>
-      <w:proofErr w:type="gramStart"/>
-      <w:r>
-        <w:rPr>
-          <w:rFonts w:ascii="Times New Roman" w:eastAsia="Times New Roman" w:hAnsi="Times New Roman" w:cs="Times New Roman"/>
-          <w:sz w:val="24"/>
-          <w:szCs w:val="24"/>
-          <w:lang w:eastAsia="en-AU"/>
-        </w:rPr>
-        <w:t>turrets,</w:t>
-      </w:r>
-      <w:proofErr w:type="gramEnd"/>
-      <w:r>
-        <w:rPr>
-          <w:rFonts w:ascii="Times New Roman" w:eastAsia="Times New Roman" w:hAnsi="Times New Roman" w:cs="Times New Roman"/>
-          <w:sz w:val="24"/>
-          <w:szCs w:val="24"/>
-          <w:lang w:eastAsia="en-AU"/>
-        </w:rPr>
-        <w:t xml:space="preserve"> this is a list of the changes that need to be made to convert a turret to using this system.</w:t>
+        <w:t>One of the main uses of this is to supply ammunition to turrets, this is a list of the changes that need to be made to convert a turret to using this system.</w:t>
       </w:r>
     </w:p>
     <w:p>
@@ -8319,87 +7132,7 @@
           <w:szCs w:val="20"/>
           <w:lang w:eastAsia="en-AU"/>
         </w:rPr>
-        <w:t>&lt;</w:t>
-      </w:r>
-      <w:proofErr w:type="spellStart"/>
-      <w:r>
-        <w:rPr>
-          <w:rFonts w:ascii="Courier New" w:eastAsia="Times New Roman" w:hAnsi="Courier New" w:cs="Courier New"/>
-          <w:sz w:val="20"/>
-          <w:szCs w:val="20"/>
-          <w:lang w:eastAsia="en-AU"/>
-        </w:rPr>
-        <w:t>ThingDef</w:t>
-      </w:r>
-      <w:proofErr w:type="spellEnd"/>
-      <w:r>
-        <w:rPr>
-          <w:rFonts w:ascii="Courier New" w:eastAsia="Times New Roman" w:hAnsi="Courier New" w:cs="Courier New"/>
-          <w:sz w:val="20"/>
-          <w:szCs w:val="20"/>
-          <w:lang w:eastAsia="en-AU"/>
-        </w:rPr>
-        <w:t xml:space="preserve"> Class="</w:t>
-      </w:r>
-      <w:proofErr w:type="spellStart"/>
-      <w:r>
-        <w:rPr>
-          <w:rFonts w:ascii="Courier New" w:eastAsia="Times New Roman" w:hAnsi="Courier New" w:cs="Courier New"/>
-          <w:sz w:val="20"/>
-          <w:szCs w:val="20"/>
-          <w:lang w:eastAsia="en-AU"/>
-        </w:rPr>
-        <w:t>Jaxxa_EMRG.MyThingDef</w:t>
-      </w:r>
-      <w:proofErr w:type="spellEnd"/>
-      <w:r>
-        <w:rPr>
-          <w:rFonts w:ascii="Courier New" w:eastAsia="Times New Roman" w:hAnsi="Courier New" w:cs="Courier New"/>
-          <w:sz w:val="20"/>
-          <w:szCs w:val="20"/>
-          <w:lang w:eastAsia="en-AU"/>
-        </w:rPr>
-        <w:t xml:space="preserve">" </w:t>
-      </w:r>
-      <w:proofErr w:type="spellStart"/>
-      <w:r>
-        <w:rPr>
-          <w:rFonts w:ascii="Courier New" w:eastAsia="Times New Roman" w:hAnsi="Courier New" w:cs="Courier New"/>
-          <w:sz w:val="20"/>
-          <w:szCs w:val="20"/>
-          <w:lang w:eastAsia="en-AU"/>
-        </w:rPr>
-        <w:t>ParentName</w:t>
-      </w:r>
-      <w:proofErr w:type="spellEnd"/>
-      <w:r>
-        <w:rPr>
-          <w:rFonts w:ascii="Courier New" w:eastAsia="Times New Roman" w:hAnsi="Courier New" w:cs="Courier New"/>
-          <w:sz w:val="20"/>
-          <w:szCs w:val="20"/>
-          <w:lang w:eastAsia="en-AU"/>
-        </w:rPr>
-        <w:t>="</w:t>
-      </w:r>
-      <w:proofErr w:type="spellStart"/>
-      <w:r>
-        <w:rPr>
-          <w:rFonts w:ascii="Courier New" w:eastAsia="Times New Roman" w:hAnsi="Courier New" w:cs="Courier New"/>
-          <w:sz w:val="20"/>
-          <w:szCs w:val="20"/>
-          <w:lang w:eastAsia="en-AU"/>
-        </w:rPr>
-        <w:t>BuildingBase</w:t>
-      </w:r>
-      <w:proofErr w:type="spellEnd"/>
-      <w:r>
-        <w:rPr>
-          <w:rFonts w:ascii="Courier New" w:eastAsia="Times New Roman" w:hAnsi="Courier New" w:cs="Courier New"/>
-          <w:sz w:val="20"/>
-          <w:szCs w:val="20"/>
-          <w:lang w:eastAsia="en-AU"/>
-        </w:rPr>
-        <w:t>"&gt;</w:t>
+        <w:t>&lt;ThingDef Class="Jaxxa_EMRG.MyThingDef" ParentName="BuildingBase"&gt;</w:t>
       </w:r>
     </w:p>
     <w:p>
@@ -8504,27 +7237,7 @@
           <w:szCs w:val="20"/>
           <w:lang w:eastAsia="en-AU"/>
         </w:rPr>
-        <w:t>&lt;</w:t>
-      </w:r>
-      <w:proofErr w:type="gramStart"/>
-      <w:r>
-        <w:rPr>
-          <w:rFonts w:ascii="Courier New" w:eastAsia="Times New Roman" w:hAnsi="Courier New" w:cs="Courier New"/>
-          <w:sz w:val="20"/>
-          <w:szCs w:val="20"/>
-          <w:lang w:eastAsia="en-AU"/>
-        </w:rPr>
-        <w:t>building</w:t>
-      </w:r>
-      <w:proofErr w:type="gramEnd"/>
-      <w:r>
-        <w:rPr>
-          <w:rFonts w:ascii="Courier New" w:eastAsia="Times New Roman" w:hAnsi="Courier New" w:cs="Courier New"/>
-          <w:sz w:val="20"/>
-          <w:szCs w:val="20"/>
-          <w:lang w:eastAsia="en-AU"/>
-        </w:rPr>
-        <w:t>&gt;</w:t>
+        <w:t>&lt;building&gt;</w:t>
       </w:r>
     </w:p>
     <w:p>
@@ -8562,58 +7275,7 @@
           <w:szCs w:val="20"/>
           <w:lang w:eastAsia="en-AU"/>
         </w:rPr>
-        <w:t>&lt;</w:t>
-      </w:r>
-      <w:proofErr w:type="spellStart"/>
-      <w:proofErr w:type="gramStart"/>
-      <w:r>
-        <w:rPr>
-          <w:rFonts w:ascii="Courier New" w:eastAsia="Times New Roman" w:hAnsi="Courier New" w:cs="Courier New"/>
-          <w:sz w:val="20"/>
-          <w:szCs w:val="20"/>
-          <w:lang w:eastAsia="en-AU"/>
-        </w:rPr>
-        <w:t>wantsHopperAdjacent</w:t>
-      </w:r>
-      <w:proofErr w:type="spellEnd"/>
-      <w:r>
-        <w:rPr>
-          <w:rFonts w:ascii="Courier New" w:eastAsia="Times New Roman" w:hAnsi="Courier New" w:cs="Courier New"/>
-          <w:sz w:val="20"/>
-          <w:szCs w:val="20"/>
-          <w:lang w:eastAsia="en-AU"/>
-        </w:rPr>
-        <w:t>&gt;</w:t>
-      </w:r>
-      <w:proofErr w:type="gramEnd"/>
-      <w:r>
-        <w:rPr>
-          <w:rFonts w:ascii="Courier New" w:eastAsia="Times New Roman" w:hAnsi="Courier New" w:cs="Courier New"/>
-          <w:sz w:val="20"/>
-          <w:szCs w:val="20"/>
-          <w:lang w:eastAsia="en-AU"/>
-        </w:rPr>
-        <w:t>true&lt;/</w:t>
-      </w:r>
-      <w:proofErr w:type="spellStart"/>
-      <w:r>
-        <w:rPr>
-          <w:rFonts w:ascii="Courier New" w:eastAsia="Times New Roman" w:hAnsi="Courier New" w:cs="Courier New"/>
-          <w:sz w:val="20"/>
-          <w:szCs w:val="20"/>
-          <w:lang w:eastAsia="en-AU"/>
-        </w:rPr>
-        <w:t>wantsHopperAdjacent</w:t>
-      </w:r>
-      <w:proofErr w:type="spellEnd"/>
-      <w:r>
-        <w:rPr>
-          <w:rFonts w:ascii="Courier New" w:eastAsia="Times New Roman" w:hAnsi="Courier New" w:cs="Courier New"/>
-          <w:sz w:val="20"/>
-          <w:szCs w:val="20"/>
-          <w:lang w:eastAsia="en-AU"/>
-        </w:rPr>
-        <w:t>&gt;</w:t>
+        <w:t>&lt;wantsHopperAdjacent&gt;true&lt;/wantsHopperAdjacent&gt;</w:t>
       </w:r>
     </w:p>
     <w:p>
@@ -8756,58 +7418,7 @@
           <w:szCs w:val="20"/>
           <w:lang w:eastAsia="en-AU"/>
         </w:rPr>
-        <w:t>&lt;</w:t>
-      </w:r>
-      <w:proofErr w:type="spellStart"/>
-      <w:proofErr w:type="gramStart"/>
-      <w:r>
-        <w:rPr>
-          <w:rFonts w:ascii="Courier New" w:eastAsia="Times New Roman" w:hAnsi="Courier New" w:cs="Courier New"/>
-          <w:sz w:val="20"/>
-          <w:szCs w:val="20"/>
-          <w:lang w:eastAsia="en-AU"/>
-        </w:rPr>
-        <w:t>ammoAmmount</w:t>
-      </w:r>
-      <w:proofErr w:type="spellEnd"/>
-      <w:r>
-        <w:rPr>
-          <w:rFonts w:ascii="Courier New" w:eastAsia="Times New Roman" w:hAnsi="Courier New" w:cs="Courier New"/>
-          <w:sz w:val="20"/>
-          <w:szCs w:val="20"/>
-          <w:lang w:eastAsia="en-AU"/>
-        </w:rPr>
-        <w:t>&gt;</w:t>
-      </w:r>
-      <w:proofErr w:type="gramEnd"/>
-      <w:r>
-        <w:rPr>
-          <w:rFonts w:ascii="Courier New" w:eastAsia="Times New Roman" w:hAnsi="Courier New" w:cs="Courier New"/>
-          <w:sz w:val="20"/>
-          <w:szCs w:val="20"/>
-          <w:lang w:eastAsia="en-AU"/>
-        </w:rPr>
-        <w:t>5&lt;/</w:t>
-      </w:r>
-      <w:proofErr w:type="spellStart"/>
-      <w:r>
-        <w:rPr>
-          <w:rFonts w:ascii="Courier New" w:eastAsia="Times New Roman" w:hAnsi="Courier New" w:cs="Courier New"/>
-          <w:sz w:val="20"/>
-          <w:szCs w:val="20"/>
-          <w:lang w:eastAsia="en-AU"/>
-        </w:rPr>
-        <w:t>ammoAmmount</w:t>
-      </w:r>
-      <w:proofErr w:type="spellEnd"/>
-      <w:r>
-        <w:rPr>
-          <w:rFonts w:ascii="Courier New" w:eastAsia="Times New Roman" w:hAnsi="Courier New" w:cs="Courier New"/>
-          <w:sz w:val="20"/>
-          <w:szCs w:val="20"/>
-          <w:lang w:eastAsia="en-AU"/>
-        </w:rPr>
-        <w:t>&gt;</w:t>
+        <w:t>&lt;ammoAmmount&gt;5&lt;/ammoAmmount&gt;</w:t>
       </w:r>
     </w:p>
     <w:p>
@@ -8845,58 +7456,7 @@
           <w:szCs w:val="20"/>
           <w:lang w:eastAsia="en-AU"/>
         </w:rPr>
-        <w:t>&lt;</w:t>
-      </w:r>
-      <w:proofErr w:type="spellStart"/>
-      <w:proofErr w:type="gramStart"/>
-      <w:r>
-        <w:rPr>
-          <w:rFonts w:ascii="Courier New" w:eastAsia="Times New Roman" w:hAnsi="Courier New" w:cs="Courier New"/>
-          <w:sz w:val="20"/>
-          <w:szCs w:val="20"/>
-          <w:lang w:eastAsia="en-AU"/>
-        </w:rPr>
-        <w:t>ammoType</w:t>
-      </w:r>
-      <w:proofErr w:type="spellEnd"/>
-      <w:r>
-        <w:rPr>
-          <w:rFonts w:ascii="Courier New" w:eastAsia="Times New Roman" w:hAnsi="Courier New" w:cs="Courier New"/>
-          <w:sz w:val="20"/>
-          <w:szCs w:val="20"/>
-          <w:lang w:eastAsia="en-AU"/>
-        </w:rPr>
-        <w:t>&gt;</w:t>
-      </w:r>
-      <w:proofErr w:type="gramEnd"/>
-      <w:r>
-        <w:rPr>
-          <w:rFonts w:ascii="Courier New" w:eastAsia="Times New Roman" w:hAnsi="Courier New" w:cs="Courier New"/>
-          <w:sz w:val="20"/>
-          <w:szCs w:val="20"/>
-          <w:lang w:eastAsia="en-AU"/>
-        </w:rPr>
-        <w:t>Missiles&lt;/</w:t>
-      </w:r>
-      <w:proofErr w:type="spellStart"/>
-      <w:r>
-        <w:rPr>
-          <w:rFonts w:ascii="Courier New" w:eastAsia="Times New Roman" w:hAnsi="Courier New" w:cs="Courier New"/>
-          <w:sz w:val="20"/>
-          <w:szCs w:val="20"/>
-          <w:lang w:eastAsia="en-AU"/>
-        </w:rPr>
-        <w:t>ammoType</w:t>
-      </w:r>
-      <w:proofErr w:type="spellEnd"/>
-      <w:r>
-        <w:rPr>
-          <w:rFonts w:ascii="Courier New" w:eastAsia="Times New Roman" w:hAnsi="Courier New" w:cs="Courier New"/>
-          <w:sz w:val="20"/>
-          <w:szCs w:val="20"/>
-          <w:lang w:eastAsia="en-AU"/>
-        </w:rPr>
-        <w:t>&gt;</w:t>
+        <w:t>&lt;ammoType&gt;Missiles&lt;/ammoType&gt;</w:t>
       </w:r>
     </w:p>
     <w:p>
@@ -8934,69 +7494,7 @@
           <w:szCs w:val="20"/>
           <w:lang w:eastAsia="en-AU"/>
         </w:rPr>
-        <w:t>&lt;</w:t>
-      </w:r>
-      <w:proofErr w:type="spellStart"/>
-      <w:proofErr w:type="gramStart"/>
-      <w:r>
-        <w:rPr>
-          <w:rFonts w:ascii="Courier New" w:eastAsia="Times New Roman" w:hAnsi="Courier New" w:cs="Courier New"/>
-          <w:sz w:val="20"/>
-          <w:szCs w:val="20"/>
-          <w:lang w:eastAsia="en-AU"/>
-        </w:rPr>
-        <w:t>thingClass</w:t>
-      </w:r>
-      <w:proofErr w:type="spellEnd"/>
-      <w:r>
-        <w:rPr>
-          <w:rFonts w:ascii="Courier New" w:eastAsia="Times New Roman" w:hAnsi="Courier New" w:cs="Courier New"/>
-          <w:sz w:val="20"/>
-          <w:szCs w:val="20"/>
-          <w:lang w:eastAsia="en-AU"/>
-        </w:rPr>
-        <w:t>&gt;</w:t>
-      </w:r>
-      <w:proofErr w:type="spellStart"/>
-      <w:proofErr w:type="gramEnd"/>
-      <w:r>
-        <w:rPr>
-          <w:rFonts w:ascii="Courier New" w:eastAsia="Times New Roman" w:hAnsi="Courier New" w:cs="Courier New"/>
-          <w:sz w:val="20"/>
-          <w:szCs w:val="20"/>
-          <w:lang w:eastAsia="en-AU"/>
-        </w:rPr>
-        <w:t>Jaxxa_EMRG.Building_TurretGun_Ammo</w:t>
-      </w:r>
-      <w:proofErr w:type="spellEnd"/>
-      <w:r>
-        <w:rPr>
-          <w:rFonts w:ascii="Courier New" w:eastAsia="Times New Roman" w:hAnsi="Courier New" w:cs="Courier New"/>
-          <w:sz w:val="20"/>
-          <w:szCs w:val="20"/>
-          <w:lang w:eastAsia="en-AU"/>
-        </w:rPr>
-        <w:t>&lt;/</w:t>
-      </w:r>
-      <w:proofErr w:type="spellStart"/>
-      <w:r>
-        <w:rPr>
-          <w:rFonts w:ascii="Courier New" w:eastAsia="Times New Roman" w:hAnsi="Courier New" w:cs="Courier New"/>
-          <w:sz w:val="20"/>
-          <w:szCs w:val="20"/>
-          <w:lang w:eastAsia="en-AU"/>
-        </w:rPr>
-        <w:t>thingClass</w:t>
-      </w:r>
-      <w:proofErr w:type="spellEnd"/>
-      <w:r>
-        <w:rPr>
-          <w:rFonts w:ascii="Courier New" w:eastAsia="Times New Roman" w:hAnsi="Courier New" w:cs="Courier New"/>
-          <w:sz w:val="20"/>
-          <w:szCs w:val="20"/>
-          <w:lang w:eastAsia="en-AU"/>
-        </w:rPr>
-        <w:t>&gt;</w:t>
+        <w:t>&lt;thingClass&gt;Jaxxa_EMRG.Building_TurretGun_Ammo&lt;/thingClass&gt;</w:t>
       </w:r>
     </w:p>
     <w:p>
@@ -9089,21 +7587,7 @@
         <w:rPr>
           <w:lang w:eastAsia="en-AU"/>
         </w:rPr>
-        <w:t xml:space="preserve">    * </w:t>
-      </w:r>
-      <w:proofErr w:type="spellStart"/>
-      <w:r>
-        <w:rPr>
-          <w:lang w:eastAsia="en-AU"/>
-        </w:rPr>
-        <w:t>Jaxxa</w:t>
-      </w:r>
-      <w:proofErr w:type="spellEnd"/>
-      <w:r>
-        <w:rPr>
-          <w:lang w:eastAsia="en-AU"/>
-        </w:rPr>
-        <w:t xml:space="preserve"> Shields</w:t>
+        <w:t xml:space="preserve">    * Jaxxa Shields</w:t>
       </w:r>
     </w:p>
     <w:p>
@@ -9195,21 +7679,7 @@
         <w:rPr>
           <w:lang w:eastAsia="en-AU"/>
         </w:rPr>
-        <w:t xml:space="preserve">A large number of people in the </w:t>
-      </w:r>
-      <w:proofErr w:type="spellStart"/>
-      <w:r>
-        <w:rPr>
-          <w:lang w:eastAsia="en-AU"/>
-        </w:rPr>
-        <w:t>Rimworld</w:t>
-      </w:r>
-      <w:proofErr w:type="spellEnd"/>
-      <w:r>
-        <w:rPr>
-          <w:lang w:eastAsia="en-AU"/>
-        </w:rPr>
-        <w:t xml:space="preserve"> community have helped me out along the way of making this mod. Please view the most up-to-date credits inside “</w:t>
+        <w:t>A large number of people in the Rimworld community have helped me out along the way of making this mod. Please view the most up-to-date credits inside “</w:t>
       </w:r>
       <w:r>
         <w:rPr>
@@ -9232,7 +7702,7 @@
       </w:pPr>
     </w:p>
     <w:sectPr>
-      <w:footerReference w:type="default" r:id="rId22"/>
+      <w:footerReference w:type="default" r:id="rId21"/>
       <w:pgSz w:w="11906" w:h="16838"/>
       <w:pgMar w:top="1440" w:right="1440" w:bottom="1440" w:left="1440" w:header="708" w:footer="708" w:gutter="0"/>
       <w:cols w:space="708"/>
@@ -9340,7 +7810,7 @@
               <w:bCs/>
               <w:noProof/>
             </w:rPr>
-            <w:t>17</w:t>
+            <w:t>6</w:t>
           </w:r>
           <w:r>
             <w:rPr>
@@ -12279,7 +10749,7 @@
 </file>
 
 <file path=customXml/itemProps1.xml><?xml version="1.0" encoding="utf-8"?>
-<ds:datastoreItem xmlns:ds="http://schemas.openxmlformats.org/officeDocument/2006/customXml" ds:itemID="{AC4A67F5-1F15-472F-99EC-97299C5824B6}">
+<ds:datastoreItem xmlns:ds="http://schemas.openxmlformats.org/officeDocument/2006/customXml" ds:itemID="{F42A41B0-1D7D-4E08-82DD-83836EC9D8F5}">
   <ds:schemaRefs>
     <ds:schemaRef ds:uri="http://schemas.openxmlformats.org/officeDocument/2006/bibliography"/>
   </ds:schemaRefs>

</xml_diff>

<commit_message>
Update Manual and moving Turret Ammo.
</commit_message>
<xml_diff>
--- a/Manual.docx
+++ b/Manual.docx
@@ -9,9 +9,7 @@
           <w:b/>
         </w:rPr>
       </w:pPr>
-      <w:bookmarkStart w:id="0" w:name="_Toc428605290"/>
-      <w:bookmarkStart w:id="1" w:name="_GoBack"/>
-      <w:bookmarkEnd w:id="1"/>
+      <w:bookmarkStart w:id="0" w:name="_Toc428612017"/>
       <w:r>
         <w:rPr>
           <w:b/>
@@ -69,7 +67,7 @@
           <w:r>
             <w:fldChar w:fldCharType="separate"/>
           </w:r>
-          <w:hyperlink w:anchor="_Toc428605290" w:history="1">
+          <w:hyperlink w:anchor="_Toc428612017" w:history="1">
             <w:r>
               <w:rPr>
                 <w:rStyle w:val="Hyperlink"/>
@@ -97,7 +95,7 @@
                 <w:noProof/>
                 <w:webHidden/>
               </w:rPr>
-              <w:instrText xml:space="preserve"> PAGEREF _Toc428605290 \h </w:instrText>
+              <w:instrText xml:space="preserve"> PAGEREF _Toc428612017 \h </w:instrText>
             </w:r>
             <w:r>
               <w:rPr>
@@ -140,7 +138,7 @@
               <w:lang w:eastAsia="en-AU"/>
             </w:rPr>
           </w:pPr>
-          <w:hyperlink w:anchor="_Toc428605291" w:history="1">
+          <w:hyperlink w:anchor="_Toc428612018" w:history="1">
             <w:r>
               <w:rPr>
                 <w:rStyle w:val="Hyperlink"/>
@@ -167,7 +165,7 @@
                 <w:noProof/>
                 <w:webHidden/>
               </w:rPr>
-              <w:instrText xml:space="preserve"> PAGEREF _Toc428605291 \h </w:instrText>
+              <w:instrText xml:space="preserve"> PAGEREF _Toc428612018 \h </w:instrText>
             </w:r>
             <w:r>
               <w:rPr>
@@ -210,13 +208,13 @@
               <w:lang w:eastAsia="en-AU"/>
             </w:rPr>
           </w:pPr>
-          <w:hyperlink w:anchor="_Toc428605292" w:history="1">
+          <w:hyperlink w:anchor="_Toc428612019" w:history="1">
             <w:r>
               <w:rPr>
                 <w:rStyle w:val="Hyperlink"/>
                 <w:noProof/>
               </w:rPr>
-              <w:t>Different load locations</w:t>
+              <w:t>Changing load locations</w:t>
             </w:r>
             <w:r>
               <w:rPr>
@@ -237,7 +235,7 @@
                 <w:noProof/>
                 <w:webHidden/>
               </w:rPr>
-              <w:instrText xml:space="preserve"> PAGEREF _Toc428605292 \h </w:instrText>
+              <w:instrText xml:space="preserve"> PAGEREF _Toc428612019 \h </w:instrText>
             </w:r>
             <w:r>
               <w:rPr>
@@ -277,7 +275,7 @@
               <w:lang w:eastAsia="en-AU"/>
             </w:rPr>
           </w:pPr>
-          <w:hyperlink w:anchor="_Toc428605293" w:history="1">
+          <w:hyperlink w:anchor="_Toc428612020" w:history="1">
             <w:r>
               <w:rPr>
                 <w:rStyle w:val="Hyperlink"/>
@@ -304,7 +302,7 @@
                 <w:noProof/>
                 <w:webHidden/>
               </w:rPr>
-              <w:instrText xml:space="preserve"> PAGEREF _Toc428605293 \h </w:instrText>
+              <w:instrText xml:space="preserve"> PAGEREF _Toc428612020 \h </w:instrText>
             </w:r>
             <w:r>
               <w:rPr>
@@ -344,7 +342,7 @@
               <w:lang w:eastAsia="en-AU"/>
             </w:rPr>
           </w:pPr>
-          <w:hyperlink w:anchor="_Toc428605294" w:history="1">
+          <w:hyperlink w:anchor="_Toc428612021" w:history="1">
             <w:r>
               <w:rPr>
                 <w:rStyle w:val="Hyperlink"/>
@@ -374,7 +372,7 @@
                 <w:noProof/>
                 <w:webHidden/>
               </w:rPr>
-              <w:instrText xml:space="preserve"> PAGEREF _Toc428605294 \h </w:instrText>
+              <w:instrText xml:space="preserve"> PAGEREF _Toc428612021 \h </w:instrText>
             </w:r>
             <w:r>
               <w:rPr>
@@ -417,7 +415,7 @@
               <w:lang w:eastAsia="en-AU"/>
             </w:rPr>
           </w:pPr>
-          <w:hyperlink w:anchor="_Toc428605295" w:history="1">
+          <w:hyperlink w:anchor="_Toc428612022" w:history="1">
             <w:r>
               <w:rPr>
                 <w:rStyle w:val="Hyperlink"/>
@@ -446,7 +444,7 @@
                 <w:noProof/>
                 <w:webHidden/>
               </w:rPr>
-              <w:instrText xml:space="preserve"> PAGEREF _Toc428605295 \h </w:instrText>
+              <w:instrText xml:space="preserve"> PAGEREF _Toc428612022 \h </w:instrText>
             </w:r>
             <w:r>
               <w:rPr>
@@ -486,11 +484,11 @@
               <w:lang w:eastAsia="en-AU"/>
             </w:rPr>
           </w:pPr>
-          <w:hyperlink w:anchor="_Toc428605296" w:history="1">
+          <w:hyperlink w:anchor="_Toc428612023" w:history="1">
             <w:r>
               <w:rPr>
                 <w:rStyle w:val="Hyperlink"/>
-                <w:rFonts w:eastAsia="Times New Roman"/>
+                <w:b/>
                 <w:noProof/>
                 <w:lang w:eastAsia="en-AU"/>
               </w:rPr>
@@ -515,7 +513,7 @@
                 <w:noProof/>
                 <w:webHidden/>
               </w:rPr>
-              <w:instrText xml:space="preserve"> PAGEREF _Toc428605296 \h </w:instrText>
+              <w:instrText xml:space="preserve"> PAGEREF _Toc428612023 \h </w:instrText>
             </w:r>
             <w:r>
               <w:rPr>
@@ -558,7 +556,7 @@
               <w:lang w:eastAsia="en-AU"/>
             </w:rPr>
           </w:pPr>
-          <w:hyperlink w:anchor="_Toc428605297" w:history="1">
+          <w:hyperlink w:anchor="_Toc428612024" w:history="1">
             <w:r>
               <w:rPr>
                 <w:rStyle w:val="Hyperlink"/>
@@ -586,7 +584,7 @@
                 <w:noProof/>
                 <w:webHidden/>
               </w:rPr>
-              <w:instrText xml:space="preserve"> PAGEREF _Toc428605297 \h </w:instrText>
+              <w:instrText xml:space="preserve"> PAGEREF _Toc428612024 \h </w:instrText>
             </w:r>
             <w:r>
               <w:rPr>
@@ -629,7 +627,7 @@
               <w:lang w:eastAsia="en-AU"/>
             </w:rPr>
           </w:pPr>
-          <w:hyperlink w:anchor="_Toc428605298" w:history="1">
+          <w:hyperlink w:anchor="_Toc428612025" w:history="1">
             <w:r>
               <w:rPr>
                 <w:rStyle w:val="Hyperlink"/>
@@ -657,7 +655,7 @@
                 <w:noProof/>
                 <w:webHidden/>
               </w:rPr>
-              <w:instrText xml:space="preserve"> PAGEREF _Toc428605298 \h </w:instrText>
+              <w:instrText xml:space="preserve"> PAGEREF _Toc428612025 \h </w:instrText>
             </w:r>
             <w:r>
               <w:rPr>
@@ -697,7 +695,7 @@
               <w:lang w:eastAsia="en-AU"/>
             </w:rPr>
           </w:pPr>
-          <w:hyperlink w:anchor="_Toc428605299" w:history="1">
+          <w:hyperlink w:anchor="_Toc428612026" w:history="1">
             <w:r>
               <w:rPr>
                 <w:rStyle w:val="Hyperlink"/>
@@ -727,7 +725,7 @@
                 <w:noProof/>
                 <w:webHidden/>
               </w:rPr>
-              <w:instrText xml:space="preserve"> PAGEREF _Toc428605299 \h </w:instrText>
+              <w:instrText xml:space="preserve"> PAGEREF _Toc428612026 \h </w:instrText>
             </w:r>
             <w:r>
               <w:rPr>
@@ -770,7 +768,7 @@
               <w:lang w:eastAsia="en-AU"/>
             </w:rPr>
           </w:pPr>
-          <w:hyperlink w:anchor="_Toc428605300" w:history="1">
+          <w:hyperlink w:anchor="_Toc428612027" w:history="1">
             <w:r>
               <w:rPr>
                 <w:rStyle w:val="Hyperlink"/>
@@ -799,7 +797,7 @@
                 <w:noProof/>
                 <w:webHidden/>
               </w:rPr>
-              <w:instrText xml:space="preserve"> PAGEREF _Toc428605300 \h </w:instrText>
+              <w:instrText xml:space="preserve"> PAGEREF _Toc428612027 \h </w:instrText>
             </w:r>
             <w:r>
               <w:rPr>
@@ -842,7 +840,7 @@
               <w:lang w:eastAsia="en-AU"/>
             </w:rPr>
           </w:pPr>
-          <w:hyperlink w:anchor="_Toc428605301" w:history="1">
+          <w:hyperlink w:anchor="_Toc428612028" w:history="1">
             <w:r>
               <w:rPr>
                 <w:rStyle w:val="Hyperlink"/>
@@ -871,7 +869,7 @@
                 <w:noProof/>
                 <w:webHidden/>
               </w:rPr>
-              <w:instrText xml:space="preserve"> PAGEREF _Toc428605301 \h </w:instrText>
+              <w:instrText xml:space="preserve"> PAGEREF _Toc428612028 \h </w:instrText>
             </w:r>
             <w:r>
               <w:rPr>
@@ -911,7 +909,7 @@
               <w:lang w:eastAsia="en-AU"/>
             </w:rPr>
           </w:pPr>
-          <w:hyperlink w:anchor="_Toc428605302" w:history="1">
+          <w:hyperlink w:anchor="_Toc428612029" w:history="1">
             <w:r>
               <w:rPr>
                 <w:rStyle w:val="Hyperlink"/>
@@ -941,7 +939,7 @@
                 <w:noProof/>
                 <w:webHidden/>
               </w:rPr>
-              <w:instrText xml:space="preserve"> PAGEREF _Toc428605302 \h </w:instrText>
+              <w:instrText xml:space="preserve"> PAGEREF _Toc428612029 \h </w:instrText>
             </w:r>
             <w:r>
               <w:rPr>
@@ -984,7 +982,7 @@
               <w:lang w:eastAsia="en-AU"/>
             </w:rPr>
           </w:pPr>
-          <w:hyperlink w:anchor="_Toc428605303" w:history="1">
+          <w:hyperlink w:anchor="_Toc428612030" w:history="1">
             <w:r>
               <w:rPr>
                 <w:rStyle w:val="Hyperlink"/>
@@ -1013,7 +1011,7 @@
                 <w:noProof/>
                 <w:webHidden/>
               </w:rPr>
-              <w:instrText xml:space="preserve"> PAGEREF _Toc428605303 \h </w:instrText>
+              <w:instrText xml:space="preserve"> PAGEREF _Toc428612030 \h </w:instrText>
             </w:r>
             <w:r>
               <w:rPr>
@@ -1056,7 +1054,7 @@
               <w:lang w:eastAsia="en-AU"/>
             </w:rPr>
           </w:pPr>
-          <w:hyperlink w:anchor="_Toc428605304" w:history="1">
+          <w:hyperlink w:anchor="_Toc428612031" w:history="1">
             <w:r>
               <w:rPr>
                 <w:rStyle w:val="Hyperlink"/>
@@ -1085,7 +1083,7 @@
                 <w:noProof/>
                 <w:webHidden/>
               </w:rPr>
-              <w:instrText xml:space="preserve"> PAGEREF _Toc428605304 \h </w:instrText>
+              <w:instrText xml:space="preserve"> PAGEREF _Toc428612031 \h </w:instrText>
             </w:r>
             <w:r>
               <w:rPr>
@@ -1125,7 +1123,7 @@
               <w:lang w:eastAsia="en-AU"/>
             </w:rPr>
           </w:pPr>
-          <w:hyperlink w:anchor="_Toc428605305" w:history="1">
+          <w:hyperlink w:anchor="_Toc428612032" w:history="1">
             <w:r>
               <w:rPr>
                 <w:rStyle w:val="Hyperlink"/>
@@ -1155,7 +1153,7 @@
                 <w:noProof/>
                 <w:webHidden/>
               </w:rPr>
-              <w:instrText xml:space="preserve"> PAGEREF _Toc428605305 \h </w:instrText>
+              <w:instrText xml:space="preserve"> PAGEREF _Toc428612032 \h </w:instrText>
             </w:r>
             <w:r>
               <w:rPr>
@@ -1198,7 +1196,7 @@
               <w:lang w:eastAsia="en-AU"/>
             </w:rPr>
           </w:pPr>
-          <w:hyperlink w:anchor="_Toc428605306" w:history="1">
+          <w:hyperlink w:anchor="_Toc428612033" w:history="1">
             <w:r>
               <w:rPr>
                 <w:rStyle w:val="Hyperlink"/>
@@ -1225,7 +1223,7 @@
                 <w:noProof/>
                 <w:webHidden/>
               </w:rPr>
-              <w:instrText xml:space="preserve"> PAGEREF _Toc428605306 \h </w:instrText>
+              <w:instrText xml:space="preserve"> PAGEREF _Toc428612033 \h </w:instrText>
             </w:r>
             <w:r>
               <w:rPr>
@@ -1268,7 +1266,7 @@
               <w:lang w:eastAsia="en-AU"/>
             </w:rPr>
           </w:pPr>
-          <w:hyperlink w:anchor="_Toc428605307" w:history="1">
+          <w:hyperlink w:anchor="_Toc428612034" w:history="1">
             <w:r>
               <w:rPr>
                 <w:rStyle w:val="Hyperlink"/>
@@ -1297,7 +1295,7 @@
                 <w:noProof/>
                 <w:webHidden/>
               </w:rPr>
-              <w:instrText xml:space="preserve"> PAGEREF _Toc428605307 \h </w:instrText>
+              <w:instrText xml:space="preserve"> PAGEREF _Toc428612034 \h </w:instrText>
             </w:r>
             <w:r>
               <w:rPr>
@@ -1340,7 +1338,7 @@
               <w:lang w:eastAsia="en-AU"/>
             </w:rPr>
           </w:pPr>
-          <w:hyperlink w:anchor="_Toc428605308" w:history="1">
+          <w:hyperlink w:anchor="_Toc428612035" w:history="1">
             <w:r>
               <w:rPr>
                 <w:rStyle w:val="Hyperlink"/>
@@ -1369,7 +1367,7 @@
                 <w:noProof/>
                 <w:webHidden/>
               </w:rPr>
-              <w:instrText xml:space="preserve"> PAGEREF _Toc428605308 \h </w:instrText>
+              <w:instrText xml:space="preserve"> PAGEREF _Toc428612035 \h </w:instrText>
             </w:r>
             <w:r>
               <w:rPr>
@@ -1412,7 +1410,7 @@
               <w:lang w:eastAsia="en-AU"/>
             </w:rPr>
           </w:pPr>
-          <w:hyperlink w:anchor="_Toc428605309" w:history="1">
+          <w:hyperlink w:anchor="_Toc428612036" w:history="1">
             <w:r>
               <w:rPr>
                 <w:rStyle w:val="Hyperlink"/>
@@ -1441,7 +1439,7 @@
                 <w:noProof/>
                 <w:webHidden/>
               </w:rPr>
-              <w:instrText xml:space="preserve"> PAGEREF _Toc428605309 \h </w:instrText>
+              <w:instrText xml:space="preserve"> PAGEREF _Toc428612036 \h </w:instrText>
             </w:r>
             <w:r>
               <w:rPr>
@@ -1484,7 +1482,7 @@
               <w:lang w:eastAsia="en-AU"/>
             </w:rPr>
           </w:pPr>
-          <w:hyperlink w:anchor="_Toc428605310" w:history="1">
+          <w:hyperlink w:anchor="_Toc428612037" w:history="1">
             <w:r>
               <w:rPr>
                 <w:rStyle w:val="Hyperlink"/>
@@ -1513,7 +1511,7 @@
                 <w:noProof/>
                 <w:webHidden/>
               </w:rPr>
-              <w:instrText xml:space="preserve"> PAGEREF _Toc428605310 \h </w:instrText>
+              <w:instrText xml:space="preserve"> PAGEREF _Toc428612037 \h </w:instrText>
             </w:r>
             <w:r>
               <w:rPr>
@@ -1556,7 +1554,7 @@
               <w:lang w:eastAsia="en-AU"/>
             </w:rPr>
           </w:pPr>
-          <w:hyperlink w:anchor="_Toc428605311" w:history="1">
+          <w:hyperlink w:anchor="_Toc428612038" w:history="1">
             <w:r>
               <w:rPr>
                 <w:rStyle w:val="Hyperlink"/>
@@ -1585,7 +1583,7 @@
                 <w:noProof/>
                 <w:webHidden/>
               </w:rPr>
-              <w:instrText xml:space="preserve"> PAGEREF _Toc428605311 \h </w:instrText>
+              <w:instrText xml:space="preserve"> PAGEREF _Toc428612038 \h </w:instrText>
             </w:r>
             <w:r>
               <w:rPr>
@@ -1625,7 +1623,7 @@
               <w:lang w:eastAsia="en-AU"/>
             </w:rPr>
           </w:pPr>
-          <w:hyperlink w:anchor="_Toc428605312" w:history="1">
+          <w:hyperlink w:anchor="_Toc428612039" w:history="1">
             <w:r>
               <w:rPr>
                 <w:rStyle w:val="Hyperlink"/>
@@ -1653,7 +1651,7 @@
                 <w:noProof/>
                 <w:webHidden/>
               </w:rPr>
-              <w:instrText xml:space="preserve"> PAGEREF _Toc428605312 \h </w:instrText>
+              <w:instrText xml:space="preserve"> PAGEREF _Toc428612039 \h </w:instrText>
             </w:r>
             <w:r>
               <w:rPr>
@@ -1696,7 +1694,7 @@
               <w:lang w:eastAsia="en-AU"/>
             </w:rPr>
           </w:pPr>
-          <w:hyperlink w:anchor="_Toc428605313" w:history="1">
+          <w:hyperlink w:anchor="_Toc428612040" w:history="1">
             <w:r>
               <w:rPr>
                 <w:rStyle w:val="Hyperlink"/>
@@ -1725,7 +1723,7 @@
                 <w:noProof/>
                 <w:webHidden/>
               </w:rPr>
-              <w:instrText xml:space="preserve"> PAGEREF _Toc428605313 \h </w:instrText>
+              <w:instrText xml:space="preserve"> PAGEREF _Toc428612040 \h </w:instrText>
             </w:r>
             <w:r>
               <w:rPr>
@@ -1765,7 +1763,7 @@
               <w:lang w:eastAsia="en-AU"/>
             </w:rPr>
           </w:pPr>
-          <w:hyperlink w:anchor="_Toc428605314" w:history="1">
+          <w:hyperlink w:anchor="_Toc428612041" w:history="1">
             <w:r>
               <w:rPr>
                 <w:rStyle w:val="Hyperlink"/>
@@ -1794,7 +1792,7 @@
                 <w:noProof/>
                 <w:webHidden/>
               </w:rPr>
-              <w:instrText xml:space="preserve"> PAGEREF _Toc428605314 \h </w:instrText>
+              <w:instrText xml:space="preserve"> PAGEREF _Toc428612041 \h </w:instrText>
             </w:r>
             <w:r>
               <w:rPr>
@@ -1837,7 +1835,7 @@
               <w:lang w:eastAsia="en-AU"/>
             </w:rPr>
           </w:pPr>
-          <w:hyperlink w:anchor="_Toc428605315" w:history="1">
+          <w:hyperlink w:anchor="_Toc428612042" w:history="1">
             <w:r>
               <w:rPr>
                 <w:rStyle w:val="Hyperlink"/>
@@ -1866,7 +1864,7 @@
                 <w:noProof/>
                 <w:webHidden/>
               </w:rPr>
-              <w:instrText xml:space="preserve"> PAGEREF _Toc428605315 \h </w:instrText>
+              <w:instrText xml:space="preserve"> PAGEREF _Toc428612042 \h </w:instrText>
             </w:r>
             <w:r>
               <w:rPr>
@@ -1909,7 +1907,7 @@
               <w:lang w:eastAsia="en-AU"/>
             </w:rPr>
           </w:pPr>
-          <w:hyperlink w:anchor="_Toc428605316" w:history="1">
+          <w:hyperlink w:anchor="_Toc428612043" w:history="1">
             <w:r>
               <w:rPr>
                 <w:rStyle w:val="Hyperlink"/>
@@ -1938,7 +1936,7 @@
                 <w:noProof/>
                 <w:webHidden/>
               </w:rPr>
-              <w:instrText xml:space="preserve"> PAGEREF _Toc428605316 \h </w:instrText>
+              <w:instrText xml:space="preserve"> PAGEREF _Toc428612043 \h </w:instrText>
             </w:r>
             <w:r>
               <w:rPr>
@@ -1978,7 +1976,7 @@
               <w:lang w:eastAsia="en-AU"/>
             </w:rPr>
           </w:pPr>
-          <w:hyperlink w:anchor="_Toc428605317" w:history="1">
+          <w:hyperlink w:anchor="_Toc428612044" w:history="1">
             <w:r>
               <w:rPr>
                 <w:rStyle w:val="Hyperlink"/>
@@ -2008,7 +2006,7 @@
                 <w:noProof/>
                 <w:webHidden/>
               </w:rPr>
-              <w:instrText xml:space="preserve"> PAGEREF _Toc428605317 \h </w:instrText>
+              <w:instrText xml:space="preserve"> PAGEREF _Toc428612044 \h </w:instrText>
             </w:r>
             <w:r>
               <w:rPr>
@@ -2051,7 +2049,7 @@
               <w:lang w:eastAsia="en-AU"/>
             </w:rPr>
           </w:pPr>
-          <w:hyperlink w:anchor="_Toc428605318" w:history="1">
+          <w:hyperlink w:anchor="_Toc428612045" w:history="1">
             <w:r>
               <w:rPr>
                 <w:rStyle w:val="Hyperlink"/>
@@ -2080,7 +2078,7 @@
                 <w:noProof/>
                 <w:webHidden/>
               </w:rPr>
-              <w:instrText xml:space="preserve"> PAGEREF _Toc428605318 \h </w:instrText>
+              <w:instrText xml:space="preserve"> PAGEREF _Toc428612045 \h </w:instrText>
             </w:r>
             <w:r>
               <w:rPr>
@@ -2123,7 +2121,7 @@
               <w:lang w:eastAsia="en-AU"/>
             </w:rPr>
           </w:pPr>
-          <w:hyperlink w:anchor="_Toc428605319" w:history="1">
+          <w:hyperlink w:anchor="_Toc428612046" w:history="1">
             <w:r>
               <w:rPr>
                 <w:rStyle w:val="Hyperlink"/>
@@ -2151,7 +2149,7 @@
                 <w:noProof/>
                 <w:webHidden/>
               </w:rPr>
-              <w:instrText xml:space="preserve"> PAGEREF _Toc428605319 \h </w:instrText>
+              <w:instrText xml:space="preserve"> PAGEREF _Toc428612046 \h </w:instrText>
             </w:r>
             <w:r>
               <w:rPr>
@@ -2191,7 +2189,7 @@
               <w:lang w:eastAsia="en-AU"/>
             </w:rPr>
           </w:pPr>
-          <w:hyperlink w:anchor="_Toc428605320" w:history="1">
+          <w:hyperlink w:anchor="_Toc428612047" w:history="1">
             <w:r>
               <w:rPr>
                 <w:rStyle w:val="Hyperlink"/>
@@ -2200,7 +2198,7 @@
                 <w:noProof/>
                 <w:lang w:eastAsia="en-AU"/>
               </w:rPr>
-              <w:t>Reverse Cycle Cooler</w:t>
+              <w:t>ED-Reverse Cycle Cooler</w:t>
             </w:r>
             <w:r>
               <w:rPr>
@@ -2221,7 +2219,7 @@
                 <w:noProof/>
                 <w:webHidden/>
               </w:rPr>
-              <w:instrText xml:space="preserve"> PAGEREF _Toc428605320 \h </w:instrText>
+              <w:instrText xml:space="preserve"> PAGEREF _Toc428612047 \h </w:instrText>
             </w:r>
             <w:r>
               <w:rPr>
@@ -2264,7 +2262,7 @@
               <w:lang w:eastAsia="en-AU"/>
             </w:rPr>
           </w:pPr>
-          <w:hyperlink w:anchor="_Toc428605321" w:history="1">
+          <w:hyperlink w:anchor="_Toc428612048" w:history="1">
             <w:r>
               <w:rPr>
                 <w:rStyle w:val="Hyperlink"/>
@@ -2293,7 +2291,7 @@
                 <w:noProof/>
                 <w:webHidden/>
               </w:rPr>
-              <w:instrText xml:space="preserve"> PAGEREF _Toc428605321 \h </w:instrText>
+              <w:instrText xml:space="preserve"> PAGEREF _Toc428612048 \h </w:instrText>
             </w:r>
             <w:r>
               <w:rPr>
@@ -2333,7 +2331,7 @@
               <w:lang w:eastAsia="en-AU"/>
             </w:rPr>
           </w:pPr>
-          <w:hyperlink w:anchor="_Toc428605322" w:history="1">
+          <w:hyperlink w:anchor="_Toc428612049" w:history="1">
             <w:r>
               <w:rPr>
                 <w:rStyle w:val="Hyperlink"/>
@@ -2363,7 +2361,7 @@
                 <w:noProof/>
                 <w:webHidden/>
               </w:rPr>
-              <w:instrText xml:space="preserve"> PAGEREF _Toc428605322 \h </w:instrText>
+              <w:instrText xml:space="preserve"> PAGEREF _Toc428612049 \h </w:instrText>
             </w:r>
             <w:r>
               <w:rPr>
@@ -2406,7 +2404,7 @@
               <w:lang w:eastAsia="en-AU"/>
             </w:rPr>
           </w:pPr>
-          <w:hyperlink w:anchor="_Toc428605323" w:history="1">
+          <w:hyperlink w:anchor="_Toc428612050" w:history="1">
             <w:r>
               <w:rPr>
                 <w:rStyle w:val="Hyperlink"/>
@@ -2435,7 +2433,7 @@
                 <w:noProof/>
                 <w:webHidden/>
               </w:rPr>
-              <w:instrText xml:space="preserve"> PAGEREF _Toc428605323 \h </w:instrText>
+              <w:instrText xml:space="preserve"> PAGEREF _Toc428612050 \h </w:instrText>
             </w:r>
             <w:r>
               <w:rPr>
@@ -2478,7 +2476,7 @@
               <w:lang w:eastAsia="en-AU"/>
             </w:rPr>
           </w:pPr>
-          <w:hyperlink w:anchor="_Toc428605324" w:history="1">
+          <w:hyperlink w:anchor="_Toc428612051" w:history="1">
             <w:r>
               <w:rPr>
                 <w:rStyle w:val="Hyperlink"/>
@@ -2507,7 +2505,7 @@
                 <w:noProof/>
                 <w:webHidden/>
               </w:rPr>
-              <w:instrText xml:space="preserve"> PAGEREF _Toc428605324 \h </w:instrText>
+              <w:instrText xml:space="preserve"> PAGEREF _Toc428612051 \h </w:instrText>
             </w:r>
             <w:r>
               <w:rPr>
@@ -2550,7 +2548,7 @@
               <w:lang w:eastAsia="en-AU"/>
             </w:rPr>
           </w:pPr>
-          <w:hyperlink w:anchor="_Toc428605325" w:history="1">
+          <w:hyperlink w:anchor="_Toc428612052" w:history="1">
             <w:r>
               <w:rPr>
                 <w:rStyle w:val="Hyperlink"/>
@@ -2577,7 +2575,7 @@
                 <w:noProof/>
                 <w:webHidden/>
               </w:rPr>
-              <w:instrText xml:space="preserve"> PAGEREF _Toc428605325 \h </w:instrText>
+              <w:instrText xml:space="preserve"> PAGEREF _Toc428612052 \h </w:instrText>
             </w:r>
             <w:r>
               <w:rPr>
@@ -2620,7 +2618,7 @@
               <w:lang w:eastAsia="en-AU"/>
             </w:rPr>
           </w:pPr>
-          <w:hyperlink w:anchor="_Toc428605326" w:history="1">
+          <w:hyperlink w:anchor="_Toc428612053" w:history="1">
             <w:r>
               <w:rPr>
                 <w:rStyle w:val="Hyperlink"/>
@@ -2649,7 +2647,7 @@
                 <w:noProof/>
                 <w:webHidden/>
               </w:rPr>
-              <w:instrText xml:space="preserve"> PAGEREF _Toc428605326 \h </w:instrText>
+              <w:instrText xml:space="preserve"> PAGEREF _Toc428612053 \h </w:instrText>
             </w:r>
             <w:r>
               <w:rPr>
@@ -2689,7 +2687,7 @@
               <w:lang w:eastAsia="en-AU"/>
             </w:rPr>
           </w:pPr>
-          <w:hyperlink w:anchor="_Toc428605327" w:history="1">
+          <w:hyperlink w:anchor="_Toc428612054" w:history="1">
             <w:r>
               <w:rPr>
                 <w:rStyle w:val="Hyperlink"/>
@@ -2717,7 +2715,7 @@
                 <w:noProof/>
                 <w:webHidden/>
               </w:rPr>
-              <w:instrText xml:space="preserve"> PAGEREF _Toc428605327 \h </w:instrText>
+              <w:instrText xml:space="preserve"> PAGEREF _Toc428612054 \h </w:instrText>
             </w:r>
             <w:r>
               <w:rPr>
@@ -2760,7 +2758,7 @@
               <w:lang w:eastAsia="en-AU"/>
             </w:rPr>
           </w:pPr>
-          <w:hyperlink w:anchor="_Toc428605328" w:history="1">
+          <w:hyperlink w:anchor="_Toc428612055" w:history="1">
             <w:r>
               <w:rPr>
                 <w:rStyle w:val="Hyperlink"/>
@@ -2789,7 +2787,7 @@
                 <w:noProof/>
                 <w:webHidden/>
               </w:rPr>
-              <w:instrText xml:space="preserve"> PAGEREF _Toc428605328 \h </w:instrText>
+              <w:instrText xml:space="preserve"> PAGEREF _Toc428612055 \h </w:instrText>
             </w:r>
             <w:r>
               <w:rPr>
@@ -2819,6 +2817,236 @@
               <w:fldChar w:fldCharType="end"/>
             </w:r>
           </w:hyperlink>
+        </w:p>
+        <w:bookmarkStart w:id="1" w:name="_GoBack"/>
+        <w:p>
+          <w:pPr>
+            <w:pStyle w:val="TOC2"/>
+            <w:tabs>
+              <w:tab w:val="right" w:leader="dot" w:pos="9016"/>
+            </w:tabs>
+            <w:rPr>
+              <w:rFonts w:eastAsiaTheme="minorEastAsia"/>
+              <w:noProof/>
+              <w:lang w:eastAsia="en-AU"/>
+            </w:rPr>
+          </w:pPr>
+          <w:r>
+            <w:rPr>
+              <w:rStyle w:val="Hyperlink"/>
+              <w:noProof/>
+            </w:rPr>
+            <w:fldChar w:fldCharType="begin"/>
+          </w:r>
+          <w:r>
+            <w:rPr>
+              <w:rStyle w:val="Hyperlink"/>
+              <w:noProof/>
+            </w:rPr>
+            <w:instrText xml:space="preserve"> </w:instrText>
+          </w:r>
+          <w:r>
+            <w:rPr>
+              <w:noProof/>
+            </w:rPr>
+            <w:instrText>HYPERLINK \l "_Toc428612056"</w:instrText>
+          </w:r>
+          <w:r>
+            <w:rPr>
+              <w:rStyle w:val="Hyperlink"/>
+              <w:noProof/>
+            </w:rPr>
+            <w:instrText xml:space="preserve"> </w:instrText>
+          </w:r>
+          <w:r>
+            <w:rPr>
+              <w:rStyle w:val="Hyperlink"/>
+              <w:noProof/>
+            </w:rPr>
+          </w:r>
+          <w:r>
+            <w:rPr>
+              <w:rStyle w:val="Hyperlink"/>
+              <w:noProof/>
+            </w:rPr>
+            <w:fldChar w:fldCharType="separate"/>
+          </w:r>
+          <w:r>
+            <w:rPr>
+              <w:rStyle w:val="Hyperlink"/>
+              <w:noProof/>
+            </w:rPr>
+            <w:t>How to Use</w:t>
+          </w:r>
+          <w:r>
+            <w:rPr>
+              <w:noProof/>
+              <w:webHidden/>
+            </w:rPr>
+            <w:tab/>
+          </w:r>
+          <w:r>
+            <w:rPr>
+              <w:noProof/>
+              <w:webHidden/>
+            </w:rPr>
+            <w:fldChar w:fldCharType="begin"/>
+          </w:r>
+          <w:r>
+            <w:rPr>
+              <w:noProof/>
+              <w:webHidden/>
+            </w:rPr>
+            <w:instrText xml:space="preserve"> PAGEREF _Toc428612056 \h </w:instrText>
+          </w:r>
+          <w:r>
+            <w:rPr>
+              <w:noProof/>
+              <w:webHidden/>
+            </w:rPr>
+          </w:r>
+          <w:r>
+            <w:rPr>
+              <w:noProof/>
+              <w:webHidden/>
+            </w:rPr>
+            <w:fldChar w:fldCharType="separate"/>
+          </w:r>
+          <w:r>
+            <w:rPr>
+              <w:noProof/>
+              <w:webHidden/>
+            </w:rPr>
+            <w:t>18</w:t>
+          </w:r>
+          <w:r>
+            <w:rPr>
+              <w:noProof/>
+              <w:webHidden/>
+            </w:rPr>
+            <w:fldChar w:fldCharType="end"/>
+          </w:r>
+          <w:r>
+            <w:rPr>
+              <w:rStyle w:val="Hyperlink"/>
+              <w:noProof/>
+            </w:rPr>
+            <w:fldChar w:fldCharType="end"/>
+          </w:r>
+        </w:p>
+        <w:bookmarkEnd w:id="1"/>
+        <w:p>
+          <w:pPr>
+            <w:pStyle w:val="TOC1"/>
+            <w:rPr>
+              <w:rFonts w:eastAsiaTheme="minorEastAsia"/>
+              <w:noProof/>
+              <w:lang w:eastAsia="en-AU"/>
+            </w:rPr>
+          </w:pPr>
+          <w:r>
+            <w:rPr>
+              <w:rStyle w:val="Hyperlink"/>
+              <w:noProof/>
+            </w:rPr>
+            <w:fldChar w:fldCharType="begin"/>
+          </w:r>
+          <w:r>
+            <w:rPr>
+              <w:rStyle w:val="Hyperlink"/>
+              <w:noProof/>
+            </w:rPr>
+            <w:instrText xml:space="preserve"> </w:instrText>
+          </w:r>
+          <w:r>
+            <w:rPr>
+              <w:noProof/>
+            </w:rPr>
+            <w:instrText>HYPERLINK \l "_Toc428612057"</w:instrText>
+          </w:r>
+          <w:r>
+            <w:rPr>
+              <w:rStyle w:val="Hyperlink"/>
+              <w:noProof/>
+            </w:rPr>
+            <w:instrText xml:space="preserve"> </w:instrText>
+          </w:r>
+          <w:r>
+            <w:rPr>
+              <w:rStyle w:val="Hyperlink"/>
+              <w:noProof/>
+            </w:rPr>
+          </w:r>
+          <w:r>
+            <w:rPr>
+              <w:rStyle w:val="Hyperlink"/>
+              <w:noProof/>
+            </w:rPr>
+            <w:fldChar w:fldCharType="separate"/>
+          </w:r>
+          <w:r>
+            <w:rPr>
+              <w:rStyle w:val="Hyperlink"/>
+              <w:b/>
+              <w:noProof/>
+            </w:rPr>
+            <w:t>ED-WirelessPower</w:t>
+          </w:r>
+          <w:r>
+            <w:rPr>
+              <w:noProof/>
+              <w:webHidden/>
+            </w:rPr>
+            <w:tab/>
+          </w:r>
+          <w:r>
+            <w:rPr>
+              <w:noProof/>
+              <w:webHidden/>
+            </w:rPr>
+            <w:fldChar w:fldCharType="begin"/>
+          </w:r>
+          <w:r>
+            <w:rPr>
+              <w:noProof/>
+              <w:webHidden/>
+            </w:rPr>
+            <w:instrText xml:space="preserve"> PAGEREF _Toc428612057 \h </w:instrText>
+          </w:r>
+          <w:r>
+            <w:rPr>
+              <w:noProof/>
+              <w:webHidden/>
+            </w:rPr>
+          </w:r>
+          <w:r>
+            <w:rPr>
+              <w:noProof/>
+              <w:webHidden/>
+            </w:rPr>
+            <w:fldChar w:fldCharType="separate"/>
+          </w:r>
+          <w:r>
+            <w:rPr>
+              <w:noProof/>
+              <w:webHidden/>
+            </w:rPr>
+            <w:t>20</w:t>
+          </w:r>
+          <w:r>
+            <w:rPr>
+              <w:noProof/>
+              <w:webHidden/>
+            </w:rPr>
+            <w:fldChar w:fldCharType="end"/>
+          </w:r>
+          <w:r>
+            <w:rPr>
+              <w:rStyle w:val="Hyperlink"/>
+              <w:noProof/>
+            </w:rPr>
+            <w:fldChar w:fldCharType="end"/>
+          </w:r>
         </w:p>
         <w:p>
           <w:pPr>
@@ -2832,13 +3060,15 @@
               <w:lang w:eastAsia="en-AU"/>
             </w:rPr>
           </w:pPr>
-          <w:hyperlink w:anchor="_Toc428605329" w:history="1">
+          <w:hyperlink w:anchor="_Toc428612058" w:history="1">
             <w:r>
               <w:rPr>
                 <w:rStyle w:val="Hyperlink"/>
-                <w:noProof/>
-              </w:rPr>
-              <w:t>How to Use</w:t>
+                <w:rFonts w:eastAsia="Times New Roman"/>
+                <w:noProof/>
+                <w:lang w:eastAsia="en-AU"/>
+              </w:rPr>
+              <w:t>Description</w:t>
             </w:r>
             <w:r>
               <w:rPr>
@@ -2859,7 +3089,7 @@
                 <w:noProof/>
                 <w:webHidden/>
               </w:rPr>
-              <w:instrText xml:space="preserve"> PAGEREF _Toc428605329 \h </w:instrText>
+              <w:instrText xml:space="preserve"> PAGEREF _Toc428612058 \h </w:instrText>
             </w:r>
             <w:r>
               <w:rPr>
@@ -2879,7 +3109,7 @@
                 <w:noProof/>
                 <w:webHidden/>
               </w:rPr>
-              <w:t>18</w:t>
+              <w:t>20</w:t>
             </w:r>
             <w:r>
               <w:rPr>
@@ -2899,14 +3129,14 @@
               <w:lang w:eastAsia="en-AU"/>
             </w:rPr>
           </w:pPr>
-          <w:hyperlink w:anchor="_Toc428605330" w:history="1">
+          <w:hyperlink w:anchor="_Toc428612059" w:history="1">
             <w:r>
               <w:rPr>
                 <w:rStyle w:val="Hyperlink"/>
-                <w:b/>
-                <w:noProof/>
-              </w:rPr>
-              <w:t>ED-WirelessPower</w:t>
+                <w:noProof/>
+                <w:lang w:eastAsia="en-AU"/>
+              </w:rPr>
+              <w:t>History</w:t>
             </w:r>
             <w:r>
               <w:rPr>
@@ -2927,7 +3157,7 @@
                 <w:noProof/>
                 <w:webHidden/>
               </w:rPr>
-              <w:instrText xml:space="preserve"> PAGEREF _Toc428605330 \h </w:instrText>
+              <w:instrText xml:space="preserve"> PAGEREF _Toc428612059 \h </w:instrText>
             </w:r>
             <w:r>
               <w:rPr>
@@ -2947,79 +3177,7 @@
                 <w:noProof/>
                 <w:webHidden/>
               </w:rPr>
-              <w:t>20</w:t>
-            </w:r>
-            <w:r>
-              <w:rPr>
-                <w:noProof/>
-                <w:webHidden/>
-              </w:rPr>
-              <w:fldChar w:fldCharType="end"/>
-            </w:r>
-          </w:hyperlink>
-        </w:p>
-        <w:p>
-          <w:pPr>
-            <w:pStyle w:val="TOC2"/>
-            <w:tabs>
-              <w:tab w:val="right" w:leader="dot" w:pos="9016"/>
-            </w:tabs>
-            <w:rPr>
-              <w:rFonts w:eastAsiaTheme="minorEastAsia"/>
-              <w:noProof/>
-              <w:lang w:eastAsia="en-AU"/>
-            </w:rPr>
-          </w:pPr>
-          <w:hyperlink w:anchor="_Toc428605331" w:history="1">
-            <w:r>
-              <w:rPr>
-                <w:rStyle w:val="Hyperlink"/>
-                <w:rFonts w:eastAsia="Times New Roman"/>
-                <w:noProof/>
-                <w:lang w:eastAsia="en-AU"/>
-              </w:rPr>
-              <w:t>Description</w:t>
-            </w:r>
-            <w:r>
-              <w:rPr>
-                <w:noProof/>
-                <w:webHidden/>
-              </w:rPr>
-              <w:tab/>
-            </w:r>
-            <w:r>
-              <w:rPr>
-                <w:noProof/>
-                <w:webHidden/>
-              </w:rPr>
-              <w:fldChar w:fldCharType="begin"/>
-            </w:r>
-            <w:r>
-              <w:rPr>
-                <w:noProof/>
-                <w:webHidden/>
-              </w:rPr>
-              <w:instrText xml:space="preserve"> PAGEREF _Toc428605331 \h </w:instrText>
-            </w:r>
-            <w:r>
-              <w:rPr>
-                <w:noProof/>
-                <w:webHidden/>
-              </w:rPr>
-            </w:r>
-            <w:r>
-              <w:rPr>
-                <w:noProof/>
-                <w:webHidden/>
-              </w:rPr>
-              <w:fldChar w:fldCharType="separate"/>
-            </w:r>
-            <w:r>
-              <w:rPr>
-                <w:noProof/>
-                <w:webHidden/>
-              </w:rPr>
-              <w:t>20</w:t>
+              <w:t>21</w:t>
             </w:r>
             <w:r>
               <w:rPr>
@@ -3039,14 +3197,14 @@
               <w:lang w:eastAsia="en-AU"/>
             </w:rPr>
           </w:pPr>
-          <w:hyperlink w:anchor="_Toc428605332" w:history="1">
+          <w:hyperlink w:anchor="_Toc428612060" w:history="1">
             <w:r>
               <w:rPr>
                 <w:rStyle w:val="Hyperlink"/>
                 <w:noProof/>
                 <w:lang w:eastAsia="en-AU"/>
               </w:rPr>
-              <w:t>History</w:t>
+              <w:t>Credits</w:t>
             </w:r>
             <w:r>
               <w:rPr>
@@ -3067,75 +3225,7 @@
                 <w:noProof/>
                 <w:webHidden/>
               </w:rPr>
-              <w:instrText xml:space="preserve"> PAGEREF _Toc428605332 \h </w:instrText>
-            </w:r>
-            <w:r>
-              <w:rPr>
-                <w:noProof/>
-                <w:webHidden/>
-              </w:rPr>
-            </w:r>
-            <w:r>
-              <w:rPr>
-                <w:noProof/>
-                <w:webHidden/>
-              </w:rPr>
-              <w:fldChar w:fldCharType="separate"/>
-            </w:r>
-            <w:r>
-              <w:rPr>
-                <w:noProof/>
-                <w:webHidden/>
-              </w:rPr>
-              <w:t>21</w:t>
-            </w:r>
-            <w:r>
-              <w:rPr>
-                <w:noProof/>
-                <w:webHidden/>
-              </w:rPr>
-              <w:fldChar w:fldCharType="end"/>
-            </w:r>
-          </w:hyperlink>
-        </w:p>
-        <w:p>
-          <w:pPr>
-            <w:pStyle w:val="TOC1"/>
-            <w:rPr>
-              <w:rFonts w:eastAsiaTheme="minorEastAsia"/>
-              <w:noProof/>
-              <w:lang w:eastAsia="en-AU"/>
-            </w:rPr>
-          </w:pPr>
-          <w:hyperlink w:anchor="_Toc428605333" w:history="1">
-            <w:r>
-              <w:rPr>
-                <w:rStyle w:val="Hyperlink"/>
-                <w:noProof/>
-                <w:lang w:eastAsia="en-AU"/>
-              </w:rPr>
-              <w:t>Credits</w:t>
-            </w:r>
-            <w:r>
-              <w:rPr>
-                <w:noProof/>
-                <w:webHidden/>
-              </w:rPr>
-              <w:tab/>
-            </w:r>
-            <w:r>
-              <w:rPr>
-                <w:noProof/>
-                <w:webHidden/>
-              </w:rPr>
-              <w:fldChar w:fldCharType="begin"/>
-            </w:r>
-            <w:r>
-              <w:rPr>
-                <w:noProof/>
-                <w:webHidden/>
-              </w:rPr>
-              <w:instrText xml:space="preserve"> PAGEREF _Toc428605333 \h </w:instrText>
+              <w:instrText xml:space="preserve"> PAGEREF _Toc428612060 \h </w:instrText>
             </w:r>
             <w:r>
               <w:rPr>
@@ -3195,9 +3285,9 @@
     </w:p>
     <w:p>
       <w:pPr>
-        <w:pStyle w:val="Heading1"/>
-      </w:pPr>
-      <w:bookmarkStart w:id="2" w:name="_Toc428605291"/>
+        <w:pStyle w:val="Heading2"/>
+      </w:pPr>
+      <w:bookmarkStart w:id="2" w:name="_Toc428612018"/>
       <w:r>
         <w:lastRenderedPageBreak/>
         <w:t>I</w:t>
@@ -3394,9 +3484,9 @@
     </w:p>
     <w:p>
       <w:pPr>
-        <w:pStyle w:val="Heading1"/>
-      </w:pPr>
-      <w:bookmarkStart w:id="3" w:name="_Toc428605292"/>
+        <w:pStyle w:val="Heading2"/>
+      </w:pPr>
+      <w:bookmarkStart w:id="3" w:name="_Toc428612019"/>
       <w:r>
         <w:t>Changing</w:t>
       </w:r>
@@ -3471,7 +3561,7 @@
       <w:pPr>
         <w:pStyle w:val="Heading1"/>
       </w:pPr>
-      <w:bookmarkStart w:id="4" w:name="_Toc428605293"/>
+      <w:bookmarkStart w:id="4" w:name="_Toc428612020"/>
       <w:r>
         <w:lastRenderedPageBreak/>
         <w:t>FAQ and Problem Solving</w:t>
@@ -3862,7 +3952,7 @@
           <w:lang w:eastAsia="en-AU"/>
         </w:rPr>
       </w:pPr>
-      <w:bookmarkStart w:id="5" w:name="_Toc428605294"/>
+      <w:bookmarkStart w:id="5" w:name="_Toc428612021"/>
       <w:r>
         <w:rPr>
           <w:rFonts w:eastAsia="Times New Roman"/>
@@ -3960,7 +4050,7 @@
           <w:lang w:eastAsia="en-AU"/>
         </w:rPr>
       </w:pPr>
-      <w:bookmarkStart w:id="6" w:name="_Toc428605295"/>
+      <w:bookmarkStart w:id="6" w:name="_Toc428612022"/>
       <w:r>
         <w:rPr>
           <w:rFonts w:eastAsia="Times New Roman"/>
@@ -4123,14 +4213,12 @@
       <w:pPr>
         <w:pStyle w:val="Heading1"/>
         <w:rPr>
-          <w:rFonts w:eastAsia="Times New Roman"/>
-          <w:lang w:eastAsia="en-AU"/>
-        </w:rPr>
-      </w:pPr>
-      <w:bookmarkStart w:id="7" w:name="_Toc428605296"/>
-      <w:r>
-        <w:rPr>
-          <w:rFonts w:eastAsia="Times New Roman"/>
+          <w:lang w:eastAsia="en-AU"/>
+        </w:rPr>
+      </w:pPr>
+      <w:bookmarkStart w:id="7" w:name="_Toc428612023"/>
+      <w:r>
+        <w:rPr>
           <w:lang w:eastAsia="en-AU"/>
         </w:rPr>
         <w:lastRenderedPageBreak/>
@@ -4145,7 +4233,7 @@
           <w:lang w:eastAsia="en-AU"/>
         </w:rPr>
       </w:pPr>
-      <w:bookmarkStart w:id="8" w:name="_Toc428605297"/>
+      <w:bookmarkStart w:id="8" w:name="_Toc428612024"/>
       <w:r>
         <w:rPr>
           <w:lang w:eastAsia="en-AU"/>
@@ -4201,7 +4289,7 @@
           <w:lang w:eastAsia="en-AU"/>
         </w:rPr>
       </w:pPr>
-      <w:bookmarkStart w:id="9" w:name="_Toc428605298"/>
+      <w:bookmarkStart w:id="9" w:name="_Toc428612025"/>
       <w:r>
         <w:rPr>
           <w:lang w:eastAsia="en-AU"/>
@@ -4254,7 +4342,7 @@
           <w:lang w:eastAsia="en-AU"/>
         </w:rPr>
       </w:pPr>
-      <w:bookmarkStart w:id="10" w:name="_Toc428605299"/>
+      <w:bookmarkStart w:id="10" w:name="_Toc428612026"/>
       <w:r>
         <w:rPr>
           <w:rFonts w:eastAsia="Times New Roman"/>
@@ -4335,7 +4423,7 @@
           <w:lang w:eastAsia="en-AU"/>
         </w:rPr>
       </w:pPr>
-      <w:bookmarkStart w:id="11" w:name="_Toc428605300"/>
+      <w:bookmarkStart w:id="11" w:name="_Toc428612027"/>
       <w:r>
         <w:rPr>
           <w:rFonts w:eastAsia="Times New Roman"/>
@@ -4395,7 +4483,7 @@
           <w:lang w:eastAsia="en-AU"/>
         </w:rPr>
       </w:pPr>
-      <w:bookmarkStart w:id="12" w:name="_Toc428605301"/>
+      <w:bookmarkStart w:id="12" w:name="_Toc428612028"/>
       <w:r>
         <w:rPr>
           <w:rFonts w:eastAsia="Times New Roman"/>
@@ -4433,7 +4521,7 @@
           <w:lang w:eastAsia="en-AU"/>
         </w:rPr>
       </w:pPr>
-      <w:bookmarkStart w:id="13" w:name="_Toc428605302"/>
+      <w:bookmarkStart w:id="13" w:name="_Toc428612029"/>
       <w:r>
         <w:rPr>
           <w:rFonts w:eastAsia="Times New Roman"/>
@@ -4518,7 +4606,7 @@
           <w:lang w:eastAsia="en-AU"/>
         </w:rPr>
       </w:pPr>
-      <w:bookmarkStart w:id="14" w:name="_Toc428605303"/>
+      <w:bookmarkStart w:id="14" w:name="_Toc428612030"/>
       <w:r>
         <w:rPr>
           <w:rFonts w:eastAsia="Times New Roman"/>
@@ -4586,7 +4674,7 @@
           <w:lang w:eastAsia="en-AU"/>
         </w:rPr>
       </w:pPr>
-      <w:bookmarkStart w:id="15" w:name="_Toc428605304"/>
+      <w:bookmarkStart w:id="15" w:name="_Toc428612031"/>
       <w:r>
         <w:rPr>
           <w:rFonts w:eastAsia="Times New Roman"/>
@@ -4624,7 +4712,7 @@
           <w:lang w:eastAsia="en-AU"/>
         </w:rPr>
       </w:pPr>
-      <w:bookmarkStart w:id="16" w:name="_Toc428605305"/>
+      <w:bookmarkStart w:id="16" w:name="_Toc428612032"/>
       <w:r>
         <w:rPr>
           <w:rFonts w:eastAsia="Times New Roman"/>
@@ -4721,7 +4809,7 @@
           <w:lang w:eastAsia="en-AU"/>
         </w:rPr>
       </w:pPr>
-      <w:bookmarkStart w:id="17" w:name="_Toc428605306"/>
+      <w:bookmarkStart w:id="17" w:name="_Toc428612033"/>
       <w:r>
         <w:rPr>
           <w:rStyle w:val="Heading2Char"/>
@@ -4788,7 +4876,7 @@
           <w:lang w:eastAsia="en-AU"/>
         </w:rPr>
       </w:pPr>
-      <w:bookmarkStart w:id="18" w:name="_Toc428605307"/>
+      <w:bookmarkStart w:id="18" w:name="_Toc428612034"/>
       <w:r>
         <w:rPr>
           <w:rFonts w:eastAsia="Times New Roman"/>
@@ -5021,7 +5109,7 @@
           <w:lang w:eastAsia="en-AU"/>
         </w:rPr>
       </w:pPr>
-      <w:bookmarkStart w:id="19" w:name="_Toc428605308"/>
+      <w:bookmarkStart w:id="19" w:name="_Toc428612035"/>
       <w:r>
         <w:rPr>
           <w:rFonts w:eastAsia="Times New Roman"/>
@@ -5052,7 +5140,7 @@
           <w:lang w:eastAsia="en-AU"/>
         </w:rPr>
       </w:pPr>
-      <w:bookmarkStart w:id="20" w:name="_Toc428605309"/>
+      <w:bookmarkStart w:id="20" w:name="_Toc428612036"/>
       <w:r>
         <w:rPr>
           <w:rFonts w:eastAsia="Times New Roman"/>
@@ -5171,7 +5259,7 @@
           <w:lang w:eastAsia="en-AU"/>
         </w:rPr>
       </w:pPr>
-      <w:bookmarkStart w:id="21" w:name="_Toc428605310"/>
+      <w:bookmarkStart w:id="21" w:name="_Toc428612037"/>
       <w:r>
         <w:rPr>
           <w:rFonts w:eastAsia="Times New Roman"/>
@@ -5321,7 +5409,7 @@
           <w:lang w:eastAsia="en-AU"/>
         </w:rPr>
       </w:pPr>
-      <w:bookmarkStart w:id="22" w:name="_Toc428605311"/>
+      <w:bookmarkStart w:id="22" w:name="_Toc428612038"/>
       <w:r>
         <w:rPr>
           <w:rFonts w:eastAsia="Times New Roman"/>
@@ -5466,7 +5554,7 @@
           <w:b/>
         </w:rPr>
       </w:pPr>
-      <w:bookmarkStart w:id="23" w:name="_Toc428605312"/>
+      <w:bookmarkStart w:id="23" w:name="_Toc428612039"/>
       <w:r>
         <w:rPr>
           <w:b/>
@@ -5484,7 +5572,7 @@
           <w:lang w:eastAsia="en-AU"/>
         </w:rPr>
       </w:pPr>
-      <w:bookmarkStart w:id="24" w:name="_Toc428605313"/>
+      <w:bookmarkStart w:id="24" w:name="_Toc428612040"/>
       <w:r>
         <w:rPr>
           <w:rFonts w:eastAsia="Times New Roman"/>
@@ -5556,7 +5644,7 @@
           <w:b/>
         </w:rPr>
       </w:pPr>
-      <w:bookmarkStart w:id="25" w:name="_Toc428605314"/>
+      <w:bookmarkStart w:id="25" w:name="_Toc428612041"/>
       <w:r>
         <w:rPr>
           <w:rFonts w:eastAsia="Times New Roman"/>
@@ -5650,7 +5738,7 @@
           <w:lang w:eastAsia="en-AU"/>
         </w:rPr>
       </w:pPr>
-      <w:bookmarkStart w:id="26" w:name="_Toc428605315"/>
+      <w:bookmarkStart w:id="26" w:name="_Toc428612042"/>
       <w:r>
         <w:rPr>
           <w:rFonts w:eastAsia="Times New Roman"/>
@@ -5704,7 +5792,7 @@
           <w:lang w:eastAsia="en-AU"/>
         </w:rPr>
       </w:pPr>
-      <w:bookmarkStart w:id="27" w:name="_Toc428605316"/>
+      <w:bookmarkStart w:id="27" w:name="_Toc428612043"/>
       <w:r>
         <w:rPr>
           <w:rFonts w:eastAsia="Times New Roman"/>
@@ -6028,7 +6116,7 @@
           <w:lang w:eastAsia="en-AU"/>
         </w:rPr>
       </w:pPr>
-      <w:bookmarkStart w:id="28" w:name="_Toc428605317"/>
+      <w:bookmarkStart w:id="28" w:name="_Toc428612044"/>
       <w:r>
         <w:rPr>
           <w:rFonts w:eastAsia="Times New Roman"/>
@@ -6116,7 +6204,7 @@
           <w:lang w:eastAsia="en-AU"/>
         </w:rPr>
       </w:pPr>
-      <w:bookmarkStart w:id="29" w:name="_Toc428605318"/>
+      <w:bookmarkStart w:id="29" w:name="_Toc428612045"/>
       <w:r>
         <w:rPr>
           <w:rFonts w:eastAsia="Times New Roman"/>
@@ -6169,7 +6257,7 @@
           <w:rFonts w:eastAsia="Times New Roman"/>
         </w:rPr>
       </w:pPr>
-      <w:bookmarkStart w:id="30" w:name="_Toc428605319"/>
+      <w:bookmarkStart w:id="30" w:name="_Toc428612046"/>
       <w:r>
         <w:rPr>
           <w:rFonts w:eastAsia="Times New Roman"/>
@@ -6438,7 +6526,7 @@
           <w:lang w:eastAsia="en-AU"/>
         </w:rPr>
       </w:pPr>
-      <w:bookmarkStart w:id="31" w:name="_Toc428605320"/>
+      <w:bookmarkStart w:id="31" w:name="_Toc428612047"/>
       <w:r>
         <w:rPr>
           <w:rFonts w:eastAsia="Times New Roman"/>
@@ -6446,6 +6534,14 @@
           <w:lang w:eastAsia="en-AU"/>
         </w:rPr>
         <w:lastRenderedPageBreak/>
+        <w:t>ED-</w:t>
+      </w:r>
+      <w:r>
+        <w:rPr>
+          <w:rFonts w:eastAsia="Times New Roman"/>
+          <w:b/>
+          <w:lang w:eastAsia="en-AU"/>
+        </w:rPr>
         <w:t>Reverse</w:t>
       </w:r>
       <w:r>
@@ -6527,7 +6623,7 @@
           <w:lang w:eastAsia="en-AU"/>
         </w:rPr>
       </w:pPr>
-      <w:bookmarkStart w:id="32" w:name="_Toc428605321"/>
+      <w:bookmarkStart w:id="32" w:name="_Toc428612048"/>
       <w:r>
         <w:rPr>
           <w:rFonts w:eastAsia="Times New Roman"/>
@@ -6586,7 +6682,7 @@
           <w:lang w:eastAsia="en-AU"/>
         </w:rPr>
       </w:pPr>
-      <w:bookmarkStart w:id="33" w:name="_Toc428605322"/>
+      <w:bookmarkStart w:id="33" w:name="_Toc428612049"/>
       <w:r>
         <w:rPr>
           <w:rFonts w:eastAsia="Times New Roman"/>
@@ -6674,7 +6770,7 @@
           <w:lang w:eastAsia="en-AU"/>
         </w:rPr>
       </w:pPr>
-      <w:bookmarkStart w:id="34" w:name="_Toc428605323"/>
+      <w:bookmarkStart w:id="34" w:name="_Toc428612050"/>
       <w:r>
         <w:rPr>
           <w:rFonts w:eastAsia="Times New Roman"/>
@@ -6758,7 +6854,7 @@
           <w:lang w:eastAsia="en-AU"/>
         </w:rPr>
       </w:pPr>
-      <w:bookmarkStart w:id="35" w:name="_Toc428605324"/>
+      <w:bookmarkStart w:id="35" w:name="_Toc428612051"/>
       <w:r>
         <w:rPr>
           <w:rFonts w:eastAsia="Times New Roman"/>
@@ -6845,7 +6941,7 @@
       <w:pPr>
         <w:pStyle w:val="Heading2"/>
       </w:pPr>
-      <w:bookmarkStart w:id="36" w:name="_Toc428605325"/>
+      <w:bookmarkStart w:id="36" w:name="_Toc428612052"/>
       <w:r>
         <w:t>Details</w:t>
       </w:r>
@@ -7654,7 +7750,7 @@
           <w:rStyle w:val="Heading2Char"/>
         </w:rPr>
       </w:pPr>
-      <w:bookmarkStart w:id="37" w:name="_Toc428605326"/>
+      <w:bookmarkStart w:id="37" w:name="_Toc428612053"/>
       <w:proofErr w:type="spellStart"/>
       <w:r>
         <w:rPr>
@@ -8323,7 +8419,7 @@
           <w:b/>
         </w:rPr>
       </w:pPr>
-      <w:bookmarkStart w:id="38" w:name="_Toc428605327"/>
+      <w:bookmarkStart w:id="38" w:name="_Toc428612054"/>
       <w:r>
         <w:rPr>
           <w:b/>
@@ -8407,7 +8503,7 @@
           <w:lang w:eastAsia="en-AU"/>
         </w:rPr>
       </w:pPr>
-      <w:bookmarkStart w:id="39" w:name="_Toc428605328"/>
+      <w:bookmarkStart w:id="39" w:name="_Toc428612055"/>
       <w:r>
         <w:rPr>
           <w:rFonts w:eastAsia="Times New Roman"/>
@@ -8465,7 +8561,7 @@
       <w:pPr>
         <w:pStyle w:val="Heading2"/>
       </w:pPr>
-      <w:bookmarkStart w:id="40" w:name="_Toc428605329"/>
+      <w:bookmarkStart w:id="40" w:name="_Toc428612056"/>
       <w:r>
         <w:t>How to Use</w:t>
       </w:r>
@@ -8738,7 +8834,7 @@
           <w:b/>
         </w:rPr>
       </w:pPr>
-      <w:bookmarkStart w:id="41" w:name="_Toc428605330"/>
+      <w:bookmarkStart w:id="41" w:name="_Toc428612057"/>
       <w:r>
         <w:rPr>
           <w:b/>
@@ -8826,7 +8922,7 @@
           <w:lang w:eastAsia="en-AU"/>
         </w:rPr>
       </w:pPr>
-      <w:bookmarkStart w:id="42" w:name="_Toc428605331"/>
+      <w:bookmarkStart w:id="42" w:name="_Toc428612058"/>
       <w:r>
         <w:rPr>
           <w:rFonts w:eastAsia="Times New Roman"/>
@@ -8909,7 +9005,7 @@
           <w:lang w:eastAsia="en-AU"/>
         </w:rPr>
       </w:pPr>
-      <w:bookmarkStart w:id="43" w:name="_Toc428605332"/>
+      <w:bookmarkStart w:id="43" w:name="_Toc428612059"/>
       <w:r>
         <w:rPr>
           <w:lang w:eastAsia="en-AU"/>
@@ -8935,59 +9031,96 @@
         <w:rPr>
           <w:lang w:eastAsia="en-AU"/>
         </w:rPr>
-        <w:t xml:space="preserve"> Originally </w:t>
-      </w:r>
-    </w:p>
-    <w:p>
-      <w:pPr>
-        <w:rPr>
-          <w:lang w:eastAsia="en-AU"/>
-        </w:rPr>
-      </w:pPr>
-    </w:p>
-    <w:p>
-      <w:pPr>
-        <w:rPr>
-          <w:lang w:eastAsia="en-AU"/>
-        </w:rPr>
-      </w:pPr>
-      <w:r>
-        <w:rPr>
-          <w:lang w:eastAsia="en-AU"/>
-        </w:rPr>
-        <w:t xml:space="preserve">    * Shields (Darker)</w:t>
-      </w:r>
-    </w:p>
-    <w:p>
-      <w:pPr>
-        <w:rPr>
-          <w:lang w:eastAsia="en-AU"/>
-        </w:rPr>
-      </w:pPr>
-      <w:r>
-        <w:rPr>
-          <w:lang w:eastAsia="en-AU"/>
-        </w:rPr>
-        <w:t xml:space="preserve">      * https://ludeon.com/forums/index.php?topic=2677.0</w:t>
-      </w:r>
-    </w:p>
-    <w:p>
-      <w:pPr>
-        <w:rPr>
-          <w:lang w:eastAsia="en-AU"/>
-        </w:rPr>
-      </w:pPr>
-      <w:r>
-        <w:rPr>
-          <w:lang w:eastAsia="en-AU"/>
-        </w:rPr>
-        <w:t xml:space="preserve">    * </w:t>
+        <w:t xml:space="preserve"> </w:t>
+      </w:r>
+    </w:p>
+    <w:p>
+      <w:pPr>
+        <w:rPr>
+          <w:lang w:eastAsia="en-AU"/>
+        </w:rPr>
+      </w:pPr>
+    </w:p>
+    <w:p>
+      <w:pPr>
+        <w:rPr>
+          <w:lang w:eastAsia="en-AU"/>
+        </w:rPr>
+      </w:pPr>
+      <w:r>
+        <w:rPr>
+          <w:lang w:eastAsia="en-AU"/>
+        </w:rPr>
+        <w:t xml:space="preserve">Originally </w:t>
+      </w:r>
+      <w:r>
+        <w:rPr>
+          <w:lang w:eastAsia="en-AU"/>
+        </w:rPr>
+        <w:t>there was a shields mod by Darker available for Alpha 3</w:t>
+      </w:r>
+      <w:r>
+        <w:rPr>
+          <w:lang w:eastAsia="en-AU"/>
+        </w:rPr>
+        <w:t>. This</w:t>
+      </w:r>
+      <w:r>
+        <w:rPr>
+          <w:lang w:eastAsia="en-AU"/>
+        </w:rPr>
+        <w:t xml:space="preserve"> was updated by </w:t>
       </w:r>
       <w:proofErr w:type="spellStart"/>
       <w:r>
         <w:rPr>
           <w:lang w:eastAsia="en-AU"/>
         </w:rPr>
+        <w:t>Halpo</w:t>
+      </w:r>
+      <w:proofErr w:type="spellEnd"/>
+      <w:r>
+        <w:rPr>
+          <w:lang w:eastAsia="en-AU"/>
+        </w:rPr>
+        <w:t xml:space="preserve"> to Alpha 4 and then I did an Update to Alpha 5.  </w:t>
+      </w:r>
+      <w:r>
+        <w:rPr>
+          <w:lang w:eastAsia="en-AU"/>
+        </w:rPr>
+        <w:t>https://ludeon.com/forums/index.php?topic=2677.0</w:t>
+      </w:r>
+    </w:p>
+    <w:p>
+      <w:pPr>
+        <w:rPr>
+          <w:lang w:eastAsia="en-AU"/>
+        </w:rPr>
+      </w:pPr>
+      <w:r>
+        <w:rPr>
+          <w:lang w:eastAsia="en-AU"/>
+        </w:rPr>
+        <w:t>Then for Alpha 6 I released</w:t>
+      </w:r>
+      <w:r>
+        <w:rPr>
+          <w:lang w:eastAsia="en-AU"/>
+        </w:rPr>
+        <w:t xml:space="preserve"> </w:t>
+      </w:r>
+      <w:r>
+        <w:rPr>
+          <w:lang w:eastAsia="en-AU"/>
+        </w:rPr>
+        <w:t>my “</w:t>
+      </w:r>
+      <w:proofErr w:type="spellStart"/>
+      <w:r>
+        <w:rPr>
+          <w:lang w:eastAsia="en-AU"/>
+        </w:rPr>
         <w:t>Jaxxa</w:t>
       </w:r>
       <w:proofErr w:type="spellEnd"/>
@@ -8997,45 +9130,81 @@
         </w:rPr>
         <w:t xml:space="preserve"> Shields</w:t>
       </w:r>
-    </w:p>
-    <w:p>
-      <w:pPr>
-        <w:rPr>
-          <w:lang w:eastAsia="en-AU"/>
-        </w:rPr>
-      </w:pPr>
-      <w:r>
-        <w:rPr>
-          <w:lang w:eastAsia="en-AU"/>
-        </w:rPr>
-        <w:t xml:space="preserve">      * https://ludeon.com/forums/index.php?topic=4701.0</w:t>
-      </w:r>
-    </w:p>
-    <w:p>
-      <w:pPr>
-        <w:rPr>
-          <w:lang w:eastAsia="en-AU"/>
-        </w:rPr>
-      </w:pPr>
-      <w:r>
-        <w:rPr>
-          <w:lang w:eastAsia="en-AU"/>
-        </w:rPr>
-        <w:t xml:space="preserve">    * Enhanced Defence</w:t>
-      </w:r>
-    </w:p>
-    <w:p>
-      <w:pPr>
-        <w:rPr>
-          <w:lang w:eastAsia="en-AU"/>
-        </w:rPr>
-      </w:pPr>
-      <w:r>
-        <w:rPr>
-          <w:lang w:eastAsia="en-AU"/>
-        </w:rPr>
-        <w:t xml:space="preserve">      * https://ludeon.com/forums/index.php?topic=6636.0</w:t>
-      </w:r>
+      <w:r>
+        <w:rPr>
+          <w:lang w:eastAsia="en-AU"/>
+        </w:rPr>
+        <w:t>”</w:t>
+      </w:r>
+      <w:r>
+        <w:rPr>
+          <w:lang w:eastAsia="en-AU"/>
+        </w:rPr>
+        <w:t xml:space="preserve"> </w:t>
+      </w:r>
+      <w:r>
+        <w:rPr>
+          <w:lang w:eastAsia="en-AU"/>
+        </w:rPr>
+        <w:t xml:space="preserve">mod that expanded on the shields and added a few more ideas and different types of shields. </w:t>
+      </w:r>
+      <w:r>
+        <w:rPr>
+          <w:lang w:eastAsia="en-AU"/>
+        </w:rPr>
+        <w:t>https://ludeon.com/forums/index.php?topic=4701.0</w:t>
+      </w:r>
+    </w:p>
+    <w:p>
+      <w:pPr>
+        <w:rPr>
+          <w:lang w:eastAsia="en-AU"/>
+        </w:rPr>
+      </w:pPr>
+      <w:r>
+        <w:rPr>
+          <w:lang w:eastAsia="en-AU"/>
+        </w:rPr>
+        <w:t xml:space="preserve">Then for Alpha 7 to 11 I released my </w:t>
+      </w:r>
+      <w:r>
+        <w:rPr>
+          <w:lang w:eastAsia="en-AU"/>
+        </w:rPr>
+        <w:t>Enhanced Defence</w:t>
+      </w:r>
+      <w:r>
+        <w:rPr>
+          <w:lang w:eastAsia="en-AU"/>
+        </w:rPr>
+        <w:t xml:space="preserve"> mod. That mod was gradually expanded with different modules and ideas that I have had beyond just shield generators. </w:t>
+      </w:r>
+      <w:r>
+        <w:rPr>
+          <w:lang w:eastAsia="en-AU"/>
+        </w:rPr>
+        <w:t>https://ludeon.com/forums/index.php?topic=6636.0</w:t>
+      </w:r>
+    </w:p>
+    <w:p>
+      <w:pPr>
+        <w:rPr>
+          <w:lang w:eastAsia="en-AU"/>
+        </w:rPr>
+      </w:pPr>
+      <w:r>
+        <w:rPr>
+          <w:lang w:eastAsia="en-AU"/>
+        </w:rPr>
+        <w:t>Now for Alpha 12 I am releasing this mod, Enhanced Development, this carries on with the same general idea as Enhanced Defence, but has been renamed to reflect that it has evolved to more than just combat.</w:t>
+      </w:r>
+    </w:p>
+    <w:p>
+      <w:pPr>
+        <w:rPr>
+          <w:lang w:eastAsia="en-AU"/>
+        </w:rPr>
+      </w:pPr>
     </w:p>
     <w:p>
       <w:pPr>
@@ -9053,12 +9222,6 @@
         <w:rPr>
           <w:lang w:eastAsia="en-AU"/>
         </w:rPr>
-        <w:t xml:space="preserve">    * Enhanced Development</w:t>
-      </w:r>
-      <w:r>
-        <w:rPr>
-          <w:lang w:eastAsia="en-AU"/>
-        </w:rPr>
         <w:br w:type="page"/>
       </w:r>
     </w:p>
@@ -9069,7 +9232,7 @@
           <w:lang w:eastAsia="en-AU"/>
         </w:rPr>
       </w:pPr>
-      <w:bookmarkStart w:id="44" w:name="_Toc428605333"/>
+      <w:bookmarkStart w:id="44" w:name="_Toc428612060"/>
       <w:r>
         <w:rPr>
           <w:lang w:eastAsia="en-AU"/>
@@ -9156,9 +9319,9 @@
       <w:tblLook w:val="04A0" w:firstRow="1" w:lastRow="0" w:firstColumn="1" w:lastColumn="0" w:noHBand="0" w:noVBand="1"/>
     </w:tblPr>
     <w:tblGrid>
-      <w:gridCol w:w="4159"/>
-      <w:gridCol w:w="924"/>
-      <w:gridCol w:w="4159"/>
+      <w:gridCol w:w="4116"/>
+      <w:gridCol w:w="1009"/>
+      <w:gridCol w:w="4117"/>
     </w:tblGrid>
     <w:tr>
       <w:trPr>
@@ -9220,7 +9383,7 @@
               <w:bCs/>
               <w:noProof/>
             </w:rPr>
-            <w:t>1</w:t>
+            <w:t>2</w:t>
           </w:r>
           <w:r>
             <w:rPr>
@@ -12159,7 +12322,7 @@
 </file>
 
 <file path=customXml/itemProps1.xml><?xml version="1.0" encoding="utf-8"?>
-<ds:datastoreItem xmlns:ds="http://schemas.openxmlformats.org/officeDocument/2006/customXml" ds:itemID="{02F594FC-A025-4CAC-8985-27CF8213915E}">
+<ds:datastoreItem xmlns:ds="http://schemas.openxmlformats.org/officeDocument/2006/customXml" ds:itemID="{89651772-881C-4101-9451-7FE762945E21}">
   <ds:schemaRefs>
     <ds:schemaRef ds:uri="http://schemas.openxmlformats.org/officeDocument/2006/bibliography"/>
   </ds:schemaRefs>

</xml_diff>

<commit_message>
Initial Work on Shielded Animals. Updating link in About.xml
</commit_message>
<xml_diff>
--- a/Manual.docx
+++ b/Manual.docx
@@ -9,7 +9,7 @@
           <w:b/>
         </w:rPr>
       </w:pPr>
-      <w:bookmarkStart w:id="0" w:name="_Toc428612017"/>
+      <w:bookmarkStart w:id="0" w:name="_Toc431111106"/>
       <w:r>
         <w:rPr>
           <w:b/>
@@ -67,7 +67,7 @@
           <w:r>
             <w:fldChar w:fldCharType="separate"/>
           </w:r>
-          <w:hyperlink w:anchor="_Toc428612017" w:history="1">
+          <w:hyperlink w:anchor="_Toc431111106" w:history="1">
             <w:r>
               <w:rPr>
                 <w:rStyle w:val="Hyperlink"/>
@@ -95,7 +95,7 @@
                 <w:noProof/>
                 <w:webHidden/>
               </w:rPr>
-              <w:instrText xml:space="preserve"> PAGEREF _Toc428612017 \h </w:instrText>
+              <w:instrText xml:space="preserve"> PAGEREF _Toc431111106 \h </w:instrText>
             </w:r>
             <w:r>
               <w:rPr>
@@ -138,7 +138,7 @@
               <w:lang w:eastAsia="en-AU"/>
             </w:rPr>
           </w:pPr>
-          <w:hyperlink w:anchor="_Toc428612018" w:history="1">
+          <w:hyperlink w:anchor="_Toc431111107" w:history="1">
             <w:r>
               <w:rPr>
                 <w:rStyle w:val="Hyperlink"/>
@@ -165,7 +165,7 @@
                 <w:noProof/>
                 <w:webHidden/>
               </w:rPr>
-              <w:instrText xml:space="preserve"> PAGEREF _Toc428612018 \h </w:instrText>
+              <w:instrText xml:space="preserve"> PAGEREF _Toc431111107 \h </w:instrText>
             </w:r>
             <w:r>
               <w:rPr>
@@ -208,7 +208,7 @@
               <w:lang w:eastAsia="en-AU"/>
             </w:rPr>
           </w:pPr>
-          <w:hyperlink w:anchor="_Toc428612019" w:history="1">
+          <w:hyperlink w:anchor="_Toc431111108" w:history="1">
             <w:r>
               <w:rPr>
                 <w:rStyle w:val="Hyperlink"/>
@@ -235,7 +235,7 @@
                 <w:noProof/>
                 <w:webHidden/>
               </w:rPr>
-              <w:instrText xml:space="preserve"> PAGEREF _Toc428612019 \h </w:instrText>
+              <w:instrText xml:space="preserve"> PAGEREF _Toc431111108 \h </w:instrText>
             </w:r>
             <w:r>
               <w:rPr>
@@ -275,7 +275,7 @@
               <w:lang w:eastAsia="en-AU"/>
             </w:rPr>
           </w:pPr>
-          <w:hyperlink w:anchor="_Toc428612020" w:history="1">
+          <w:hyperlink w:anchor="_Toc431111109" w:history="1">
             <w:r>
               <w:rPr>
                 <w:rStyle w:val="Hyperlink"/>
@@ -302,7 +302,7 @@
                 <w:noProof/>
                 <w:webHidden/>
               </w:rPr>
-              <w:instrText xml:space="preserve"> PAGEREF _Toc428612020 \h </w:instrText>
+              <w:instrText xml:space="preserve"> PAGEREF _Toc431111109 \h </w:instrText>
             </w:r>
             <w:r>
               <w:rPr>
@@ -342,7 +342,7 @@
               <w:lang w:eastAsia="en-AU"/>
             </w:rPr>
           </w:pPr>
-          <w:hyperlink w:anchor="_Toc428612021" w:history="1">
+          <w:hyperlink w:anchor="_Toc431111110" w:history="1">
             <w:r>
               <w:rPr>
                 <w:rStyle w:val="Hyperlink"/>
@@ -372,7 +372,7 @@
                 <w:noProof/>
                 <w:webHidden/>
               </w:rPr>
-              <w:instrText xml:space="preserve"> PAGEREF _Toc428612021 \h </w:instrText>
+              <w:instrText xml:space="preserve"> PAGEREF _Toc431111110 \h </w:instrText>
             </w:r>
             <w:r>
               <w:rPr>
@@ -415,7 +415,7 @@
               <w:lang w:eastAsia="en-AU"/>
             </w:rPr>
           </w:pPr>
-          <w:hyperlink w:anchor="_Toc428612022" w:history="1">
+          <w:hyperlink w:anchor="_Toc431111111" w:history="1">
             <w:r>
               <w:rPr>
                 <w:rStyle w:val="Hyperlink"/>
@@ -444,7 +444,7 @@
                 <w:noProof/>
                 <w:webHidden/>
               </w:rPr>
-              <w:instrText xml:space="preserve"> PAGEREF _Toc428612022 \h </w:instrText>
+              <w:instrText xml:space="preserve"> PAGEREF _Toc431111111 \h </w:instrText>
             </w:r>
             <w:r>
               <w:rPr>
@@ -484,11 +484,10 @@
               <w:lang w:eastAsia="en-AU"/>
             </w:rPr>
           </w:pPr>
-          <w:hyperlink w:anchor="_Toc428612023" w:history="1">
+          <w:hyperlink w:anchor="_Toc431111112" w:history="1">
             <w:r>
               <w:rPr>
                 <w:rStyle w:val="Hyperlink"/>
-                <w:b/>
                 <w:noProof/>
                 <w:lang w:eastAsia="en-AU"/>
               </w:rPr>
@@ -513,7 +512,7 @@
                 <w:noProof/>
                 <w:webHidden/>
               </w:rPr>
-              <w:instrText xml:space="preserve"> PAGEREF _Toc428612023 \h </w:instrText>
+              <w:instrText xml:space="preserve"> PAGEREF _Toc431111112 \h </w:instrText>
             </w:r>
             <w:r>
               <w:rPr>
@@ -556,7 +555,7 @@
               <w:lang w:eastAsia="en-AU"/>
             </w:rPr>
           </w:pPr>
-          <w:hyperlink w:anchor="_Toc428612024" w:history="1">
+          <w:hyperlink w:anchor="_Toc431111113" w:history="1">
             <w:r>
               <w:rPr>
                 <w:rStyle w:val="Hyperlink"/>
@@ -584,7 +583,7 @@
                 <w:noProof/>
                 <w:webHidden/>
               </w:rPr>
-              <w:instrText xml:space="preserve"> PAGEREF _Toc428612024 \h </w:instrText>
+              <w:instrText xml:space="preserve"> PAGEREF _Toc431111113 \h </w:instrText>
             </w:r>
             <w:r>
               <w:rPr>
@@ -627,7 +626,7 @@
               <w:lang w:eastAsia="en-AU"/>
             </w:rPr>
           </w:pPr>
-          <w:hyperlink w:anchor="_Toc428612025" w:history="1">
+          <w:hyperlink w:anchor="_Toc431111114" w:history="1">
             <w:r>
               <w:rPr>
                 <w:rStyle w:val="Hyperlink"/>
@@ -655,7 +654,7 @@
                 <w:noProof/>
                 <w:webHidden/>
               </w:rPr>
-              <w:instrText xml:space="preserve"> PAGEREF _Toc428612025 \h </w:instrText>
+              <w:instrText xml:space="preserve"> PAGEREF _Toc431111114 \h </w:instrText>
             </w:r>
             <w:r>
               <w:rPr>
@@ -695,7 +694,7 @@
               <w:lang w:eastAsia="en-AU"/>
             </w:rPr>
           </w:pPr>
-          <w:hyperlink w:anchor="_Toc428612026" w:history="1">
+          <w:hyperlink w:anchor="_Toc431111115" w:history="1">
             <w:r>
               <w:rPr>
                 <w:rStyle w:val="Hyperlink"/>
@@ -725,7 +724,7 @@
                 <w:noProof/>
                 <w:webHidden/>
               </w:rPr>
-              <w:instrText xml:space="preserve"> PAGEREF _Toc428612026 \h </w:instrText>
+              <w:instrText xml:space="preserve"> PAGEREF _Toc431111115 \h </w:instrText>
             </w:r>
             <w:r>
               <w:rPr>
@@ -768,7 +767,7 @@
               <w:lang w:eastAsia="en-AU"/>
             </w:rPr>
           </w:pPr>
-          <w:hyperlink w:anchor="_Toc428612027" w:history="1">
+          <w:hyperlink w:anchor="_Toc431111116" w:history="1">
             <w:r>
               <w:rPr>
                 <w:rStyle w:val="Hyperlink"/>
@@ -797,7 +796,7 @@
                 <w:noProof/>
                 <w:webHidden/>
               </w:rPr>
-              <w:instrText xml:space="preserve"> PAGEREF _Toc428612027 \h </w:instrText>
+              <w:instrText xml:space="preserve"> PAGEREF _Toc431111116 \h </w:instrText>
             </w:r>
             <w:r>
               <w:rPr>
@@ -840,7 +839,7 @@
               <w:lang w:eastAsia="en-AU"/>
             </w:rPr>
           </w:pPr>
-          <w:hyperlink w:anchor="_Toc428612028" w:history="1">
+          <w:hyperlink w:anchor="_Toc431111117" w:history="1">
             <w:r>
               <w:rPr>
                 <w:rStyle w:val="Hyperlink"/>
@@ -869,7 +868,7 @@
                 <w:noProof/>
                 <w:webHidden/>
               </w:rPr>
-              <w:instrText xml:space="preserve"> PAGEREF _Toc428612028 \h </w:instrText>
+              <w:instrText xml:space="preserve"> PAGEREF _Toc431111117 \h </w:instrText>
             </w:r>
             <w:r>
               <w:rPr>
@@ -909,7 +908,7 @@
               <w:lang w:eastAsia="en-AU"/>
             </w:rPr>
           </w:pPr>
-          <w:hyperlink w:anchor="_Toc428612029" w:history="1">
+          <w:hyperlink w:anchor="_Toc431111118" w:history="1">
             <w:r>
               <w:rPr>
                 <w:rStyle w:val="Hyperlink"/>
@@ -939,7 +938,7 @@
                 <w:noProof/>
                 <w:webHidden/>
               </w:rPr>
-              <w:instrText xml:space="preserve"> PAGEREF _Toc428612029 \h </w:instrText>
+              <w:instrText xml:space="preserve"> PAGEREF _Toc431111118 \h </w:instrText>
             </w:r>
             <w:r>
               <w:rPr>
@@ -982,7 +981,7 @@
               <w:lang w:eastAsia="en-AU"/>
             </w:rPr>
           </w:pPr>
-          <w:hyperlink w:anchor="_Toc428612030" w:history="1">
+          <w:hyperlink w:anchor="_Toc431111119" w:history="1">
             <w:r>
               <w:rPr>
                 <w:rStyle w:val="Hyperlink"/>
@@ -1011,7 +1010,7 @@
                 <w:noProof/>
                 <w:webHidden/>
               </w:rPr>
-              <w:instrText xml:space="preserve"> PAGEREF _Toc428612030 \h </w:instrText>
+              <w:instrText xml:space="preserve"> PAGEREF _Toc431111119 \h </w:instrText>
             </w:r>
             <w:r>
               <w:rPr>
@@ -1054,7 +1053,7 @@
               <w:lang w:eastAsia="en-AU"/>
             </w:rPr>
           </w:pPr>
-          <w:hyperlink w:anchor="_Toc428612031" w:history="1">
+          <w:hyperlink w:anchor="_Toc431111120" w:history="1">
             <w:r>
               <w:rPr>
                 <w:rStyle w:val="Hyperlink"/>
@@ -1083,7 +1082,7 @@
                 <w:noProof/>
                 <w:webHidden/>
               </w:rPr>
-              <w:instrText xml:space="preserve"> PAGEREF _Toc428612031 \h </w:instrText>
+              <w:instrText xml:space="preserve"> PAGEREF _Toc431111120 \h </w:instrText>
             </w:r>
             <w:r>
               <w:rPr>
@@ -1123,7 +1122,7 @@
               <w:lang w:eastAsia="en-AU"/>
             </w:rPr>
           </w:pPr>
-          <w:hyperlink w:anchor="_Toc428612032" w:history="1">
+          <w:hyperlink w:anchor="_Toc431111121" w:history="1">
             <w:r>
               <w:rPr>
                 <w:rStyle w:val="Hyperlink"/>
@@ -1153,7 +1152,7 @@
                 <w:noProof/>
                 <w:webHidden/>
               </w:rPr>
-              <w:instrText xml:space="preserve"> PAGEREF _Toc428612032 \h </w:instrText>
+              <w:instrText xml:space="preserve"> PAGEREF _Toc431111121 \h </w:instrText>
             </w:r>
             <w:r>
               <w:rPr>
@@ -1196,7 +1195,7 @@
               <w:lang w:eastAsia="en-AU"/>
             </w:rPr>
           </w:pPr>
-          <w:hyperlink w:anchor="_Toc428612033" w:history="1">
+          <w:hyperlink w:anchor="_Toc431111122" w:history="1">
             <w:r>
               <w:rPr>
                 <w:rStyle w:val="Hyperlink"/>
@@ -1223,7 +1222,7 @@
                 <w:noProof/>
                 <w:webHidden/>
               </w:rPr>
-              <w:instrText xml:space="preserve"> PAGEREF _Toc428612033 \h </w:instrText>
+              <w:instrText xml:space="preserve"> PAGEREF _Toc431111122 \h </w:instrText>
             </w:r>
             <w:r>
               <w:rPr>
@@ -1266,7 +1265,7 @@
               <w:lang w:eastAsia="en-AU"/>
             </w:rPr>
           </w:pPr>
-          <w:hyperlink w:anchor="_Toc428612034" w:history="1">
+          <w:hyperlink w:anchor="_Toc431111123" w:history="1">
             <w:r>
               <w:rPr>
                 <w:rStyle w:val="Hyperlink"/>
@@ -1295,7 +1294,7 @@
                 <w:noProof/>
                 <w:webHidden/>
               </w:rPr>
-              <w:instrText xml:space="preserve"> PAGEREF _Toc428612034 \h </w:instrText>
+              <w:instrText xml:space="preserve"> PAGEREF _Toc431111123 \h </w:instrText>
             </w:r>
             <w:r>
               <w:rPr>
@@ -1338,7 +1337,7 @@
               <w:lang w:eastAsia="en-AU"/>
             </w:rPr>
           </w:pPr>
-          <w:hyperlink w:anchor="_Toc428612035" w:history="1">
+          <w:hyperlink w:anchor="_Toc431111124" w:history="1">
             <w:r>
               <w:rPr>
                 <w:rStyle w:val="Hyperlink"/>
@@ -1367,7 +1366,7 @@
                 <w:noProof/>
                 <w:webHidden/>
               </w:rPr>
-              <w:instrText xml:space="preserve"> PAGEREF _Toc428612035 \h </w:instrText>
+              <w:instrText xml:space="preserve"> PAGEREF _Toc431111124 \h </w:instrText>
             </w:r>
             <w:r>
               <w:rPr>
@@ -1410,7 +1409,7 @@
               <w:lang w:eastAsia="en-AU"/>
             </w:rPr>
           </w:pPr>
-          <w:hyperlink w:anchor="_Toc428612036" w:history="1">
+          <w:hyperlink w:anchor="_Toc431111125" w:history="1">
             <w:r>
               <w:rPr>
                 <w:rStyle w:val="Hyperlink"/>
@@ -1439,7 +1438,7 @@
                 <w:noProof/>
                 <w:webHidden/>
               </w:rPr>
-              <w:instrText xml:space="preserve"> PAGEREF _Toc428612036 \h </w:instrText>
+              <w:instrText xml:space="preserve"> PAGEREF _Toc431111125 \h </w:instrText>
             </w:r>
             <w:r>
               <w:rPr>
@@ -1482,7 +1481,7 @@
               <w:lang w:eastAsia="en-AU"/>
             </w:rPr>
           </w:pPr>
-          <w:hyperlink w:anchor="_Toc428612037" w:history="1">
+          <w:hyperlink w:anchor="_Toc431111126" w:history="1">
             <w:r>
               <w:rPr>
                 <w:rStyle w:val="Hyperlink"/>
@@ -1511,7 +1510,7 @@
                 <w:noProof/>
                 <w:webHidden/>
               </w:rPr>
-              <w:instrText xml:space="preserve"> PAGEREF _Toc428612037 \h </w:instrText>
+              <w:instrText xml:space="preserve"> PAGEREF _Toc431111126 \h </w:instrText>
             </w:r>
             <w:r>
               <w:rPr>
@@ -1554,7 +1553,7 @@
               <w:lang w:eastAsia="en-AU"/>
             </w:rPr>
           </w:pPr>
-          <w:hyperlink w:anchor="_Toc428612038" w:history="1">
+          <w:hyperlink w:anchor="_Toc431111127" w:history="1">
             <w:r>
               <w:rPr>
                 <w:rStyle w:val="Hyperlink"/>
@@ -1583,7 +1582,7 @@
                 <w:noProof/>
                 <w:webHidden/>
               </w:rPr>
-              <w:instrText xml:space="preserve"> PAGEREF _Toc428612038 \h </w:instrText>
+              <w:instrText xml:space="preserve"> PAGEREF _Toc431111127 \h </w:instrText>
             </w:r>
             <w:r>
               <w:rPr>
@@ -1623,7 +1622,7 @@
               <w:lang w:eastAsia="en-AU"/>
             </w:rPr>
           </w:pPr>
-          <w:hyperlink w:anchor="_Toc428612039" w:history="1">
+          <w:hyperlink w:anchor="_Toc431111128" w:history="1">
             <w:r>
               <w:rPr>
                 <w:rStyle w:val="Hyperlink"/>
@@ -1651,7 +1650,7 @@
                 <w:noProof/>
                 <w:webHidden/>
               </w:rPr>
-              <w:instrText xml:space="preserve"> PAGEREF _Toc428612039 \h </w:instrText>
+              <w:instrText xml:space="preserve"> PAGEREF _Toc431111128 \h </w:instrText>
             </w:r>
             <w:r>
               <w:rPr>
@@ -1694,7 +1693,7 @@
               <w:lang w:eastAsia="en-AU"/>
             </w:rPr>
           </w:pPr>
-          <w:hyperlink w:anchor="_Toc428612040" w:history="1">
+          <w:hyperlink w:anchor="_Toc431111129" w:history="1">
             <w:r>
               <w:rPr>
                 <w:rStyle w:val="Hyperlink"/>
@@ -1723,7 +1722,7 @@
                 <w:noProof/>
                 <w:webHidden/>
               </w:rPr>
-              <w:instrText xml:space="preserve"> PAGEREF _Toc428612040 \h </w:instrText>
+              <w:instrText xml:space="preserve"> PAGEREF _Toc431111129 \h </w:instrText>
             </w:r>
             <w:r>
               <w:rPr>
@@ -1763,7 +1762,7 @@
               <w:lang w:eastAsia="en-AU"/>
             </w:rPr>
           </w:pPr>
-          <w:hyperlink w:anchor="_Toc428612041" w:history="1">
+          <w:hyperlink w:anchor="_Toc431111130" w:history="1">
             <w:r>
               <w:rPr>
                 <w:rStyle w:val="Hyperlink"/>
@@ -1771,7 +1770,7 @@
                 <w:b/>
                 <w:noProof/>
               </w:rPr>
-              <w:t>ED-Personal Shields</w:t>
+              <w:t>ED-Personal Animal Shields</w:t>
             </w:r>
             <w:r>
               <w:rPr>
@@ -1792,7 +1791,7 @@
                 <w:noProof/>
                 <w:webHidden/>
               </w:rPr>
-              <w:instrText xml:space="preserve"> PAGEREF _Toc428612041 \h </w:instrText>
+              <w:instrText xml:space="preserve"> PAGEREF _Toc431111130 \h </w:instrText>
             </w:r>
             <w:r>
               <w:rPr>
@@ -1835,7 +1834,7 @@
               <w:lang w:eastAsia="en-AU"/>
             </w:rPr>
           </w:pPr>
-          <w:hyperlink w:anchor="_Toc428612042" w:history="1">
+          <w:hyperlink w:anchor="_Toc431111131" w:history="1">
             <w:r>
               <w:rPr>
                 <w:rStyle w:val="Hyperlink"/>
@@ -1864,7 +1863,7 @@
                 <w:noProof/>
                 <w:webHidden/>
               </w:rPr>
-              <w:instrText xml:space="preserve"> PAGEREF _Toc428612042 \h </w:instrText>
+              <w:instrText xml:space="preserve"> PAGEREF _Toc431111131 \h </w:instrText>
             </w:r>
             <w:r>
               <w:rPr>
@@ -1885,6 +1884,75 @@
                 <w:webHidden/>
               </w:rPr>
               <w:t>13</w:t>
+            </w:r>
+            <w:r>
+              <w:rPr>
+                <w:noProof/>
+                <w:webHidden/>
+              </w:rPr>
+              <w:fldChar w:fldCharType="end"/>
+            </w:r>
+          </w:hyperlink>
+        </w:p>
+        <w:p>
+          <w:pPr>
+            <w:pStyle w:val="TOC1"/>
+            <w:rPr>
+              <w:rFonts w:eastAsiaTheme="minorEastAsia"/>
+              <w:noProof/>
+              <w:lang w:eastAsia="en-AU"/>
+            </w:rPr>
+          </w:pPr>
+          <w:hyperlink w:anchor="_Toc431111132" w:history="1">
+            <w:r>
+              <w:rPr>
+                <w:rStyle w:val="Hyperlink"/>
+                <w:rFonts w:eastAsia="Times New Roman"/>
+                <w:b/>
+                <w:noProof/>
+              </w:rPr>
+              <w:t>ED-Personal Shields</w:t>
+            </w:r>
+            <w:r>
+              <w:rPr>
+                <w:noProof/>
+                <w:webHidden/>
+              </w:rPr>
+              <w:tab/>
+            </w:r>
+            <w:r>
+              <w:rPr>
+                <w:noProof/>
+                <w:webHidden/>
+              </w:rPr>
+              <w:fldChar w:fldCharType="begin"/>
+            </w:r>
+            <w:r>
+              <w:rPr>
+                <w:noProof/>
+                <w:webHidden/>
+              </w:rPr>
+              <w:instrText xml:space="preserve"> PAGEREF _Toc431111132 \h </w:instrText>
+            </w:r>
+            <w:r>
+              <w:rPr>
+                <w:noProof/>
+                <w:webHidden/>
+              </w:rPr>
+            </w:r>
+            <w:r>
+              <w:rPr>
+                <w:noProof/>
+                <w:webHidden/>
+              </w:rPr>
+              <w:fldChar w:fldCharType="separate"/>
+            </w:r>
+            <w:r>
+              <w:rPr>
+                <w:noProof/>
+                <w:webHidden/>
+              </w:rPr>
+              <w:t>14</w:t>
             </w:r>
             <w:r>
               <w:rPr>
@@ -1907,7 +1975,7 @@
               <w:lang w:eastAsia="en-AU"/>
             </w:rPr>
           </w:pPr>
-          <w:hyperlink w:anchor="_Toc428612043" w:history="1">
+          <w:hyperlink w:anchor="_Toc431111133" w:history="1">
             <w:r>
               <w:rPr>
                 <w:rStyle w:val="Hyperlink"/>
@@ -1915,7 +1983,7 @@
                 <w:noProof/>
                 <w:lang w:eastAsia="en-AU"/>
               </w:rPr>
-              <w:t>How to use</w:t>
+              <w:t>Description</w:t>
             </w:r>
             <w:r>
               <w:rPr>
@@ -1936,77 +2004,7 @@
                 <w:noProof/>
                 <w:webHidden/>
               </w:rPr>
-              <w:instrText xml:space="preserve"> PAGEREF _Toc428612043 \h </w:instrText>
-            </w:r>
-            <w:r>
-              <w:rPr>
-                <w:noProof/>
-                <w:webHidden/>
-              </w:rPr>
-            </w:r>
-            <w:r>
-              <w:rPr>
-                <w:noProof/>
-                <w:webHidden/>
-              </w:rPr>
-              <w:fldChar w:fldCharType="separate"/>
-            </w:r>
-            <w:r>
-              <w:rPr>
-                <w:noProof/>
-                <w:webHidden/>
-              </w:rPr>
-              <w:t>13</w:t>
-            </w:r>
-            <w:r>
-              <w:rPr>
-                <w:noProof/>
-                <w:webHidden/>
-              </w:rPr>
-              <w:fldChar w:fldCharType="end"/>
-            </w:r>
-          </w:hyperlink>
-        </w:p>
-        <w:p>
-          <w:pPr>
-            <w:pStyle w:val="TOC1"/>
-            <w:rPr>
-              <w:rFonts w:eastAsiaTheme="minorEastAsia"/>
-              <w:noProof/>
-              <w:lang w:eastAsia="en-AU"/>
-            </w:rPr>
-          </w:pPr>
-          <w:hyperlink w:anchor="_Toc428612044" w:history="1">
-            <w:r>
-              <w:rPr>
-                <w:rStyle w:val="Hyperlink"/>
-                <w:rFonts w:eastAsia="Times New Roman"/>
-                <w:b/>
-                <w:noProof/>
-                <w:lang w:eastAsia="en-AU"/>
-              </w:rPr>
-              <w:t>Plant 24H</w:t>
-            </w:r>
-            <w:r>
-              <w:rPr>
-                <w:noProof/>
-                <w:webHidden/>
-              </w:rPr>
-              <w:tab/>
-            </w:r>
-            <w:r>
-              <w:rPr>
-                <w:noProof/>
-                <w:webHidden/>
-              </w:rPr>
-              <w:fldChar w:fldCharType="begin"/>
-            </w:r>
-            <w:r>
-              <w:rPr>
-                <w:noProof/>
-                <w:webHidden/>
-              </w:rPr>
-              <w:instrText xml:space="preserve"> PAGEREF _Toc428612044 \h </w:instrText>
+              <w:instrText xml:space="preserve"> PAGEREF _Toc431111133 \h </w:instrText>
             </w:r>
             <w:r>
               <w:rPr>
@@ -2049,7 +2047,7 @@
               <w:lang w:eastAsia="en-AU"/>
             </w:rPr>
           </w:pPr>
-          <w:hyperlink w:anchor="_Toc428612045" w:history="1">
+          <w:hyperlink w:anchor="_Toc431111134" w:history="1">
             <w:r>
               <w:rPr>
                 <w:rStyle w:val="Hyperlink"/>
@@ -2057,7 +2055,7 @@
                 <w:noProof/>
                 <w:lang w:eastAsia="en-AU"/>
               </w:rPr>
-              <w:t>Description</w:t>
+              <w:t>How to use</w:t>
             </w:r>
             <w:r>
               <w:rPr>
@@ -2078,7 +2076,7 @@
                 <w:noProof/>
                 <w:webHidden/>
               </w:rPr>
-              <w:instrText xml:space="preserve"> PAGEREF _Toc428612045 \h </w:instrText>
+              <w:instrText xml:space="preserve"> PAGEREF _Toc431111134 \h </w:instrText>
             </w:r>
             <w:r>
               <w:rPr>
@@ -2099,6 +2097,76 @@
                 <w:webHidden/>
               </w:rPr>
               <w:t>14</w:t>
+            </w:r>
+            <w:r>
+              <w:rPr>
+                <w:noProof/>
+                <w:webHidden/>
+              </w:rPr>
+              <w:fldChar w:fldCharType="end"/>
+            </w:r>
+          </w:hyperlink>
+        </w:p>
+        <w:p>
+          <w:pPr>
+            <w:pStyle w:val="TOC1"/>
+            <w:rPr>
+              <w:rFonts w:eastAsiaTheme="minorEastAsia"/>
+              <w:noProof/>
+              <w:lang w:eastAsia="en-AU"/>
+            </w:rPr>
+          </w:pPr>
+          <w:hyperlink w:anchor="_Toc431111135" w:history="1">
+            <w:r>
+              <w:rPr>
+                <w:rStyle w:val="Hyperlink"/>
+                <w:rFonts w:eastAsia="Times New Roman"/>
+                <w:b/>
+                <w:noProof/>
+                <w:lang w:eastAsia="en-AU"/>
+              </w:rPr>
+              <w:t>Plant 24H</w:t>
+            </w:r>
+            <w:r>
+              <w:rPr>
+                <w:noProof/>
+                <w:webHidden/>
+              </w:rPr>
+              <w:tab/>
+            </w:r>
+            <w:r>
+              <w:rPr>
+                <w:noProof/>
+                <w:webHidden/>
+              </w:rPr>
+              <w:fldChar w:fldCharType="begin"/>
+            </w:r>
+            <w:r>
+              <w:rPr>
+                <w:noProof/>
+                <w:webHidden/>
+              </w:rPr>
+              <w:instrText xml:space="preserve"> PAGEREF _Toc431111135 \h </w:instrText>
+            </w:r>
+            <w:r>
+              <w:rPr>
+                <w:noProof/>
+                <w:webHidden/>
+              </w:rPr>
+            </w:r>
+            <w:r>
+              <w:rPr>
+                <w:noProof/>
+                <w:webHidden/>
+              </w:rPr>
+              <w:fldChar w:fldCharType="separate"/>
+            </w:r>
+            <w:r>
+              <w:rPr>
+                <w:noProof/>
+                <w:webHidden/>
+              </w:rPr>
+              <w:t>15</w:t>
             </w:r>
             <w:r>
               <w:rPr>
@@ -2121,14 +2189,15 @@
               <w:lang w:eastAsia="en-AU"/>
             </w:rPr>
           </w:pPr>
-          <w:hyperlink w:anchor="_Toc428612046" w:history="1">
+          <w:hyperlink w:anchor="_Toc431111136" w:history="1">
             <w:r>
               <w:rPr>
                 <w:rStyle w:val="Hyperlink"/>
                 <w:rFonts w:eastAsia="Times New Roman"/>
                 <w:noProof/>
-              </w:rPr>
-              <w:t>Adding more plants</w:t>
+                <w:lang w:eastAsia="en-AU"/>
+              </w:rPr>
+              <w:t>Description</w:t>
             </w:r>
             <w:r>
               <w:rPr>
@@ -2149,77 +2218,7 @@
                 <w:noProof/>
                 <w:webHidden/>
               </w:rPr>
-              <w:instrText xml:space="preserve"> PAGEREF _Toc428612046 \h </w:instrText>
-            </w:r>
-            <w:r>
-              <w:rPr>
-                <w:noProof/>
-                <w:webHidden/>
-              </w:rPr>
-            </w:r>
-            <w:r>
-              <w:rPr>
-                <w:noProof/>
-                <w:webHidden/>
-              </w:rPr>
-              <w:fldChar w:fldCharType="separate"/>
-            </w:r>
-            <w:r>
-              <w:rPr>
-                <w:noProof/>
-                <w:webHidden/>
-              </w:rPr>
-              <w:t>14</w:t>
-            </w:r>
-            <w:r>
-              <w:rPr>
-                <w:noProof/>
-                <w:webHidden/>
-              </w:rPr>
-              <w:fldChar w:fldCharType="end"/>
-            </w:r>
-          </w:hyperlink>
-        </w:p>
-        <w:p>
-          <w:pPr>
-            <w:pStyle w:val="TOC1"/>
-            <w:rPr>
-              <w:rFonts w:eastAsiaTheme="minorEastAsia"/>
-              <w:noProof/>
-              <w:lang w:eastAsia="en-AU"/>
-            </w:rPr>
-          </w:pPr>
-          <w:hyperlink w:anchor="_Toc428612047" w:history="1">
-            <w:r>
-              <w:rPr>
-                <w:rStyle w:val="Hyperlink"/>
-                <w:rFonts w:eastAsia="Times New Roman"/>
-                <w:b/>
-                <w:noProof/>
-                <w:lang w:eastAsia="en-AU"/>
-              </w:rPr>
-              <w:t>ED-Reverse Cycle Cooler</w:t>
-            </w:r>
-            <w:r>
-              <w:rPr>
-                <w:noProof/>
-                <w:webHidden/>
-              </w:rPr>
-              <w:tab/>
-            </w:r>
-            <w:r>
-              <w:rPr>
-                <w:noProof/>
-                <w:webHidden/>
-              </w:rPr>
-              <w:fldChar w:fldCharType="begin"/>
-            </w:r>
-            <w:r>
-              <w:rPr>
-                <w:noProof/>
-                <w:webHidden/>
-              </w:rPr>
-              <w:instrText xml:space="preserve"> PAGEREF _Toc428612047 \h </w:instrText>
+              <w:instrText xml:space="preserve"> PAGEREF _Toc431111136 \h </w:instrText>
             </w:r>
             <w:r>
               <w:rPr>
@@ -2262,15 +2261,14 @@
               <w:lang w:eastAsia="en-AU"/>
             </w:rPr>
           </w:pPr>
-          <w:hyperlink w:anchor="_Toc428612048" w:history="1">
+          <w:hyperlink w:anchor="_Toc431111137" w:history="1">
             <w:r>
               <w:rPr>
                 <w:rStyle w:val="Hyperlink"/>
                 <w:rFonts w:eastAsia="Times New Roman"/>
                 <w:noProof/>
-                <w:lang w:eastAsia="en-AU"/>
-              </w:rPr>
-              <w:t>Description</w:t>
+              </w:rPr>
+              <w:t>Adding more plants</w:t>
             </w:r>
             <w:r>
               <w:rPr>
@@ -2291,7 +2289,7 @@
                 <w:noProof/>
                 <w:webHidden/>
               </w:rPr>
-              <w:instrText xml:space="preserve"> PAGEREF _Toc428612048 \h </w:instrText>
+              <w:instrText xml:space="preserve"> PAGEREF _Toc431111137 \h </w:instrText>
             </w:r>
             <w:r>
               <w:rPr>
@@ -2331,7 +2329,7 @@
               <w:lang w:eastAsia="en-AU"/>
             </w:rPr>
           </w:pPr>
-          <w:hyperlink w:anchor="_Toc428612049" w:history="1">
+          <w:hyperlink w:anchor="_Toc431111138" w:history="1">
             <w:r>
               <w:rPr>
                 <w:rStyle w:val="Hyperlink"/>
@@ -2340,7 +2338,7 @@
                 <w:noProof/>
                 <w:lang w:eastAsia="en-AU"/>
               </w:rPr>
-              <w:t>ED-Shields</w:t>
+              <w:t>ED-Reverse Cycle Cooler</w:t>
             </w:r>
             <w:r>
               <w:rPr>
@@ -2361,7 +2359,7 @@
                 <w:noProof/>
                 <w:webHidden/>
               </w:rPr>
-              <w:instrText xml:space="preserve"> PAGEREF _Toc428612049 \h </w:instrText>
+              <w:instrText xml:space="preserve"> PAGEREF _Toc431111138 \h </w:instrText>
             </w:r>
             <w:r>
               <w:rPr>
@@ -2404,7 +2402,7 @@
               <w:lang w:eastAsia="en-AU"/>
             </w:rPr>
           </w:pPr>
-          <w:hyperlink w:anchor="_Toc428612050" w:history="1">
+          <w:hyperlink w:anchor="_Toc431111139" w:history="1">
             <w:r>
               <w:rPr>
                 <w:rStyle w:val="Hyperlink"/>
@@ -2433,7 +2431,7 @@
                 <w:noProof/>
                 <w:webHidden/>
               </w:rPr>
-              <w:instrText xml:space="preserve"> PAGEREF _Toc428612050 \h </w:instrText>
+              <w:instrText xml:space="preserve"> PAGEREF _Toc431111139 \h </w:instrText>
             </w:r>
             <w:r>
               <w:rPr>
@@ -2454,6 +2452,76 @@
                 <w:webHidden/>
               </w:rPr>
               <w:t>16</w:t>
+            </w:r>
+            <w:r>
+              <w:rPr>
+                <w:noProof/>
+                <w:webHidden/>
+              </w:rPr>
+              <w:fldChar w:fldCharType="end"/>
+            </w:r>
+          </w:hyperlink>
+        </w:p>
+        <w:p>
+          <w:pPr>
+            <w:pStyle w:val="TOC1"/>
+            <w:rPr>
+              <w:rFonts w:eastAsiaTheme="minorEastAsia"/>
+              <w:noProof/>
+              <w:lang w:eastAsia="en-AU"/>
+            </w:rPr>
+          </w:pPr>
+          <w:hyperlink w:anchor="_Toc431111140" w:history="1">
+            <w:r>
+              <w:rPr>
+                <w:rStyle w:val="Hyperlink"/>
+                <w:rFonts w:eastAsia="Times New Roman"/>
+                <w:b/>
+                <w:noProof/>
+                <w:lang w:eastAsia="en-AU"/>
+              </w:rPr>
+              <w:t>ED-Shields</w:t>
+            </w:r>
+            <w:r>
+              <w:rPr>
+                <w:noProof/>
+                <w:webHidden/>
+              </w:rPr>
+              <w:tab/>
+            </w:r>
+            <w:r>
+              <w:rPr>
+                <w:noProof/>
+                <w:webHidden/>
+              </w:rPr>
+              <w:fldChar w:fldCharType="begin"/>
+            </w:r>
+            <w:r>
+              <w:rPr>
+                <w:noProof/>
+                <w:webHidden/>
+              </w:rPr>
+              <w:instrText xml:space="preserve"> PAGEREF _Toc431111140 \h </w:instrText>
+            </w:r>
+            <w:r>
+              <w:rPr>
+                <w:noProof/>
+                <w:webHidden/>
+              </w:rPr>
+            </w:r>
+            <w:r>
+              <w:rPr>
+                <w:noProof/>
+                <w:webHidden/>
+              </w:rPr>
+              <w:fldChar w:fldCharType="separate"/>
+            </w:r>
+            <w:r>
+              <w:rPr>
+                <w:noProof/>
+                <w:webHidden/>
+              </w:rPr>
+              <w:t>17</w:t>
             </w:r>
             <w:r>
               <w:rPr>
@@ -2476,7 +2544,7 @@
               <w:lang w:eastAsia="en-AU"/>
             </w:rPr>
           </w:pPr>
-          <w:hyperlink w:anchor="_Toc428612051" w:history="1">
+          <w:hyperlink w:anchor="_Toc431111141" w:history="1">
             <w:r>
               <w:rPr>
                 <w:rStyle w:val="Hyperlink"/>
@@ -2484,7 +2552,7 @@
                 <w:noProof/>
                 <w:lang w:eastAsia="en-AU"/>
               </w:rPr>
-              <w:t>How to use</w:t>
+              <w:t>Description</w:t>
             </w:r>
             <w:r>
               <w:rPr>
@@ -2505,7 +2573,7 @@
                 <w:noProof/>
                 <w:webHidden/>
               </w:rPr>
-              <w:instrText xml:space="preserve"> PAGEREF _Toc428612051 \h </w:instrText>
+              <w:instrText xml:space="preserve"> PAGEREF _Toc431111141 \h </w:instrText>
             </w:r>
             <w:r>
               <w:rPr>
@@ -2525,7 +2593,7 @@
                 <w:noProof/>
                 <w:webHidden/>
               </w:rPr>
-              <w:t>16</w:t>
+              <w:t>17</w:t>
             </w:r>
             <w:r>
               <w:rPr>
@@ -2548,13 +2616,15 @@
               <w:lang w:eastAsia="en-AU"/>
             </w:rPr>
           </w:pPr>
-          <w:hyperlink w:anchor="_Toc428612052" w:history="1">
+          <w:hyperlink w:anchor="_Toc431111142" w:history="1">
             <w:r>
               <w:rPr>
                 <w:rStyle w:val="Hyperlink"/>
-                <w:noProof/>
-              </w:rPr>
-              <w:t>Details</w:t>
+                <w:rFonts w:eastAsia="Times New Roman"/>
+                <w:noProof/>
+                <w:lang w:eastAsia="en-AU"/>
+              </w:rPr>
+              <w:t>How to use</w:t>
             </w:r>
             <w:r>
               <w:rPr>
@@ -2575,7 +2645,7 @@
                 <w:noProof/>
                 <w:webHidden/>
               </w:rPr>
-              <w:instrText xml:space="preserve"> PAGEREF _Toc428612052 \h </w:instrText>
+              <w:instrText xml:space="preserve"> PAGEREF _Toc431111142 \h </w:instrText>
             </w:r>
             <w:r>
               <w:rPr>
@@ -2595,7 +2665,7 @@
                 <w:noProof/>
                 <w:webHidden/>
               </w:rPr>
-              <w:t>16</w:t>
+              <w:t>17</w:t>
             </w:r>
             <w:r>
               <w:rPr>
@@ -2618,15 +2688,13 @@
               <w:lang w:eastAsia="en-AU"/>
             </w:rPr>
           </w:pPr>
-          <w:hyperlink w:anchor="_Toc428612053" w:history="1">
+          <w:hyperlink w:anchor="_Toc431111143" w:history="1">
             <w:r>
               <w:rPr>
                 <w:rStyle w:val="Hyperlink"/>
-                <w:rFonts w:eastAsia="Times New Roman"/>
-                <w:noProof/>
-                <w:lang w:eastAsia="en-AU"/>
-              </w:rPr>
-              <w:t>Modding</w:t>
+                <w:noProof/>
+              </w:rPr>
+              <w:t>Details</w:t>
             </w:r>
             <w:r>
               <w:rPr>
@@ -2647,7 +2715,7 @@
                 <w:noProof/>
                 <w:webHidden/>
               </w:rPr>
-              <w:instrText xml:space="preserve"> PAGEREF _Toc428612053 \h </w:instrText>
+              <w:instrText xml:space="preserve"> PAGEREF _Toc431111143 \h </w:instrText>
             </w:r>
             <w:r>
               <w:rPr>
@@ -2668,74 +2736,6 @@
                 <w:webHidden/>
               </w:rPr>
               <w:t>17</w:t>
-            </w:r>
-            <w:r>
-              <w:rPr>
-                <w:noProof/>
-                <w:webHidden/>
-              </w:rPr>
-              <w:fldChar w:fldCharType="end"/>
-            </w:r>
-          </w:hyperlink>
-        </w:p>
-        <w:p>
-          <w:pPr>
-            <w:pStyle w:val="TOC1"/>
-            <w:rPr>
-              <w:rFonts w:eastAsiaTheme="minorEastAsia"/>
-              <w:noProof/>
-              <w:lang w:eastAsia="en-AU"/>
-            </w:rPr>
-          </w:pPr>
-          <w:hyperlink w:anchor="_Toc428612054" w:history="1">
-            <w:r>
-              <w:rPr>
-                <w:rStyle w:val="Hyperlink"/>
-                <w:b/>
-                <w:noProof/>
-              </w:rPr>
-              <w:t>ED-Stargate</w:t>
-            </w:r>
-            <w:r>
-              <w:rPr>
-                <w:noProof/>
-                <w:webHidden/>
-              </w:rPr>
-              <w:tab/>
-            </w:r>
-            <w:r>
-              <w:rPr>
-                <w:noProof/>
-                <w:webHidden/>
-              </w:rPr>
-              <w:fldChar w:fldCharType="begin"/>
-            </w:r>
-            <w:r>
-              <w:rPr>
-                <w:noProof/>
-                <w:webHidden/>
-              </w:rPr>
-              <w:instrText xml:space="preserve"> PAGEREF _Toc428612054 \h </w:instrText>
-            </w:r>
-            <w:r>
-              <w:rPr>
-                <w:noProof/>
-                <w:webHidden/>
-              </w:rPr>
-            </w:r>
-            <w:r>
-              <w:rPr>
-                <w:noProof/>
-                <w:webHidden/>
-              </w:rPr>
-              <w:fldChar w:fldCharType="separate"/>
-            </w:r>
-            <w:r>
-              <w:rPr>
-                <w:noProof/>
-                <w:webHidden/>
-              </w:rPr>
-              <w:t>18</w:t>
             </w:r>
             <w:r>
               <w:rPr>
@@ -2758,7 +2758,7 @@
               <w:lang w:eastAsia="en-AU"/>
             </w:rPr>
           </w:pPr>
-          <w:hyperlink w:anchor="_Toc428612055" w:history="1">
+          <w:hyperlink w:anchor="_Toc431111144" w:history="1">
             <w:r>
               <w:rPr>
                 <w:rStyle w:val="Hyperlink"/>
@@ -2766,7 +2766,7 @@
                 <w:noProof/>
                 <w:lang w:eastAsia="en-AU"/>
               </w:rPr>
-              <w:t>Description</w:t>
+              <w:t>Modding</w:t>
             </w:r>
             <w:r>
               <w:rPr>
@@ -2787,7 +2787,7 @@
                 <w:noProof/>
                 <w:webHidden/>
               </w:rPr>
-              <w:instrText xml:space="preserve"> PAGEREF _Toc428612055 \h </w:instrText>
+              <w:instrText xml:space="preserve"> PAGEREF _Toc431111144 \h </w:instrText>
             </w:r>
             <w:r>
               <w:rPr>
@@ -2818,123 +2818,6 @@
             </w:r>
           </w:hyperlink>
         </w:p>
-        <w:bookmarkStart w:id="1" w:name="_GoBack"/>
-        <w:p>
-          <w:pPr>
-            <w:pStyle w:val="TOC2"/>
-            <w:tabs>
-              <w:tab w:val="right" w:leader="dot" w:pos="9016"/>
-            </w:tabs>
-            <w:rPr>
-              <w:rFonts w:eastAsiaTheme="minorEastAsia"/>
-              <w:noProof/>
-              <w:lang w:eastAsia="en-AU"/>
-            </w:rPr>
-          </w:pPr>
-          <w:r>
-            <w:rPr>
-              <w:rStyle w:val="Hyperlink"/>
-              <w:noProof/>
-            </w:rPr>
-            <w:fldChar w:fldCharType="begin"/>
-          </w:r>
-          <w:r>
-            <w:rPr>
-              <w:rStyle w:val="Hyperlink"/>
-              <w:noProof/>
-            </w:rPr>
-            <w:instrText xml:space="preserve"> </w:instrText>
-          </w:r>
-          <w:r>
-            <w:rPr>
-              <w:noProof/>
-            </w:rPr>
-            <w:instrText>HYPERLINK \l "_Toc428612056"</w:instrText>
-          </w:r>
-          <w:r>
-            <w:rPr>
-              <w:rStyle w:val="Hyperlink"/>
-              <w:noProof/>
-            </w:rPr>
-            <w:instrText xml:space="preserve"> </w:instrText>
-          </w:r>
-          <w:r>
-            <w:rPr>
-              <w:rStyle w:val="Hyperlink"/>
-              <w:noProof/>
-            </w:rPr>
-          </w:r>
-          <w:r>
-            <w:rPr>
-              <w:rStyle w:val="Hyperlink"/>
-              <w:noProof/>
-            </w:rPr>
-            <w:fldChar w:fldCharType="separate"/>
-          </w:r>
-          <w:r>
-            <w:rPr>
-              <w:rStyle w:val="Hyperlink"/>
-              <w:noProof/>
-            </w:rPr>
-            <w:t>How to Use</w:t>
-          </w:r>
-          <w:r>
-            <w:rPr>
-              <w:noProof/>
-              <w:webHidden/>
-            </w:rPr>
-            <w:tab/>
-          </w:r>
-          <w:r>
-            <w:rPr>
-              <w:noProof/>
-              <w:webHidden/>
-            </w:rPr>
-            <w:fldChar w:fldCharType="begin"/>
-          </w:r>
-          <w:r>
-            <w:rPr>
-              <w:noProof/>
-              <w:webHidden/>
-            </w:rPr>
-            <w:instrText xml:space="preserve"> PAGEREF _Toc428612056 \h </w:instrText>
-          </w:r>
-          <w:r>
-            <w:rPr>
-              <w:noProof/>
-              <w:webHidden/>
-            </w:rPr>
-          </w:r>
-          <w:r>
-            <w:rPr>
-              <w:noProof/>
-              <w:webHidden/>
-            </w:rPr>
-            <w:fldChar w:fldCharType="separate"/>
-          </w:r>
-          <w:r>
-            <w:rPr>
-              <w:noProof/>
-              <w:webHidden/>
-            </w:rPr>
-            <w:t>18</w:t>
-          </w:r>
-          <w:r>
-            <w:rPr>
-              <w:noProof/>
-              <w:webHidden/>
-            </w:rPr>
-            <w:fldChar w:fldCharType="end"/>
-          </w:r>
-          <w:r>
-            <w:rPr>
-              <w:rStyle w:val="Hyperlink"/>
-              <w:noProof/>
-            </w:rPr>
-            <w:fldChar w:fldCharType="end"/>
-          </w:r>
-        </w:p>
-        <w:bookmarkEnd w:id="1"/>
         <w:p>
           <w:pPr>
             <w:pStyle w:val="TOC1"/>
@@ -2944,109 +2827,64 @@
               <w:lang w:eastAsia="en-AU"/>
             </w:rPr>
           </w:pPr>
-          <w:r>
-            <w:rPr>
-              <w:rStyle w:val="Hyperlink"/>
-              <w:noProof/>
-            </w:rPr>
-            <w:fldChar w:fldCharType="begin"/>
-          </w:r>
-          <w:r>
-            <w:rPr>
-              <w:rStyle w:val="Hyperlink"/>
-              <w:noProof/>
-            </w:rPr>
-            <w:instrText xml:space="preserve"> </w:instrText>
-          </w:r>
-          <w:r>
-            <w:rPr>
-              <w:noProof/>
-            </w:rPr>
-            <w:instrText>HYPERLINK \l "_Toc428612057"</w:instrText>
-          </w:r>
-          <w:r>
-            <w:rPr>
-              <w:rStyle w:val="Hyperlink"/>
-              <w:noProof/>
-            </w:rPr>
-            <w:instrText xml:space="preserve"> </w:instrText>
-          </w:r>
-          <w:r>
-            <w:rPr>
-              <w:rStyle w:val="Hyperlink"/>
-              <w:noProof/>
-            </w:rPr>
-          </w:r>
-          <w:r>
-            <w:rPr>
-              <w:rStyle w:val="Hyperlink"/>
-              <w:noProof/>
-            </w:rPr>
-            <w:fldChar w:fldCharType="separate"/>
-          </w:r>
-          <w:r>
-            <w:rPr>
-              <w:rStyle w:val="Hyperlink"/>
-              <w:b/>
-              <w:noProof/>
-            </w:rPr>
-            <w:t>ED-WirelessPower</w:t>
-          </w:r>
-          <w:r>
-            <w:rPr>
-              <w:noProof/>
-              <w:webHidden/>
-            </w:rPr>
-            <w:tab/>
-          </w:r>
-          <w:r>
-            <w:rPr>
-              <w:noProof/>
-              <w:webHidden/>
-            </w:rPr>
-            <w:fldChar w:fldCharType="begin"/>
-          </w:r>
-          <w:r>
-            <w:rPr>
-              <w:noProof/>
-              <w:webHidden/>
-            </w:rPr>
-            <w:instrText xml:space="preserve"> PAGEREF _Toc428612057 \h </w:instrText>
-          </w:r>
-          <w:r>
-            <w:rPr>
-              <w:noProof/>
-              <w:webHidden/>
-            </w:rPr>
-          </w:r>
-          <w:r>
-            <w:rPr>
-              <w:noProof/>
-              <w:webHidden/>
-            </w:rPr>
-            <w:fldChar w:fldCharType="separate"/>
-          </w:r>
-          <w:r>
-            <w:rPr>
-              <w:noProof/>
-              <w:webHidden/>
-            </w:rPr>
-            <w:t>20</w:t>
-          </w:r>
-          <w:r>
-            <w:rPr>
-              <w:noProof/>
-              <w:webHidden/>
-            </w:rPr>
-            <w:fldChar w:fldCharType="end"/>
-          </w:r>
-          <w:r>
-            <w:rPr>
-              <w:rStyle w:val="Hyperlink"/>
-              <w:noProof/>
-            </w:rPr>
-            <w:fldChar w:fldCharType="end"/>
-          </w:r>
+          <w:hyperlink w:anchor="_Toc431111145" w:history="1">
+            <w:r>
+              <w:rPr>
+                <w:rStyle w:val="Hyperlink"/>
+                <w:b/>
+                <w:noProof/>
+              </w:rPr>
+              <w:t>ED-Stargate</w:t>
+            </w:r>
+            <w:r>
+              <w:rPr>
+                <w:noProof/>
+                <w:webHidden/>
+              </w:rPr>
+              <w:tab/>
+            </w:r>
+            <w:r>
+              <w:rPr>
+                <w:noProof/>
+                <w:webHidden/>
+              </w:rPr>
+              <w:fldChar w:fldCharType="begin"/>
+            </w:r>
+            <w:r>
+              <w:rPr>
+                <w:noProof/>
+                <w:webHidden/>
+              </w:rPr>
+              <w:instrText xml:space="preserve"> PAGEREF _Toc431111145 \h </w:instrText>
+            </w:r>
+            <w:r>
+              <w:rPr>
+                <w:noProof/>
+                <w:webHidden/>
+              </w:rPr>
+            </w:r>
+            <w:r>
+              <w:rPr>
+                <w:noProof/>
+                <w:webHidden/>
+              </w:rPr>
+              <w:fldChar w:fldCharType="separate"/>
+            </w:r>
+            <w:r>
+              <w:rPr>
+                <w:noProof/>
+                <w:webHidden/>
+              </w:rPr>
+              <w:t>19</w:t>
+            </w:r>
+            <w:r>
+              <w:rPr>
+                <w:noProof/>
+                <w:webHidden/>
+              </w:rPr>
+              <w:fldChar w:fldCharType="end"/>
+            </w:r>
+          </w:hyperlink>
         </w:p>
         <w:p>
           <w:pPr>
@@ -3060,7 +2898,7 @@
               <w:lang w:eastAsia="en-AU"/>
             </w:rPr>
           </w:pPr>
-          <w:hyperlink w:anchor="_Toc428612058" w:history="1">
+          <w:hyperlink w:anchor="_Toc431111146" w:history="1">
             <w:r>
               <w:rPr>
                 <w:rStyle w:val="Hyperlink"/>
@@ -3089,7 +2927,7 @@
                 <w:noProof/>
                 <w:webHidden/>
               </w:rPr>
-              <w:instrText xml:space="preserve"> PAGEREF _Toc428612058 \h </w:instrText>
+              <w:instrText xml:space="preserve"> PAGEREF _Toc431111146 \h </w:instrText>
             </w:r>
             <w:r>
               <w:rPr>
@@ -3109,7 +2947,77 @@
                 <w:noProof/>
                 <w:webHidden/>
               </w:rPr>
-              <w:t>20</w:t>
+              <w:t>19</w:t>
+            </w:r>
+            <w:r>
+              <w:rPr>
+                <w:noProof/>
+                <w:webHidden/>
+              </w:rPr>
+              <w:fldChar w:fldCharType="end"/>
+            </w:r>
+          </w:hyperlink>
+        </w:p>
+        <w:p>
+          <w:pPr>
+            <w:pStyle w:val="TOC2"/>
+            <w:tabs>
+              <w:tab w:val="right" w:leader="dot" w:pos="9016"/>
+            </w:tabs>
+            <w:rPr>
+              <w:rFonts w:eastAsiaTheme="minorEastAsia"/>
+              <w:noProof/>
+              <w:lang w:eastAsia="en-AU"/>
+            </w:rPr>
+          </w:pPr>
+          <w:hyperlink w:anchor="_Toc431111147" w:history="1">
+            <w:r>
+              <w:rPr>
+                <w:rStyle w:val="Hyperlink"/>
+                <w:noProof/>
+              </w:rPr>
+              <w:t>How to Use</w:t>
+            </w:r>
+            <w:r>
+              <w:rPr>
+                <w:noProof/>
+                <w:webHidden/>
+              </w:rPr>
+              <w:tab/>
+            </w:r>
+            <w:r>
+              <w:rPr>
+                <w:noProof/>
+                <w:webHidden/>
+              </w:rPr>
+              <w:fldChar w:fldCharType="begin"/>
+            </w:r>
+            <w:r>
+              <w:rPr>
+                <w:noProof/>
+                <w:webHidden/>
+              </w:rPr>
+              <w:instrText xml:space="preserve"> PAGEREF _Toc431111147 \h </w:instrText>
+            </w:r>
+            <w:r>
+              <w:rPr>
+                <w:noProof/>
+                <w:webHidden/>
+              </w:rPr>
+            </w:r>
+            <w:r>
+              <w:rPr>
+                <w:noProof/>
+                <w:webHidden/>
+              </w:rPr>
+              <w:fldChar w:fldCharType="separate"/>
+            </w:r>
+            <w:r>
+              <w:rPr>
+                <w:noProof/>
+                <w:webHidden/>
+              </w:rPr>
+              <w:t>19</w:t>
             </w:r>
             <w:r>
               <w:rPr>
@@ -3129,14 +3037,86 @@
               <w:lang w:eastAsia="en-AU"/>
             </w:rPr>
           </w:pPr>
-          <w:hyperlink w:anchor="_Toc428612059" w:history="1">
+          <w:hyperlink w:anchor="_Toc431111148" w:history="1">
             <w:r>
               <w:rPr>
                 <w:rStyle w:val="Hyperlink"/>
+                <w:b/>
+                <w:noProof/>
+              </w:rPr>
+              <w:t>ED-WirelessPower</w:t>
+            </w:r>
+            <w:r>
+              <w:rPr>
+                <w:noProof/>
+                <w:webHidden/>
+              </w:rPr>
+              <w:tab/>
+            </w:r>
+            <w:r>
+              <w:rPr>
+                <w:noProof/>
+                <w:webHidden/>
+              </w:rPr>
+              <w:fldChar w:fldCharType="begin"/>
+            </w:r>
+            <w:r>
+              <w:rPr>
+                <w:noProof/>
+                <w:webHidden/>
+              </w:rPr>
+              <w:instrText xml:space="preserve"> PAGEREF _Toc431111148 \h </w:instrText>
+            </w:r>
+            <w:r>
+              <w:rPr>
+                <w:noProof/>
+                <w:webHidden/>
+              </w:rPr>
+            </w:r>
+            <w:r>
+              <w:rPr>
+                <w:noProof/>
+                <w:webHidden/>
+              </w:rPr>
+              <w:fldChar w:fldCharType="separate"/>
+            </w:r>
+            <w:r>
+              <w:rPr>
+                <w:noProof/>
+                <w:webHidden/>
+              </w:rPr>
+              <w:t>21</w:t>
+            </w:r>
+            <w:r>
+              <w:rPr>
+                <w:noProof/>
+                <w:webHidden/>
+              </w:rPr>
+              <w:fldChar w:fldCharType="end"/>
+            </w:r>
+          </w:hyperlink>
+        </w:p>
+        <w:p>
+          <w:pPr>
+            <w:pStyle w:val="TOC2"/>
+            <w:tabs>
+              <w:tab w:val="right" w:leader="dot" w:pos="9016"/>
+            </w:tabs>
+            <w:rPr>
+              <w:rFonts w:eastAsiaTheme="minorEastAsia"/>
+              <w:noProof/>
+              <w:lang w:eastAsia="en-AU"/>
+            </w:rPr>
+          </w:pPr>
+          <w:hyperlink w:anchor="_Toc431111149" w:history="1">
+            <w:r>
+              <w:rPr>
+                <w:rStyle w:val="Hyperlink"/>
+                <w:rFonts w:eastAsia="Times New Roman"/>
                 <w:noProof/>
                 <w:lang w:eastAsia="en-AU"/>
               </w:rPr>
-              <w:t>History</w:t>
+              <w:t>Description</w:t>
             </w:r>
             <w:r>
               <w:rPr>
@@ -3157,7 +3137,7 @@
                 <w:noProof/>
                 <w:webHidden/>
               </w:rPr>
-              <w:instrText xml:space="preserve"> PAGEREF _Toc428612059 \h </w:instrText>
+              <w:instrText xml:space="preserve"> PAGEREF _Toc431111149 \h </w:instrText>
             </w:r>
             <w:r>
               <w:rPr>
@@ -3197,13 +3177,81 @@
               <w:lang w:eastAsia="en-AU"/>
             </w:rPr>
           </w:pPr>
-          <w:hyperlink w:anchor="_Toc428612060" w:history="1">
+          <w:hyperlink w:anchor="_Toc431111150" w:history="1">
             <w:r>
               <w:rPr>
                 <w:rStyle w:val="Hyperlink"/>
                 <w:noProof/>
                 <w:lang w:eastAsia="en-AU"/>
               </w:rPr>
+              <w:t>History</w:t>
+            </w:r>
+            <w:r>
+              <w:rPr>
+                <w:noProof/>
+                <w:webHidden/>
+              </w:rPr>
+              <w:tab/>
+            </w:r>
+            <w:r>
+              <w:rPr>
+                <w:noProof/>
+                <w:webHidden/>
+              </w:rPr>
+              <w:fldChar w:fldCharType="begin"/>
+            </w:r>
+            <w:r>
+              <w:rPr>
+                <w:noProof/>
+                <w:webHidden/>
+              </w:rPr>
+              <w:instrText xml:space="preserve"> PAGEREF _Toc431111150 \h </w:instrText>
+            </w:r>
+            <w:r>
+              <w:rPr>
+                <w:noProof/>
+                <w:webHidden/>
+              </w:rPr>
+            </w:r>
+            <w:r>
+              <w:rPr>
+                <w:noProof/>
+                <w:webHidden/>
+              </w:rPr>
+              <w:fldChar w:fldCharType="separate"/>
+            </w:r>
+            <w:r>
+              <w:rPr>
+                <w:noProof/>
+                <w:webHidden/>
+              </w:rPr>
+              <w:t>22</w:t>
+            </w:r>
+            <w:r>
+              <w:rPr>
+                <w:noProof/>
+                <w:webHidden/>
+              </w:rPr>
+              <w:fldChar w:fldCharType="end"/>
+            </w:r>
+          </w:hyperlink>
+        </w:p>
+        <w:p>
+          <w:pPr>
+            <w:pStyle w:val="TOC1"/>
+            <w:rPr>
+              <w:rFonts w:eastAsiaTheme="minorEastAsia"/>
+              <w:noProof/>
+              <w:lang w:eastAsia="en-AU"/>
+            </w:rPr>
+          </w:pPr>
+          <w:hyperlink w:anchor="_Toc431111151" w:history="1">
+            <w:r>
+              <w:rPr>
+                <w:rStyle w:val="Hyperlink"/>
+                <w:noProof/>
+                <w:lang w:eastAsia="en-AU"/>
+              </w:rPr>
               <w:t>Credits</w:t>
             </w:r>
             <w:r>
@@ -3225,7 +3273,7 @@
                 <w:noProof/>
                 <w:webHidden/>
               </w:rPr>
-              <w:instrText xml:space="preserve"> PAGEREF _Toc428612060 \h </w:instrText>
+              <w:instrText xml:space="preserve"> PAGEREF _Toc431111151 \h </w:instrText>
             </w:r>
             <w:r>
               <w:rPr>
@@ -3245,7 +3293,7 @@
                 <w:noProof/>
                 <w:webHidden/>
               </w:rPr>
-              <w:t>22</w:t>
+              <w:t>23</w:t>
             </w:r>
             <w:r>
               <w:rPr>
@@ -3287,7 +3335,7 @@
       <w:pPr>
         <w:pStyle w:val="Heading2"/>
       </w:pPr>
-      <w:bookmarkStart w:id="2" w:name="_Toc428612018"/>
+      <w:bookmarkStart w:id="1" w:name="_Toc431111107"/>
       <w:r>
         <w:lastRenderedPageBreak/>
         <w:t>I</w:t>
@@ -3295,7 +3343,7 @@
       <w:r>
         <w:t>nstall</w:t>
       </w:r>
-      <w:bookmarkEnd w:id="2"/>
+      <w:bookmarkEnd w:id="1"/>
     </w:p>
     <w:p>
       <w:r>
@@ -3486,14 +3534,14 @@
       <w:pPr>
         <w:pStyle w:val="Heading2"/>
       </w:pPr>
-      <w:bookmarkStart w:id="3" w:name="_Toc428612019"/>
+      <w:bookmarkStart w:id="2" w:name="_Toc431111108"/>
       <w:r>
         <w:t>Changing</w:t>
       </w:r>
       <w:r>
         <w:t xml:space="preserve"> load locations</w:t>
       </w:r>
-      <w:bookmarkEnd w:id="3"/>
+      <w:bookmarkEnd w:id="2"/>
     </w:p>
     <w:p>
       <w:r>
@@ -3561,12 +3609,12 @@
       <w:pPr>
         <w:pStyle w:val="Heading1"/>
       </w:pPr>
-      <w:bookmarkStart w:id="4" w:name="_Toc428612020"/>
+      <w:bookmarkStart w:id="3" w:name="_Toc431111109"/>
       <w:r>
         <w:lastRenderedPageBreak/>
         <w:t>FAQ and Problem Solving</w:t>
       </w:r>
-      <w:bookmarkEnd w:id="4"/>
+      <w:bookmarkEnd w:id="3"/>
     </w:p>
     <w:p>
       <w:pPr>
@@ -3952,7 +4000,7 @@
           <w:lang w:eastAsia="en-AU"/>
         </w:rPr>
       </w:pPr>
-      <w:bookmarkStart w:id="5" w:name="_Toc428612021"/>
+      <w:bookmarkStart w:id="4" w:name="_Toc431111110"/>
       <w:r>
         <w:rPr>
           <w:rFonts w:eastAsia="Times New Roman"/>
@@ -3971,7 +4019,7 @@
         </w:rPr>
         <w:t>AutoLoader</w:t>
       </w:r>
-      <w:bookmarkEnd w:id="5"/>
+      <w:bookmarkEnd w:id="4"/>
       <w:proofErr w:type="spellEnd"/>
     </w:p>
     <w:p>
@@ -4050,7 +4098,7 @@
           <w:lang w:eastAsia="en-AU"/>
         </w:rPr>
       </w:pPr>
-      <w:bookmarkStart w:id="6" w:name="_Toc428612022"/>
+      <w:bookmarkStart w:id="5" w:name="_Toc431111111"/>
       <w:r>
         <w:rPr>
           <w:rFonts w:eastAsia="Times New Roman"/>
@@ -4065,7 +4113,7 @@
         </w:rPr>
         <w:t>escription</w:t>
       </w:r>
-      <w:bookmarkEnd w:id="6"/>
+      <w:bookmarkEnd w:id="5"/>
     </w:p>
     <w:p>
       <w:pPr>
@@ -4216,7 +4264,7 @@
           <w:lang w:eastAsia="en-AU"/>
         </w:rPr>
       </w:pPr>
-      <w:bookmarkStart w:id="7" w:name="_Toc428612023"/>
+      <w:bookmarkStart w:id="6" w:name="_Toc431111112"/>
       <w:r>
         <w:rPr>
           <w:lang w:eastAsia="en-AU"/>
@@ -4224,79 +4272,79 @@
         <w:lastRenderedPageBreak/>
         <w:t>ED-Core</w:t>
       </w:r>
+      <w:bookmarkEnd w:id="6"/>
+    </w:p>
+    <w:p>
+      <w:pPr>
+        <w:pStyle w:val="Heading2"/>
+        <w:rPr>
+          <w:lang w:eastAsia="en-AU"/>
+        </w:rPr>
+      </w:pPr>
+      <w:bookmarkStart w:id="7" w:name="_Toc431111113"/>
+      <w:r>
+        <w:rPr>
+          <w:lang w:eastAsia="en-AU"/>
+        </w:rPr>
+        <w:t>Description</w:t>
+      </w:r>
       <w:bookmarkEnd w:id="7"/>
     </w:p>
     <w:p>
       <w:pPr>
+        <w:rPr>
+          <w:lang w:eastAsia="en-AU"/>
+        </w:rPr>
+      </w:pPr>
+      <w:r>
+        <w:rPr>
+          <w:lang w:eastAsia="en-AU"/>
+        </w:rPr>
+        <w:t>This is the Core module of Enhanced Defence. It contains all of the .</w:t>
+      </w:r>
+      <w:proofErr w:type="spellStart"/>
+      <w:r>
+        <w:rPr>
+          <w:lang w:eastAsia="en-AU"/>
+        </w:rPr>
+        <w:t>dll</w:t>
+      </w:r>
+      <w:proofErr w:type="spellEnd"/>
+      <w:r>
+        <w:rPr>
+          <w:lang w:eastAsia="en-AU"/>
+        </w:rPr>
+        <w:t xml:space="preserve"> code that can be used by the other modules.</w:t>
+      </w:r>
+    </w:p>
+    <w:p>
+      <w:pPr>
+        <w:rPr>
+          <w:lang w:eastAsia="en-AU"/>
+        </w:rPr>
+      </w:pPr>
+      <w:r>
+        <w:rPr>
+          <w:lang w:eastAsia="en-AU"/>
+        </w:rPr>
+        <w:t>This will usually have to be the first part that you activate.</w:t>
+      </w:r>
+    </w:p>
+    <w:p>
+      <w:pPr>
         <w:pStyle w:val="Heading2"/>
         <w:rPr>
           <w:lang w:eastAsia="en-AU"/>
         </w:rPr>
       </w:pPr>
-      <w:bookmarkStart w:id="8" w:name="_Toc428612024"/>
-      <w:r>
-        <w:rPr>
-          <w:lang w:eastAsia="en-AU"/>
-        </w:rPr>
-        <w:t>Description</w:t>
+      <w:bookmarkStart w:id="8" w:name="_Toc431111114"/>
+      <w:r>
+        <w:rPr>
+          <w:lang w:eastAsia="en-AU"/>
+        </w:rPr>
+        <w:t>Details</w:t>
       </w:r>
       <w:bookmarkEnd w:id="8"/>
-    </w:p>
-    <w:p>
-      <w:pPr>
-        <w:rPr>
-          <w:lang w:eastAsia="en-AU"/>
-        </w:rPr>
-      </w:pPr>
-      <w:r>
-        <w:rPr>
-          <w:lang w:eastAsia="en-AU"/>
-        </w:rPr>
-        <w:t>This is the Core module of Enhanced Defence. It contains all of the .</w:t>
-      </w:r>
-      <w:proofErr w:type="spellStart"/>
-      <w:r>
-        <w:rPr>
-          <w:lang w:eastAsia="en-AU"/>
-        </w:rPr>
-        <w:t>dll</w:t>
-      </w:r>
-      <w:proofErr w:type="spellEnd"/>
-      <w:r>
-        <w:rPr>
-          <w:lang w:eastAsia="en-AU"/>
-        </w:rPr>
-        <w:t xml:space="preserve"> code that can be used by the other modules.</w:t>
-      </w:r>
-    </w:p>
-    <w:p>
-      <w:pPr>
-        <w:rPr>
-          <w:lang w:eastAsia="en-AU"/>
-        </w:rPr>
-      </w:pPr>
-      <w:r>
-        <w:rPr>
-          <w:lang w:eastAsia="en-AU"/>
-        </w:rPr>
-        <w:t>This will usually have to be the first part that you activate.</w:t>
-      </w:r>
-    </w:p>
-    <w:p>
-      <w:pPr>
-        <w:pStyle w:val="Heading2"/>
-        <w:rPr>
-          <w:lang w:eastAsia="en-AU"/>
-        </w:rPr>
-      </w:pPr>
-      <w:bookmarkStart w:id="9" w:name="_Toc428612025"/>
-      <w:r>
-        <w:rPr>
-          <w:lang w:eastAsia="en-AU"/>
-        </w:rPr>
-        <w:t>Details</w:t>
-      </w:r>
-      <w:bookmarkEnd w:id="9"/>
     </w:p>
     <w:p>
       <w:pPr>
@@ -4342,7 +4390,7 @@
           <w:lang w:eastAsia="en-AU"/>
         </w:rPr>
       </w:pPr>
-      <w:bookmarkStart w:id="10" w:name="_Toc428612026"/>
+      <w:bookmarkStart w:id="9" w:name="_Toc431111115"/>
       <w:r>
         <w:rPr>
           <w:rFonts w:eastAsia="Times New Roman"/>
@@ -4352,7 +4400,7 @@
         <w:lastRenderedPageBreak/>
         <w:t>ED-Embrasure</w:t>
       </w:r>
-      <w:bookmarkEnd w:id="10"/>
+      <w:bookmarkEnd w:id="9"/>
     </w:p>
     <w:p>
       <w:pPr>
@@ -4423,7 +4471,7 @@
           <w:lang w:eastAsia="en-AU"/>
         </w:rPr>
       </w:pPr>
-      <w:bookmarkStart w:id="11" w:name="_Toc428612027"/>
+      <w:bookmarkStart w:id="10" w:name="_Toc431111116"/>
       <w:r>
         <w:rPr>
           <w:rFonts w:eastAsia="Times New Roman"/>
@@ -4438,60 +4486,60 @@
         </w:rPr>
         <w:t>escription</w:t>
       </w:r>
+      <w:bookmarkEnd w:id="10"/>
+    </w:p>
+    <w:p>
+      <w:r>
+        <w:t>This</w:t>
+      </w:r>
+      <w:r>
+        <w:t xml:space="preserve"> is a mod</w:t>
+      </w:r>
+      <w:r>
+        <w:t>ule</w:t>
+      </w:r>
+      <w:r>
+        <w:t xml:space="preserve"> that adds </w:t>
+      </w:r>
+      <w:r>
+        <w:t xml:space="preserve">a new class of </w:t>
+      </w:r>
+      <w:r>
+        <w:t>wall. The</w:t>
+      </w:r>
+      <w:r>
+        <w:t>se</w:t>
+      </w:r>
+      <w:r>
+        <w:t xml:space="preserve"> walls have openings for colonists to shoot at their enemies, while not allowing </w:t>
+      </w:r>
+      <w:r>
+        <w:t>anyone</w:t>
+      </w:r>
+      <w:r>
+        <w:t xml:space="preserve"> to pass through</w:t>
+      </w:r>
+      <w:r>
+        <w:t>.</w:t>
+      </w:r>
+    </w:p>
+    <w:p>
+      <w:pPr>
+        <w:pStyle w:val="Heading2"/>
+        <w:rPr>
+          <w:rFonts w:eastAsia="Times New Roman"/>
+          <w:lang w:eastAsia="en-AU"/>
+        </w:rPr>
+      </w:pPr>
+      <w:bookmarkStart w:id="11" w:name="_Toc431111117"/>
+      <w:r>
+        <w:rPr>
+          <w:rFonts w:eastAsia="Times New Roman"/>
+          <w:lang w:eastAsia="en-AU"/>
+        </w:rPr>
+        <w:t>Details</w:t>
+      </w:r>
       <w:bookmarkEnd w:id="11"/>
-    </w:p>
-    <w:p>
-      <w:r>
-        <w:t>This</w:t>
-      </w:r>
-      <w:r>
-        <w:t xml:space="preserve"> is a mod</w:t>
-      </w:r>
-      <w:r>
-        <w:t>ule</w:t>
-      </w:r>
-      <w:r>
-        <w:t xml:space="preserve"> that adds </w:t>
-      </w:r>
-      <w:r>
-        <w:t xml:space="preserve">a new class of </w:t>
-      </w:r>
-      <w:r>
-        <w:t>wall. The</w:t>
-      </w:r>
-      <w:r>
-        <w:t>se</w:t>
-      </w:r>
-      <w:r>
-        <w:t xml:space="preserve"> walls have openings for colonists to shoot at their enemies, while not allowing </w:t>
-      </w:r>
-      <w:r>
-        <w:t>anyone</w:t>
-      </w:r>
-      <w:r>
-        <w:t xml:space="preserve"> to pass through</w:t>
-      </w:r>
-      <w:r>
-        <w:t>.</w:t>
-      </w:r>
-    </w:p>
-    <w:p>
-      <w:pPr>
-        <w:pStyle w:val="Heading2"/>
-        <w:rPr>
-          <w:rFonts w:eastAsia="Times New Roman"/>
-          <w:lang w:eastAsia="en-AU"/>
-        </w:rPr>
-      </w:pPr>
-      <w:bookmarkStart w:id="12" w:name="_Toc428612028"/>
-      <w:r>
-        <w:rPr>
-          <w:rFonts w:eastAsia="Times New Roman"/>
-          <w:lang w:eastAsia="en-AU"/>
-        </w:rPr>
-        <w:t>Details</w:t>
-      </w:r>
-      <w:bookmarkEnd w:id="12"/>
     </w:p>
     <w:p>
       <w:pPr>
@@ -4521,7 +4569,7 @@
           <w:lang w:eastAsia="en-AU"/>
         </w:rPr>
       </w:pPr>
-      <w:bookmarkStart w:id="13" w:name="_Toc428612029"/>
+      <w:bookmarkStart w:id="12" w:name="_Toc431111118"/>
       <w:r>
         <w:rPr>
           <w:rFonts w:eastAsia="Times New Roman"/>
@@ -4531,7 +4579,7 @@
         <w:lastRenderedPageBreak/>
         <w:t>ED-Laser Drill</w:t>
       </w:r>
-      <w:bookmarkEnd w:id="13"/>
+      <w:bookmarkEnd w:id="12"/>
     </w:p>
     <w:p>
       <w:pPr>
@@ -4606,7 +4654,7 @@
           <w:lang w:eastAsia="en-AU"/>
         </w:rPr>
       </w:pPr>
-      <w:bookmarkStart w:id="14" w:name="_Toc428612030"/>
+      <w:bookmarkStart w:id="13" w:name="_Toc431111119"/>
       <w:r>
         <w:rPr>
           <w:rFonts w:eastAsia="Times New Roman"/>
@@ -4621,7 +4669,7 @@
         </w:rPr>
         <w:t>escription</w:t>
       </w:r>
-      <w:bookmarkEnd w:id="14"/>
+      <w:bookmarkEnd w:id="13"/>
     </w:p>
     <w:p>
       <w:pPr>
@@ -4674,7 +4722,7 @@
           <w:lang w:eastAsia="en-AU"/>
         </w:rPr>
       </w:pPr>
-      <w:bookmarkStart w:id="15" w:name="_Toc428612031"/>
+      <w:bookmarkStart w:id="14" w:name="_Toc431111120"/>
       <w:r>
         <w:rPr>
           <w:rFonts w:eastAsia="Times New Roman"/>
@@ -4682,7 +4730,7 @@
         </w:rPr>
         <w:t>Details</w:t>
       </w:r>
-      <w:bookmarkEnd w:id="15"/>
+      <w:bookmarkEnd w:id="14"/>
     </w:p>
     <w:p>
       <w:pPr>
@@ -4712,7 +4760,7 @@
           <w:lang w:eastAsia="en-AU"/>
         </w:rPr>
       </w:pPr>
-      <w:bookmarkStart w:id="16" w:name="_Toc428612032"/>
+      <w:bookmarkStart w:id="15" w:name="_Toc431111121"/>
       <w:r>
         <w:rPr>
           <w:rFonts w:eastAsia="Times New Roman"/>
@@ -4731,7 +4779,7 @@
         </w:rPr>
         <w:t>OmniGel</w:t>
       </w:r>
-      <w:bookmarkEnd w:id="16"/>
+      <w:bookmarkEnd w:id="15"/>
       <w:proofErr w:type="spellEnd"/>
     </w:p>
     <w:p>
@@ -4809,14 +4857,14 @@
           <w:lang w:eastAsia="en-AU"/>
         </w:rPr>
       </w:pPr>
-      <w:bookmarkStart w:id="17" w:name="_Toc428612033"/>
+      <w:bookmarkStart w:id="16" w:name="_Toc431111122"/>
       <w:r>
         <w:rPr>
           <w:rStyle w:val="Heading2Char"/>
         </w:rPr>
         <w:t>Description</w:t>
       </w:r>
-      <w:bookmarkEnd w:id="17"/>
+      <w:bookmarkEnd w:id="16"/>
     </w:p>
     <w:p>
       <w:pPr>
@@ -4876,7 +4924,7 @@
           <w:lang w:eastAsia="en-AU"/>
         </w:rPr>
       </w:pPr>
-      <w:bookmarkStart w:id="18" w:name="_Toc428612034"/>
+      <w:bookmarkStart w:id="17" w:name="_Toc431111123"/>
       <w:r>
         <w:rPr>
           <w:rFonts w:eastAsia="Times New Roman"/>
@@ -4884,271 +4932,271 @@
         </w:rPr>
         <w:t>Details</w:t>
       </w:r>
+      <w:bookmarkEnd w:id="17"/>
+    </w:p>
+    <w:p>
+      <w:pPr>
+        <w:spacing w:before="100" w:beforeAutospacing="1" w:after="100" w:afterAutospacing="1" w:line="240" w:lineRule="auto"/>
+        <w:rPr>
+          <w:rFonts w:ascii="Times New Roman" w:eastAsia="Times New Roman" w:hAnsi="Times New Roman" w:cs="Times New Roman"/>
+          <w:sz w:val="24"/>
+          <w:szCs w:val="24"/>
+          <w:lang w:eastAsia="en-AU"/>
+        </w:rPr>
+      </w:pPr>
+      <w:r>
+        <w:rPr>
+          <w:rFonts w:ascii="Times New Roman" w:eastAsia="Times New Roman" w:hAnsi="Times New Roman" w:cs="Times New Roman"/>
+          <w:sz w:val="24"/>
+          <w:szCs w:val="24"/>
+          <w:lang w:eastAsia="en-AU"/>
+        </w:rPr>
+        <w:t>You will need to</w:t>
+      </w:r>
+      <w:r>
+        <w:rPr>
+          <w:rFonts w:ascii="Times New Roman" w:eastAsia="Times New Roman" w:hAnsi="Times New Roman" w:cs="Times New Roman"/>
+          <w:sz w:val="24"/>
+          <w:szCs w:val="24"/>
+          <w:lang w:eastAsia="en-AU"/>
+        </w:rPr>
+        <w:t xml:space="preserve"> start by </w:t>
+      </w:r>
+      <w:r>
+        <w:rPr>
+          <w:rFonts w:ascii="Times New Roman" w:eastAsia="Times New Roman" w:hAnsi="Times New Roman" w:cs="Times New Roman"/>
+          <w:sz w:val="24"/>
+          <w:szCs w:val="24"/>
+          <w:lang w:eastAsia="en-AU"/>
+        </w:rPr>
+        <w:t xml:space="preserve">obtaining </w:t>
+      </w:r>
+      <w:proofErr w:type="spellStart"/>
+      <w:r>
+        <w:rPr>
+          <w:rFonts w:ascii="Times New Roman" w:eastAsia="Times New Roman" w:hAnsi="Times New Roman" w:cs="Times New Roman"/>
+          <w:sz w:val="24"/>
+          <w:szCs w:val="24"/>
+          <w:lang w:eastAsia="en-AU"/>
+        </w:rPr>
+        <w:t>OmniGel</w:t>
+      </w:r>
+      <w:proofErr w:type="spellEnd"/>
+      <w:r>
+        <w:rPr>
+          <w:rFonts w:ascii="Times New Roman" w:eastAsia="Times New Roman" w:hAnsi="Times New Roman" w:cs="Times New Roman"/>
+          <w:sz w:val="24"/>
+          <w:szCs w:val="24"/>
+          <w:lang w:eastAsia="en-AU"/>
+        </w:rPr>
+        <w:t xml:space="preserve">. This is usually done by planting it, waiting for it to grow and then harvesting, it is also possible to acquire it from traders and random crashed escape pods. </w:t>
+      </w:r>
+    </w:p>
+    <w:p>
+      <w:pPr>
+        <w:spacing w:before="100" w:beforeAutospacing="1" w:after="100" w:afterAutospacing="1" w:line="240" w:lineRule="auto"/>
+        <w:rPr>
+          <w:rFonts w:ascii="Times New Roman" w:eastAsia="Times New Roman" w:hAnsi="Times New Roman" w:cs="Times New Roman"/>
+          <w:sz w:val="24"/>
+          <w:szCs w:val="24"/>
+          <w:lang w:eastAsia="en-AU"/>
+        </w:rPr>
+      </w:pPr>
+      <w:r>
+        <w:rPr>
+          <w:rFonts w:ascii="Times New Roman" w:eastAsia="Times New Roman" w:hAnsi="Times New Roman" w:cs="Times New Roman"/>
+          <w:sz w:val="24"/>
+          <w:szCs w:val="24"/>
+          <w:lang w:eastAsia="en-AU"/>
+        </w:rPr>
+        <w:t xml:space="preserve">For the next part you will have to research and build </w:t>
+      </w:r>
+      <w:r>
+        <w:rPr>
+          <w:rFonts w:ascii="Times New Roman" w:eastAsia="Times New Roman" w:hAnsi="Times New Roman" w:cs="Times New Roman"/>
+          <w:sz w:val="24"/>
+          <w:szCs w:val="24"/>
+          <w:lang w:eastAsia="en-AU"/>
+        </w:rPr>
+        <w:t>the</w:t>
+      </w:r>
+      <w:r>
+        <w:rPr>
+          <w:rFonts w:ascii="Times New Roman" w:eastAsia="Times New Roman" w:hAnsi="Times New Roman" w:cs="Times New Roman"/>
+          <w:sz w:val="24"/>
+          <w:szCs w:val="24"/>
+          <w:lang w:eastAsia="en-AU"/>
+        </w:rPr>
+        <w:t xml:space="preserve"> </w:t>
+      </w:r>
+      <w:r>
+        <w:rPr>
+          <w:rFonts w:ascii="Times New Roman" w:eastAsia="Times New Roman" w:hAnsi="Times New Roman" w:cs="Times New Roman"/>
+          <w:sz w:val="24"/>
+          <w:szCs w:val="24"/>
+          <w:lang w:eastAsia="en-AU"/>
+        </w:rPr>
+        <w:t>MK1Replicator</w:t>
+      </w:r>
+      <w:r>
+        <w:rPr>
+          <w:rFonts w:ascii="Times New Roman" w:eastAsia="Times New Roman" w:hAnsi="Times New Roman" w:cs="Times New Roman"/>
+          <w:sz w:val="24"/>
+          <w:szCs w:val="24"/>
+          <w:lang w:eastAsia="en-AU"/>
+        </w:rPr>
+        <w:t>.</w:t>
+      </w:r>
+      <w:r>
+        <w:rPr>
+          <w:rFonts w:ascii="Times New Roman" w:eastAsia="Times New Roman" w:hAnsi="Times New Roman" w:cs="Times New Roman"/>
+          <w:sz w:val="24"/>
+          <w:szCs w:val="24"/>
+          <w:lang w:eastAsia="en-AU"/>
+        </w:rPr>
+        <w:t xml:space="preserve"> There are higher level replicators that you can build to allow you to produce more advanced resources, but the MK1 is the easiest and cheapest to acquire.</w:t>
+      </w:r>
+      <w:r>
+        <w:rPr>
+          <w:rFonts w:ascii="Times New Roman" w:eastAsia="Times New Roman" w:hAnsi="Times New Roman" w:cs="Times New Roman"/>
+          <w:sz w:val="24"/>
+          <w:szCs w:val="24"/>
+          <w:lang w:eastAsia="en-AU"/>
+        </w:rPr>
+        <w:t xml:space="preserve"> </w:t>
+      </w:r>
+      <w:r>
+        <w:rPr>
+          <w:rFonts w:ascii="Times New Roman" w:eastAsia="Times New Roman" w:hAnsi="Times New Roman" w:cs="Times New Roman"/>
+          <w:sz w:val="24"/>
+          <w:szCs w:val="24"/>
+          <w:lang w:eastAsia="en-AU"/>
+        </w:rPr>
+        <w:t>These are workbenches that allow</w:t>
+      </w:r>
+      <w:r>
+        <w:rPr>
+          <w:rFonts w:ascii="Times New Roman" w:eastAsia="Times New Roman" w:hAnsi="Times New Roman" w:cs="Times New Roman"/>
+          <w:sz w:val="24"/>
+          <w:szCs w:val="24"/>
+          <w:lang w:eastAsia="en-AU"/>
+        </w:rPr>
+        <w:t xml:space="preserve"> you</w:t>
+      </w:r>
+      <w:r>
+        <w:rPr>
+          <w:rFonts w:ascii="Times New Roman" w:eastAsia="Times New Roman" w:hAnsi="Times New Roman" w:cs="Times New Roman"/>
+          <w:sz w:val="24"/>
+          <w:szCs w:val="24"/>
+          <w:lang w:eastAsia="en-AU"/>
+        </w:rPr>
+        <w:t>r colonists to refine t</w:t>
+      </w:r>
+      <w:r>
+        <w:rPr>
+          <w:rFonts w:ascii="Times New Roman" w:eastAsia="Times New Roman" w:hAnsi="Times New Roman" w:cs="Times New Roman"/>
+          <w:sz w:val="24"/>
+          <w:szCs w:val="24"/>
+          <w:lang w:eastAsia="en-AU"/>
+        </w:rPr>
+        <w:t xml:space="preserve">he </w:t>
+      </w:r>
+      <w:proofErr w:type="spellStart"/>
+      <w:r>
+        <w:rPr>
+          <w:rFonts w:ascii="Times New Roman" w:eastAsia="Times New Roman" w:hAnsi="Times New Roman" w:cs="Times New Roman"/>
+          <w:sz w:val="24"/>
+          <w:szCs w:val="24"/>
+          <w:lang w:eastAsia="en-AU"/>
+        </w:rPr>
+        <w:t>OmniGel</w:t>
+      </w:r>
+      <w:proofErr w:type="spellEnd"/>
+      <w:r>
+        <w:rPr>
+          <w:rFonts w:ascii="Times New Roman" w:eastAsia="Times New Roman" w:hAnsi="Times New Roman" w:cs="Times New Roman"/>
+          <w:sz w:val="24"/>
+          <w:szCs w:val="24"/>
+          <w:lang w:eastAsia="en-AU"/>
+        </w:rPr>
+        <w:t xml:space="preserve"> that you harvest into </w:t>
+      </w:r>
+      <w:r>
+        <w:rPr>
+          <w:rFonts w:ascii="Times New Roman" w:eastAsia="Times New Roman" w:hAnsi="Times New Roman" w:cs="Times New Roman"/>
+          <w:sz w:val="24"/>
+          <w:szCs w:val="24"/>
+          <w:lang w:eastAsia="en-AU"/>
+        </w:rPr>
+        <w:t xml:space="preserve">usable resources. The MK1 version can only produce </w:t>
+      </w:r>
+      <w:r>
+        <w:rPr>
+          <w:rFonts w:ascii="Times New Roman" w:eastAsia="Times New Roman" w:hAnsi="Times New Roman" w:cs="Times New Roman"/>
+          <w:sz w:val="24"/>
+          <w:szCs w:val="24"/>
+          <w:lang w:eastAsia="en-AU"/>
+        </w:rPr>
+        <w:t>slag or rock</w:t>
+      </w:r>
+      <w:r>
+        <w:rPr>
+          <w:rFonts w:ascii="Times New Roman" w:eastAsia="Times New Roman" w:hAnsi="Times New Roman" w:cs="Times New Roman"/>
+          <w:sz w:val="24"/>
+          <w:szCs w:val="24"/>
+          <w:lang w:eastAsia="en-AU"/>
+        </w:rPr>
+        <w:t xml:space="preserve"> that will then have to be further refined using the standard methods in Rimworld, but more advanced versions will create usable resources directly.</w:t>
+      </w:r>
+    </w:p>
+    <w:p>
+      <w:pPr>
+        <w:pStyle w:val="Heading2"/>
+        <w:rPr>
+          <w:rFonts w:eastAsia="Times New Roman"/>
+          <w:lang w:eastAsia="en-AU"/>
+        </w:rPr>
+      </w:pPr>
+      <w:bookmarkStart w:id="18" w:name="_Toc431111124"/>
+      <w:r>
+        <w:rPr>
+          <w:rFonts w:eastAsia="Times New Roman"/>
+          <w:lang w:eastAsia="en-AU"/>
+        </w:rPr>
+        <w:t>Recipes</w:t>
+      </w:r>
       <w:bookmarkEnd w:id="18"/>
     </w:p>
     <w:p>
       <w:pPr>
-        <w:spacing w:before="100" w:beforeAutospacing="1" w:after="100" w:afterAutospacing="1" w:line="240" w:lineRule="auto"/>
-        <w:rPr>
-          <w:rFonts w:ascii="Times New Roman" w:eastAsia="Times New Roman" w:hAnsi="Times New Roman" w:cs="Times New Roman"/>
-          <w:sz w:val="24"/>
-          <w:szCs w:val="24"/>
-          <w:lang w:eastAsia="en-AU"/>
-        </w:rPr>
-      </w:pPr>
-      <w:r>
-        <w:rPr>
-          <w:rFonts w:ascii="Times New Roman" w:eastAsia="Times New Roman" w:hAnsi="Times New Roman" w:cs="Times New Roman"/>
-          <w:sz w:val="24"/>
-          <w:szCs w:val="24"/>
-          <w:lang w:eastAsia="en-AU"/>
-        </w:rPr>
-        <w:t>You will need to</w:t>
-      </w:r>
-      <w:r>
-        <w:rPr>
-          <w:rFonts w:ascii="Times New Roman" w:eastAsia="Times New Roman" w:hAnsi="Times New Roman" w:cs="Times New Roman"/>
-          <w:sz w:val="24"/>
-          <w:szCs w:val="24"/>
-          <w:lang w:eastAsia="en-AU"/>
-        </w:rPr>
-        <w:t xml:space="preserve"> start by </w:t>
-      </w:r>
-      <w:r>
-        <w:rPr>
-          <w:rFonts w:ascii="Times New Roman" w:eastAsia="Times New Roman" w:hAnsi="Times New Roman" w:cs="Times New Roman"/>
-          <w:sz w:val="24"/>
-          <w:szCs w:val="24"/>
-          <w:lang w:eastAsia="en-AU"/>
-        </w:rPr>
-        <w:t xml:space="preserve">obtaining </w:t>
-      </w:r>
-      <w:proofErr w:type="spellStart"/>
-      <w:r>
-        <w:rPr>
-          <w:rFonts w:ascii="Times New Roman" w:eastAsia="Times New Roman" w:hAnsi="Times New Roman" w:cs="Times New Roman"/>
-          <w:sz w:val="24"/>
-          <w:szCs w:val="24"/>
-          <w:lang w:eastAsia="en-AU"/>
-        </w:rPr>
-        <w:t>OmniGel</w:t>
-      </w:r>
-      <w:proofErr w:type="spellEnd"/>
-      <w:r>
-        <w:rPr>
-          <w:rFonts w:ascii="Times New Roman" w:eastAsia="Times New Roman" w:hAnsi="Times New Roman" w:cs="Times New Roman"/>
-          <w:sz w:val="24"/>
-          <w:szCs w:val="24"/>
-          <w:lang w:eastAsia="en-AU"/>
-        </w:rPr>
-        <w:t xml:space="preserve">. This is usually done by planting it, waiting for it to grow and then harvesting, it is also possible to acquire it from traders and random crashed escape pods. </w:t>
-      </w:r>
-    </w:p>
-    <w:p>
-      <w:pPr>
-        <w:spacing w:before="100" w:beforeAutospacing="1" w:after="100" w:afterAutospacing="1" w:line="240" w:lineRule="auto"/>
-        <w:rPr>
-          <w:rFonts w:ascii="Times New Roman" w:eastAsia="Times New Roman" w:hAnsi="Times New Roman" w:cs="Times New Roman"/>
-          <w:sz w:val="24"/>
-          <w:szCs w:val="24"/>
-          <w:lang w:eastAsia="en-AU"/>
-        </w:rPr>
-      </w:pPr>
-      <w:r>
-        <w:rPr>
-          <w:rFonts w:ascii="Times New Roman" w:eastAsia="Times New Roman" w:hAnsi="Times New Roman" w:cs="Times New Roman"/>
-          <w:sz w:val="24"/>
-          <w:szCs w:val="24"/>
-          <w:lang w:eastAsia="en-AU"/>
-        </w:rPr>
-        <w:t xml:space="preserve">For the next part you will have to research and build </w:t>
-      </w:r>
-      <w:r>
-        <w:rPr>
-          <w:rFonts w:ascii="Times New Roman" w:eastAsia="Times New Roman" w:hAnsi="Times New Roman" w:cs="Times New Roman"/>
-          <w:sz w:val="24"/>
-          <w:szCs w:val="24"/>
-          <w:lang w:eastAsia="en-AU"/>
-        </w:rPr>
-        <w:t>the</w:t>
-      </w:r>
-      <w:r>
-        <w:rPr>
-          <w:rFonts w:ascii="Times New Roman" w:eastAsia="Times New Roman" w:hAnsi="Times New Roman" w:cs="Times New Roman"/>
-          <w:sz w:val="24"/>
-          <w:szCs w:val="24"/>
-          <w:lang w:eastAsia="en-AU"/>
-        </w:rPr>
-        <w:t xml:space="preserve"> </w:t>
-      </w:r>
-      <w:r>
-        <w:rPr>
-          <w:rFonts w:ascii="Times New Roman" w:eastAsia="Times New Roman" w:hAnsi="Times New Roman" w:cs="Times New Roman"/>
-          <w:sz w:val="24"/>
-          <w:szCs w:val="24"/>
-          <w:lang w:eastAsia="en-AU"/>
-        </w:rPr>
-        <w:t>MK1Replicator</w:t>
-      </w:r>
-      <w:r>
-        <w:rPr>
-          <w:rFonts w:ascii="Times New Roman" w:eastAsia="Times New Roman" w:hAnsi="Times New Roman" w:cs="Times New Roman"/>
-          <w:sz w:val="24"/>
-          <w:szCs w:val="24"/>
-          <w:lang w:eastAsia="en-AU"/>
-        </w:rPr>
-        <w:t>.</w:t>
-      </w:r>
-      <w:r>
-        <w:rPr>
-          <w:rFonts w:ascii="Times New Roman" w:eastAsia="Times New Roman" w:hAnsi="Times New Roman" w:cs="Times New Roman"/>
-          <w:sz w:val="24"/>
-          <w:szCs w:val="24"/>
-          <w:lang w:eastAsia="en-AU"/>
-        </w:rPr>
-        <w:t xml:space="preserve"> There are higher level replicators that you can build to allow you to produce more advanced resources, but the MK1 is the easiest and cheapest to acquire.</w:t>
-      </w:r>
-      <w:r>
-        <w:rPr>
-          <w:rFonts w:ascii="Times New Roman" w:eastAsia="Times New Roman" w:hAnsi="Times New Roman" w:cs="Times New Roman"/>
-          <w:sz w:val="24"/>
-          <w:szCs w:val="24"/>
-          <w:lang w:eastAsia="en-AU"/>
-        </w:rPr>
-        <w:t xml:space="preserve"> </w:t>
-      </w:r>
-      <w:r>
-        <w:rPr>
-          <w:rFonts w:ascii="Times New Roman" w:eastAsia="Times New Roman" w:hAnsi="Times New Roman" w:cs="Times New Roman"/>
-          <w:sz w:val="24"/>
-          <w:szCs w:val="24"/>
-          <w:lang w:eastAsia="en-AU"/>
-        </w:rPr>
-        <w:t>These are workbenches that allow</w:t>
-      </w:r>
-      <w:r>
-        <w:rPr>
-          <w:rFonts w:ascii="Times New Roman" w:eastAsia="Times New Roman" w:hAnsi="Times New Roman" w:cs="Times New Roman"/>
-          <w:sz w:val="24"/>
-          <w:szCs w:val="24"/>
-          <w:lang w:eastAsia="en-AU"/>
-        </w:rPr>
-        <w:t xml:space="preserve"> you</w:t>
-      </w:r>
-      <w:r>
-        <w:rPr>
-          <w:rFonts w:ascii="Times New Roman" w:eastAsia="Times New Roman" w:hAnsi="Times New Roman" w:cs="Times New Roman"/>
-          <w:sz w:val="24"/>
-          <w:szCs w:val="24"/>
-          <w:lang w:eastAsia="en-AU"/>
-        </w:rPr>
-        <w:t>r colonists to refine t</w:t>
-      </w:r>
-      <w:r>
-        <w:rPr>
-          <w:rFonts w:ascii="Times New Roman" w:eastAsia="Times New Roman" w:hAnsi="Times New Roman" w:cs="Times New Roman"/>
-          <w:sz w:val="24"/>
-          <w:szCs w:val="24"/>
-          <w:lang w:eastAsia="en-AU"/>
-        </w:rPr>
-        <w:t xml:space="preserve">he </w:t>
-      </w:r>
-      <w:proofErr w:type="spellStart"/>
-      <w:r>
-        <w:rPr>
-          <w:rFonts w:ascii="Times New Roman" w:eastAsia="Times New Roman" w:hAnsi="Times New Roman" w:cs="Times New Roman"/>
-          <w:sz w:val="24"/>
-          <w:szCs w:val="24"/>
-          <w:lang w:eastAsia="en-AU"/>
-        </w:rPr>
-        <w:t>OmniGel</w:t>
-      </w:r>
-      <w:proofErr w:type="spellEnd"/>
-      <w:r>
-        <w:rPr>
-          <w:rFonts w:ascii="Times New Roman" w:eastAsia="Times New Roman" w:hAnsi="Times New Roman" w:cs="Times New Roman"/>
-          <w:sz w:val="24"/>
-          <w:szCs w:val="24"/>
-          <w:lang w:eastAsia="en-AU"/>
-        </w:rPr>
-        <w:t xml:space="preserve"> that you harvest into </w:t>
-      </w:r>
-      <w:r>
-        <w:rPr>
-          <w:rFonts w:ascii="Times New Roman" w:eastAsia="Times New Roman" w:hAnsi="Times New Roman" w:cs="Times New Roman"/>
-          <w:sz w:val="24"/>
-          <w:szCs w:val="24"/>
-          <w:lang w:eastAsia="en-AU"/>
-        </w:rPr>
-        <w:t xml:space="preserve">usable resources. The MK1 version can only produce </w:t>
-      </w:r>
-      <w:r>
-        <w:rPr>
-          <w:rFonts w:ascii="Times New Roman" w:eastAsia="Times New Roman" w:hAnsi="Times New Roman" w:cs="Times New Roman"/>
-          <w:sz w:val="24"/>
-          <w:szCs w:val="24"/>
-          <w:lang w:eastAsia="en-AU"/>
-        </w:rPr>
-        <w:t>slag or rock</w:t>
-      </w:r>
-      <w:r>
-        <w:rPr>
-          <w:rFonts w:ascii="Times New Roman" w:eastAsia="Times New Roman" w:hAnsi="Times New Roman" w:cs="Times New Roman"/>
-          <w:sz w:val="24"/>
-          <w:szCs w:val="24"/>
-          <w:lang w:eastAsia="en-AU"/>
-        </w:rPr>
-        <w:t xml:space="preserve"> that will then have to be further refined using the standard methods in Rimworld, but more advanced versions will create usable resources directly.</w:t>
-      </w:r>
-    </w:p>
-    <w:p>
-      <w:pPr>
-        <w:pStyle w:val="Heading2"/>
+        <w:rPr>
+          <w:lang w:eastAsia="en-AU"/>
+        </w:rPr>
+      </w:pPr>
+      <w:r>
+        <w:rPr>
+          <w:lang w:eastAsia="en-AU"/>
+        </w:rPr>
+        <w:t>The following are the resources that are available from the various levels of the replicator.</w:t>
+      </w:r>
+    </w:p>
+    <w:p>
+      <w:pPr>
+        <w:pStyle w:val="Heading3"/>
         <w:rPr>
           <w:rFonts w:eastAsia="Times New Roman"/>
           <w:lang w:eastAsia="en-AU"/>
         </w:rPr>
       </w:pPr>
-      <w:bookmarkStart w:id="19" w:name="_Toc428612035"/>
+      <w:bookmarkStart w:id="19" w:name="_Toc431111125"/>
       <w:r>
         <w:rPr>
           <w:rFonts w:eastAsia="Times New Roman"/>
           <w:lang w:eastAsia="en-AU"/>
         </w:rPr>
-        <w:t>Recipes</w:t>
+        <w:t>MK1:</w:t>
       </w:r>
       <w:bookmarkEnd w:id="19"/>
-    </w:p>
-    <w:p>
-      <w:pPr>
-        <w:rPr>
-          <w:lang w:eastAsia="en-AU"/>
-        </w:rPr>
-      </w:pPr>
-      <w:r>
-        <w:rPr>
-          <w:lang w:eastAsia="en-AU"/>
-        </w:rPr>
-        <w:t>The following are the resources that are available from the various levels of the replicator.</w:t>
-      </w:r>
-    </w:p>
-    <w:p>
-      <w:pPr>
-        <w:pStyle w:val="Heading3"/>
-        <w:rPr>
-          <w:rFonts w:eastAsia="Times New Roman"/>
-          <w:lang w:eastAsia="en-AU"/>
-        </w:rPr>
-      </w:pPr>
-      <w:bookmarkStart w:id="20" w:name="_Toc428612036"/>
-      <w:r>
-        <w:rPr>
-          <w:rFonts w:eastAsia="Times New Roman"/>
-          <w:lang w:eastAsia="en-AU"/>
-        </w:rPr>
-        <w:t>MK1:</w:t>
-      </w:r>
-      <w:bookmarkEnd w:id="20"/>
     </w:p>
     <w:p>
       <w:pPr>
@@ -5259,7 +5307,7 @@
           <w:lang w:eastAsia="en-AU"/>
         </w:rPr>
       </w:pPr>
-      <w:bookmarkStart w:id="21" w:name="_Toc428612037"/>
+      <w:bookmarkStart w:id="20" w:name="_Toc431111126"/>
       <w:r>
         <w:rPr>
           <w:rFonts w:eastAsia="Times New Roman"/>
@@ -5268,7 +5316,7 @@
         <w:lastRenderedPageBreak/>
         <w:t>MK2:</w:t>
       </w:r>
-      <w:bookmarkEnd w:id="21"/>
+      <w:bookmarkEnd w:id="20"/>
     </w:p>
     <w:p>
       <w:pPr>
@@ -5409,7 +5457,7 @@
           <w:lang w:eastAsia="en-AU"/>
         </w:rPr>
       </w:pPr>
-      <w:bookmarkStart w:id="22" w:name="_Toc428612038"/>
+      <w:bookmarkStart w:id="21" w:name="_Toc431111127"/>
       <w:r>
         <w:rPr>
           <w:rFonts w:eastAsia="Times New Roman"/>
@@ -5417,7 +5465,7 @@
         </w:rPr>
         <w:t>MK3:</w:t>
       </w:r>
-      <w:bookmarkEnd w:id="22"/>
+      <w:bookmarkEnd w:id="21"/>
     </w:p>
     <w:p>
       <w:pPr>
@@ -5554,7 +5602,7 @@
           <w:b/>
         </w:rPr>
       </w:pPr>
-      <w:bookmarkStart w:id="23" w:name="_Toc428612039"/>
+      <w:bookmarkStart w:id="22" w:name="_Toc431111128"/>
       <w:r>
         <w:rPr>
           <w:b/>
@@ -5562,32 +5610,32 @@
         <w:lastRenderedPageBreak/>
         <w:t>ED-OmniGel_24H</w:t>
       </w:r>
+      <w:bookmarkEnd w:id="22"/>
+    </w:p>
+    <w:p>
+      <w:pPr>
+        <w:pStyle w:val="Heading2"/>
+        <w:rPr>
+          <w:rFonts w:eastAsia="Times New Roman"/>
+          <w:lang w:eastAsia="en-AU"/>
+        </w:rPr>
+      </w:pPr>
+      <w:bookmarkStart w:id="23" w:name="_Toc431111129"/>
+      <w:r>
+        <w:rPr>
+          <w:rFonts w:eastAsia="Times New Roman"/>
+          <w:lang w:eastAsia="en-AU"/>
+        </w:rPr>
+        <w:t>D</w:t>
+      </w:r>
+      <w:r>
+        <w:rPr>
+          <w:rFonts w:eastAsia="Times New Roman"/>
+          <w:lang w:eastAsia="en-AU"/>
+        </w:rPr>
+        <w:t>escription</w:t>
+      </w:r>
       <w:bookmarkEnd w:id="23"/>
-    </w:p>
-    <w:p>
-      <w:pPr>
-        <w:pStyle w:val="Heading2"/>
-        <w:rPr>
-          <w:rFonts w:eastAsia="Times New Roman"/>
-          <w:lang w:eastAsia="en-AU"/>
-        </w:rPr>
-      </w:pPr>
-      <w:bookmarkStart w:id="24" w:name="_Toc428612040"/>
-      <w:r>
-        <w:rPr>
-          <w:rFonts w:eastAsia="Times New Roman"/>
-          <w:lang w:eastAsia="en-AU"/>
-        </w:rPr>
-        <w:t>D</w:t>
-      </w:r>
-      <w:r>
-        <w:rPr>
-          <w:rFonts w:eastAsia="Times New Roman"/>
-          <w:lang w:eastAsia="en-AU"/>
-        </w:rPr>
-        <w:t>escription</w:t>
-      </w:r>
-      <w:bookmarkEnd w:id="24"/>
     </w:p>
     <w:p>
       <w:pPr>
@@ -5644,23 +5692,167 @@
           <w:b/>
         </w:rPr>
       </w:pPr>
-      <w:bookmarkStart w:id="25" w:name="_Toc428612041"/>
+      <w:bookmarkStart w:id="24" w:name="_Toc431111130"/>
       <w:r>
         <w:rPr>
           <w:rFonts w:eastAsia="Times New Roman"/>
           <w:b/>
         </w:rPr>
         <w:lastRenderedPageBreak/>
-        <w:t>ED-</w:t>
+        <w:t>ED-Personal</w:t>
       </w:r>
       <w:r>
         <w:rPr>
           <w:rFonts w:eastAsia="Times New Roman"/>
           <w:b/>
         </w:rPr>
+        <w:t xml:space="preserve"> </w:t>
+      </w:r>
+      <w:r>
+        <w:rPr>
+          <w:rFonts w:eastAsia="Times New Roman"/>
+          <w:b/>
+        </w:rPr>
+        <w:t>Animal</w:t>
+      </w:r>
+      <w:r>
+        <w:rPr>
+          <w:rFonts w:eastAsia="Times New Roman"/>
+          <w:b/>
+        </w:rPr>
+        <w:t xml:space="preserve"> </w:t>
+      </w:r>
+      <w:r>
+        <w:rPr>
+          <w:rFonts w:eastAsia="Times New Roman"/>
+          <w:b/>
+        </w:rPr>
+        <w:t>Shields</w:t>
+      </w:r>
+      <w:bookmarkEnd w:id="24"/>
+    </w:p>
+    <w:p>
+      <w:pPr>
+        <w:pStyle w:val="Heading2"/>
+        <w:rPr>
+          <w:rFonts w:eastAsia="Times New Roman"/>
+          <w:lang w:eastAsia="en-AU"/>
+        </w:rPr>
+      </w:pPr>
+      <w:bookmarkStart w:id="25" w:name="_Toc431111131"/>
+      <w:r>
+        <w:rPr>
+          <w:rFonts w:eastAsia="Times New Roman"/>
+          <w:lang w:eastAsia="en-AU"/>
+        </w:rPr>
+        <w:t>D</w:t>
+      </w:r>
+      <w:r>
+        <w:rPr>
+          <w:rFonts w:eastAsia="Times New Roman"/>
+          <w:lang w:eastAsia="en-AU"/>
+        </w:rPr>
+        <w:t>escription</w:t>
+      </w:r>
+      <w:bookmarkEnd w:id="25"/>
+    </w:p>
+    <w:p>
+      <w:pPr>
+        <w:rPr>
+          <w:rFonts w:ascii="Arial" w:hAnsi="Arial" w:cs="Arial"/>
+        </w:rPr>
+      </w:pPr>
+      <w:r>
+        <w:rPr>
+          <w:rFonts w:ascii="Arial" w:hAnsi="Arial" w:cs="Arial"/>
+        </w:rPr>
+        <w:tab/>
+        <w:t>Requires: ED-Core, ED-</w:t>
+      </w:r>
+      <w:proofErr w:type="spellStart"/>
+      <w:r>
+        <w:rPr>
+          <w:rFonts w:ascii="Arial" w:hAnsi="Arial" w:cs="Arial"/>
+        </w:rPr>
+        <w:t>PersonalNanoShields</w:t>
+      </w:r>
+      <w:proofErr w:type="spellEnd"/>
+    </w:p>
+    <w:p>
+      <w:pPr>
+        <w:rPr>
+          <w:rFonts w:ascii="Arial" w:hAnsi="Arial" w:cs="Arial"/>
+        </w:rPr>
+      </w:pPr>
+      <w:r>
+        <w:rPr>
+          <w:rFonts w:ascii="Arial" w:hAnsi="Arial" w:cs="Arial"/>
+        </w:rPr>
+        <w:t>This allows Personal Nano Shields to be added to animals.</w:t>
+      </w:r>
+    </w:p>
+    <w:p>
+      <w:pPr>
+        <w:rPr>
+          <w:rFonts w:ascii="Arial" w:hAnsi="Arial" w:cs="Arial"/>
+        </w:rPr>
+      </w:pPr>
+      <w:r>
+        <w:rPr>
+          <w:rFonts w:ascii="Arial" w:hAnsi="Arial" w:cs="Arial"/>
+        </w:rPr>
+        <w:t xml:space="preserve">WARNING: </w:t>
+      </w:r>
+      <w:r>
+        <w:rPr>
+          <w:rFonts w:ascii="Arial" w:hAnsi="Arial" w:cs="Arial"/>
+        </w:rPr>
+        <w:t xml:space="preserve"> </w:t>
+      </w:r>
+      <w:r>
+        <w:rPr>
+          <w:rFonts w:ascii="Arial" w:hAnsi="Arial" w:cs="Arial"/>
+        </w:rPr>
+        <w:t>T</w:t>
+      </w:r>
+      <w:r>
+        <w:rPr>
+          <w:rFonts w:ascii="Arial" w:hAnsi="Arial" w:cs="Arial"/>
+        </w:rPr>
+        <w:t>his will only work on animals that spawn after the mod is installed and will break your save game if it is uninstalled when and animal spawned while the mod is active is on the map (not just animals that you have put shields on).</w:t>
+      </w:r>
+      <w:r>
+        <w:rPr>
+          <w:b/>
+        </w:rPr>
+        <w:br w:type="page"/>
+      </w:r>
+    </w:p>
+    <w:p>
+      <w:pPr>
+        <w:pStyle w:val="Title"/>
+        <w:rPr>
+          <w:rFonts w:eastAsia="Times New Roman"/>
+          <w:b/>
+        </w:rPr>
+      </w:pPr>
+      <w:bookmarkStart w:id="26" w:name="_Toc431111132"/>
+      <w:r>
+        <w:rPr>
+          <w:rFonts w:eastAsia="Times New Roman"/>
+          <w:b/>
+        </w:rPr>
+        <w:lastRenderedPageBreak/>
+        <w:t>ED-</w:t>
+      </w:r>
+      <w:r>
+        <w:rPr>
+          <w:rFonts w:eastAsia="Times New Roman"/>
+          <w:b/>
+        </w:rPr>
         <w:t>Personal Shields</w:t>
       </w:r>
-      <w:bookmarkEnd w:id="25"/>
+      <w:bookmarkEnd w:id="26"/>
     </w:p>
     <w:p>
       <w:pPr>
@@ -5738,7 +5930,7 @@
           <w:lang w:eastAsia="en-AU"/>
         </w:rPr>
       </w:pPr>
-      <w:bookmarkStart w:id="26" w:name="_Toc428612042"/>
+      <w:bookmarkStart w:id="27" w:name="_Toc431111133"/>
       <w:r>
         <w:rPr>
           <w:rFonts w:eastAsia="Times New Roman"/>
@@ -5753,7 +5945,7 @@
         </w:rPr>
         <w:t>escription</w:t>
       </w:r>
-      <w:bookmarkEnd w:id="26"/>
+      <w:bookmarkEnd w:id="27"/>
     </w:p>
     <w:p>
       <w:pPr>
@@ -5792,7 +5984,7 @@
           <w:lang w:eastAsia="en-AU"/>
         </w:rPr>
       </w:pPr>
-      <w:bookmarkStart w:id="27" w:name="_Toc428612043"/>
+      <w:bookmarkStart w:id="28" w:name="_Toc431111134"/>
       <w:r>
         <w:rPr>
           <w:rFonts w:eastAsia="Times New Roman"/>
@@ -5800,7 +5992,7 @@
         </w:rPr>
         <w:t>How to use</w:t>
       </w:r>
-      <w:bookmarkEnd w:id="27"/>
+      <w:bookmarkEnd w:id="28"/>
     </w:p>
     <w:p>
       <w:pPr>
@@ -6116,7 +6308,7 @@
           <w:lang w:eastAsia="en-AU"/>
         </w:rPr>
       </w:pPr>
-      <w:bookmarkStart w:id="28" w:name="_Toc428612044"/>
+      <w:bookmarkStart w:id="29" w:name="_Toc431111135"/>
       <w:r>
         <w:rPr>
           <w:rFonts w:eastAsia="Times New Roman"/>
@@ -6126,7 +6318,7 @@
         <w:lastRenderedPageBreak/>
         <w:t>Plant 24H</w:t>
       </w:r>
-      <w:bookmarkEnd w:id="28"/>
+      <w:bookmarkEnd w:id="29"/>
     </w:p>
     <w:p>
       <w:pPr>
@@ -6204,7 +6396,7 @@
           <w:lang w:eastAsia="en-AU"/>
         </w:rPr>
       </w:pPr>
-      <w:bookmarkStart w:id="29" w:name="_Toc428612045"/>
+      <w:bookmarkStart w:id="30" w:name="_Toc431111136"/>
       <w:r>
         <w:rPr>
           <w:rFonts w:eastAsia="Times New Roman"/>
@@ -6219,7 +6411,7 @@
         </w:rPr>
         <w:t>escription</w:t>
       </w:r>
-      <w:bookmarkEnd w:id="29"/>
+      <w:bookmarkEnd w:id="30"/>
     </w:p>
     <w:p>
       <w:pPr>
@@ -6257,14 +6449,14 @@
           <w:rFonts w:eastAsia="Times New Roman"/>
         </w:rPr>
       </w:pPr>
-      <w:bookmarkStart w:id="30" w:name="_Toc428612046"/>
+      <w:bookmarkStart w:id="31" w:name="_Toc431111137"/>
       <w:r>
         <w:rPr>
           <w:rFonts w:eastAsia="Times New Roman"/>
         </w:rPr>
         <w:t>Adding more plants</w:t>
       </w:r>
-      <w:bookmarkEnd w:id="30"/>
+      <w:bookmarkEnd w:id="31"/>
     </w:p>
     <w:p>
       <w:pPr>
@@ -6526,7 +6718,7 @@
           <w:lang w:eastAsia="en-AU"/>
         </w:rPr>
       </w:pPr>
-      <w:bookmarkStart w:id="31" w:name="_Toc428612047"/>
+      <w:bookmarkStart w:id="32" w:name="_Toc431111138"/>
       <w:r>
         <w:rPr>
           <w:rFonts w:eastAsia="Times New Roman"/>
@@ -6552,7 +6744,7 @@
         </w:rPr>
         <w:t xml:space="preserve"> Cycle Cooler</w:t>
       </w:r>
-      <w:bookmarkEnd w:id="31"/>
+      <w:bookmarkEnd w:id="32"/>
     </w:p>
     <w:p>
       <w:pPr>
@@ -6623,7 +6815,7 @@
           <w:lang w:eastAsia="en-AU"/>
         </w:rPr>
       </w:pPr>
-      <w:bookmarkStart w:id="32" w:name="_Toc428612048"/>
+      <w:bookmarkStart w:id="33" w:name="_Toc431111139"/>
       <w:r>
         <w:rPr>
           <w:rFonts w:eastAsia="Times New Roman"/>
@@ -6638,7 +6830,7 @@
         </w:rPr>
         <w:t>escription</w:t>
       </w:r>
-      <w:bookmarkEnd w:id="32"/>
+      <w:bookmarkEnd w:id="33"/>
     </w:p>
     <w:p>
       <w:pPr>
@@ -6664,7 +6856,15 @@
         <w:rPr>
           <w:lang w:eastAsia="en-AU"/>
         </w:rPr>
-        <w:t>This module changes the cooler to have a rotate option; this allows you to switch it between cooling a room and using its output to warm the same room.</w:t>
+        <w:t>This module changes the cooler to have a rotate option; this allows you to switch it between cooling a room and using its out</w:t>
+      </w:r>
+      <w:bookmarkStart w:id="34" w:name="_GoBack"/>
+      <w:bookmarkEnd w:id="34"/>
+      <w:r>
+        <w:rPr>
+          <w:lang w:eastAsia="en-AU"/>
+        </w:rPr>
+        <w:t>put to warm the same room.</w:t>
       </w:r>
       <w:r>
         <w:rPr>
@@ -6682,7 +6882,7 @@
           <w:lang w:eastAsia="en-AU"/>
         </w:rPr>
       </w:pPr>
-      <w:bookmarkStart w:id="33" w:name="_Toc428612049"/>
+      <w:bookmarkStart w:id="35" w:name="_Toc431111140"/>
       <w:r>
         <w:rPr>
           <w:rFonts w:eastAsia="Times New Roman"/>
@@ -6692,7 +6892,7 @@
         <w:lastRenderedPageBreak/>
         <w:t>ED-Shields</w:t>
       </w:r>
-      <w:bookmarkEnd w:id="33"/>
+      <w:bookmarkEnd w:id="35"/>
     </w:p>
     <w:p>
       <w:pPr>
@@ -6770,7 +6970,7 @@
           <w:lang w:eastAsia="en-AU"/>
         </w:rPr>
       </w:pPr>
-      <w:bookmarkStart w:id="34" w:name="_Toc428612050"/>
+      <w:bookmarkStart w:id="36" w:name="_Toc431111141"/>
       <w:r>
         <w:rPr>
           <w:rFonts w:eastAsia="Times New Roman"/>
@@ -6785,7 +6985,7 @@
         </w:rPr>
         <w:t>escription</w:t>
       </w:r>
-      <w:bookmarkEnd w:id="34"/>
+      <w:bookmarkEnd w:id="36"/>
     </w:p>
     <w:p>
       <w:pPr>
@@ -6854,7 +7054,7 @@
           <w:lang w:eastAsia="en-AU"/>
         </w:rPr>
       </w:pPr>
-      <w:bookmarkStart w:id="35" w:name="_Toc428612051"/>
+      <w:bookmarkStart w:id="37" w:name="_Toc431111142"/>
       <w:r>
         <w:rPr>
           <w:rFonts w:eastAsia="Times New Roman"/>
@@ -6862,7 +7062,7 @@
         </w:rPr>
         <w:t>How to use</w:t>
       </w:r>
-      <w:bookmarkEnd w:id="35"/>
+      <w:bookmarkEnd w:id="37"/>
     </w:p>
     <w:p>
       <w:pPr>
@@ -6941,11 +7141,11 @@
       <w:pPr>
         <w:pStyle w:val="Heading2"/>
       </w:pPr>
-      <w:bookmarkStart w:id="36" w:name="_Toc428612052"/>
+      <w:bookmarkStart w:id="38" w:name="_Toc431111143"/>
       <w:r>
         <w:t>Details</w:t>
       </w:r>
-      <w:bookmarkEnd w:id="36"/>
+      <w:bookmarkEnd w:id="38"/>
     </w:p>
     <w:p>
       <w:pPr>
@@ -7750,7 +7950,7 @@
           <w:rStyle w:val="Heading2Char"/>
         </w:rPr>
       </w:pPr>
-      <w:bookmarkStart w:id="37" w:name="_Toc428612053"/>
+      <w:bookmarkStart w:id="39" w:name="_Toc431111144"/>
       <w:proofErr w:type="spellStart"/>
       <w:r>
         <w:rPr>
@@ -7759,7 +7959,7 @@
         </w:rPr>
         <w:t>Modding</w:t>
       </w:r>
-      <w:bookmarkEnd w:id="37"/>
+      <w:bookmarkEnd w:id="39"/>
       <w:proofErr w:type="spellEnd"/>
     </w:p>
     <w:p>
@@ -8419,7 +8619,7 @@
           <w:b/>
         </w:rPr>
       </w:pPr>
-      <w:bookmarkStart w:id="38" w:name="_Toc428612054"/>
+      <w:bookmarkStart w:id="40" w:name="_Toc431111145"/>
       <w:r>
         <w:rPr>
           <w:b/>
@@ -8434,7 +8634,7 @@
         </w:rPr>
         <w:t>Stargate</w:t>
       </w:r>
-      <w:bookmarkEnd w:id="38"/>
+      <w:bookmarkEnd w:id="40"/>
       <w:proofErr w:type="spellEnd"/>
     </w:p>
     <w:p>
@@ -8503,7 +8703,7 @@
           <w:lang w:eastAsia="en-AU"/>
         </w:rPr>
       </w:pPr>
-      <w:bookmarkStart w:id="39" w:name="_Toc428612055"/>
+      <w:bookmarkStart w:id="41" w:name="_Toc431111146"/>
       <w:r>
         <w:rPr>
           <w:rFonts w:eastAsia="Times New Roman"/>
@@ -8518,7 +8718,7 @@
         </w:rPr>
         <w:t>escription</w:t>
       </w:r>
-      <w:bookmarkEnd w:id="39"/>
+      <w:bookmarkEnd w:id="41"/>
     </w:p>
     <w:p>
       <w:pPr>
@@ -8561,11 +8761,11 @@
       <w:pPr>
         <w:pStyle w:val="Heading2"/>
       </w:pPr>
-      <w:bookmarkStart w:id="40" w:name="_Toc428612056"/>
+      <w:bookmarkStart w:id="42" w:name="_Toc431111147"/>
       <w:r>
         <w:t>How to Use</w:t>
       </w:r>
-      <w:bookmarkEnd w:id="40"/>
+      <w:bookmarkEnd w:id="42"/>
     </w:p>
     <w:p>
       <w:pPr>
@@ -8834,7 +9034,7 @@
           <w:b/>
         </w:rPr>
       </w:pPr>
-      <w:bookmarkStart w:id="41" w:name="_Toc428612057"/>
+      <w:bookmarkStart w:id="43" w:name="_Toc431111148"/>
       <w:r>
         <w:rPr>
           <w:b/>
@@ -8849,7 +9049,7 @@
         </w:rPr>
         <w:t>WirelessPower</w:t>
       </w:r>
-      <w:bookmarkEnd w:id="41"/>
+      <w:bookmarkEnd w:id="43"/>
       <w:proofErr w:type="spellEnd"/>
     </w:p>
     <w:p>
@@ -8922,7 +9122,7 @@
           <w:lang w:eastAsia="en-AU"/>
         </w:rPr>
       </w:pPr>
-      <w:bookmarkStart w:id="42" w:name="_Toc428612058"/>
+      <w:bookmarkStart w:id="44" w:name="_Toc431111149"/>
       <w:r>
         <w:rPr>
           <w:rFonts w:eastAsia="Times New Roman"/>
@@ -8937,7 +9137,7 @@
         </w:rPr>
         <w:t>escription</w:t>
       </w:r>
-      <w:bookmarkEnd w:id="42"/>
+      <w:bookmarkEnd w:id="44"/>
     </w:p>
     <w:p>
       <w:r>
@@ -9005,7 +9205,7 @@
           <w:lang w:eastAsia="en-AU"/>
         </w:rPr>
       </w:pPr>
-      <w:bookmarkStart w:id="43" w:name="_Toc428612059"/>
+      <w:bookmarkStart w:id="45" w:name="_Toc431111150"/>
       <w:r>
         <w:rPr>
           <w:lang w:eastAsia="en-AU"/>
@@ -9013,7 +9213,7 @@
         <w:lastRenderedPageBreak/>
         <w:t>History</w:t>
       </w:r>
-      <w:bookmarkEnd w:id="43"/>
+      <w:bookmarkEnd w:id="45"/>
     </w:p>
     <w:p>
       <w:pPr>
@@ -9146,13 +9346,7 @@
         <w:rPr>
           <w:lang w:eastAsia="en-AU"/>
         </w:rPr>
-        <w:t xml:space="preserve">mod that expanded on the shields and added a few more ideas and different types of shields. </w:t>
-      </w:r>
-      <w:r>
-        <w:rPr>
-          <w:lang w:eastAsia="en-AU"/>
-        </w:rPr>
-        <w:t>https://ludeon.com/forums/index.php?topic=4701.0</w:t>
+        <w:t>mod that expanded on the shields and added a few more ideas and different types of shields. https://ludeon.com/forums/index.php?topic=4701.0</w:t>
       </w:r>
     </w:p>
     <w:p>
@@ -9232,7 +9426,7 @@
           <w:lang w:eastAsia="en-AU"/>
         </w:rPr>
       </w:pPr>
-      <w:bookmarkStart w:id="44" w:name="_Toc428612060"/>
+      <w:bookmarkStart w:id="46" w:name="_Toc431111151"/>
       <w:r>
         <w:rPr>
           <w:lang w:eastAsia="en-AU"/>
@@ -9240,7 +9434,7 @@
         <w:lastRenderedPageBreak/>
         <w:t>Credits</w:t>
       </w:r>
-      <w:bookmarkEnd w:id="44"/>
+      <w:bookmarkEnd w:id="46"/>
     </w:p>
     <w:p>
       <w:pPr>
@@ -9383,7 +9577,7 @@
               <w:bCs/>
               <w:noProof/>
             </w:rPr>
-            <w:t>2</w:t>
+            <w:t>23</w:t>
           </w:r>
           <w:r>
             <w:rPr>
@@ -12322,7 +12516,7 @@
 </file>
 
 <file path=customXml/itemProps1.xml><?xml version="1.0" encoding="utf-8"?>
-<ds:datastoreItem xmlns:ds="http://schemas.openxmlformats.org/officeDocument/2006/customXml" ds:itemID="{89651772-881C-4101-9451-7FE762945E21}">
+<ds:datastoreItem xmlns:ds="http://schemas.openxmlformats.org/officeDocument/2006/customXml" ds:itemID="{C7BF0CA2-1240-4F44-ACFF-113124CB06E0}">
   <ds:schemaRefs>
     <ds:schemaRef ds:uri="http://schemas.openxmlformats.org/officeDocument/2006/bibliography"/>
   </ds:schemaRefs>

</xml_diff>